<commit_message>
release-2.0.6: minor fixes for trustagent non-root install and updated instructions
</commit_message>
<xml_diff>
--- a/blueprints/Trust Agent Installation as Non-Root User.docx
+++ b/blueprints/Trust Agent Installation as Non-Root User.docx
@@ -20,7 +20,7 @@
     </w:p>
     <w:p>
       <w:r>
-        <w:t xml:space="preserve">There are required configuration settings that must be in the environment prior to running the installer. </w:t>
+        <w:t>A new installation requires 4 configuration settings related to the Mt Wilson server, shown here with example values:</w:t>
       </w:r>
     </w:p>
     <w:p>
@@ -34,7 +34,19 @@
         <w:rPr>
           <w:highlight w:val="yellow"/>
         </w:rPr>
-        <w:t>https://10.1.68.33:8443/mtwilson/v2</w:t>
+        <w:t>https://</w:t>
+      </w:r>
+      <w:r>
+        <w:rPr>
+          <w:highlight w:val="yellow"/>
+        </w:rPr>
+        <w:t>192.168.1.100</w:t>
+      </w:r>
+      <w:r>
+        <w:rPr>
+          <w:highlight w:val="yellow"/>
+        </w:rPr>
+        <w:t>:8443/mtwilson/v2</w:t>
       </w:r>
     </w:p>
     <w:p>
@@ -79,26 +91,22 @@
         <w:t>06d8cf367822b3ccf05c6311784ea8c126eb9b63</w:t>
       </w:r>
     </w:p>
-    <w:p/>
-    <w:p>
-      <w:r>
-        <w:t>If you already have TPM ownership, you can also provide the TPM owner password in hex format so the trust agent can reuse it</w:t>
-      </w:r>
-      <w:proofErr w:type="gramStart"/>
-      <w:r>
-        <w:t>;  without</w:t>
-      </w:r>
-      <w:proofErr w:type="gramEnd"/>
-      <w:r>
-        <w:t xml:space="preserve"> this, the TPM would need to be cleared for the trust agent to take ownership; without ownership the trust agent will not complete its setup procedure successfully.</w:t>
-      </w:r>
-    </w:p>
-    <w:p>
-      <w:pPr>
-        <w:pStyle w:val="Code"/>
-      </w:pPr>
-      <w:r>
-        <w:t>REGISTER_TPM_PASSWORD=n</w:t>
+    <w:p>
+      <w:r>
+        <w:t>There is an optional configuration setting to control whether the TPM password should be registered with Mt Wilson. The default is not to register, so you only need to set this variable if you want the password to be registered:</w:t>
+      </w:r>
+    </w:p>
+    <w:p>
+      <w:pPr>
+        <w:pStyle w:val="Code"/>
+      </w:pPr>
+      <w:r>
+        <w:t>REGISTER_TPM_PASSWORD=yes</w:t>
+      </w:r>
+    </w:p>
+    <w:p>
+      <w:r>
+        <w:t xml:space="preserve">There is also an optional configuration setting for the TPM password. A new install can specify what the TPM password should be, or leave it undefined to automatically generate a new random TPM password. An upgrade or re-installation can provide the current TPM password using this setting in order to avoid having to clear and reactivate the TPM. </w:t>
       </w:r>
     </w:p>
     <w:p>
@@ -192,6 +200,604 @@
         <w:pStyle w:val="Heading2"/>
       </w:pPr>
       <w:r>
+        <w:t>Install required packages</w:t>
+      </w:r>
+    </w:p>
+    <w:p>
+      <w:pPr>
+        <w:pStyle w:val="Heading3"/>
+      </w:pPr>
+      <w:r>
+        <w:t>SUSE</w:t>
+      </w:r>
+    </w:p>
+    <w:p>
+      <w:r>
+        <w:t xml:space="preserve">Use either </w:t>
+      </w:r>
+      <w:proofErr w:type="spellStart"/>
+      <w:r>
+        <w:t>zypper</w:t>
+      </w:r>
+      <w:proofErr w:type="spellEnd"/>
+      <w:r>
+        <w:t xml:space="preserve"> or </w:t>
+      </w:r>
+      <w:proofErr w:type="spellStart"/>
+      <w:r>
+        <w:t>yast</w:t>
+      </w:r>
+      <w:proofErr w:type="spellEnd"/>
+      <w:r>
+        <w:t>:</w:t>
+      </w:r>
+    </w:p>
+    <w:p>
+      <w:pPr>
+        <w:pStyle w:val="Code"/>
+      </w:pPr>
+      <w:proofErr w:type="spellStart"/>
+      <w:proofErr w:type="gramStart"/>
+      <w:r>
+        <w:t>zypper</w:t>
+      </w:r>
+      <w:proofErr w:type="spellEnd"/>
+      <w:proofErr w:type="gramEnd"/>
+      <w:r>
+        <w:t xml:space="preserve"> install </w:t>
+      </w:r>
+      <w:proofErr w:type="spellStart"/>
+      <w:r>
+        <w:t>openssl</w:t>
+      </w:r>
+      <w:proofErr w:type="spellEnd"/>
+      <w:r>
+        <w:t xml:space="preserve"> </w:t>
+      </w:r>
+      <w:proofErr w:type="spellStart"/>
+      <w:r>
+        <w:t>libopenssl-devel</w:t>
+      </w:r>
+      <w:proofErr w:type="spellEnd"/>
+      <w:r>
+        <w:t xml:space="preserve"> libopenssl1_0_0 </w:t>
+      </w:r>
+      <w:proofErr w:type="spellStart"/>
+      <w:r>
+        <w:t>openssl</w:t>
+      </w:r>
+      <w:proofErr w:type="spellEnd"/>
+      <w:r>
+        <w:t>-certs trousers-</w:t>
+      </w:r>
+      <w:proofErr w:type="spellStart"/>
+      <w:r>
+        <w:t>devel</w:t>
+      </w:r>
+      <w:proofErr w:type="spellEnd"/>
+    </w:p>
+    <w:p>
+      <w:pPr>
+        <w:pStyle w:val="Code"/>
+      </w:pPr>
+      <w:proofErr w:type="spellStart"/>
+      <w:proofErr w:type="gramStart"/>
+      <w:r>
+        <w:t>yast</w:t>
+      </w:r>
+      <w:proofErr w:type="spellEnd"/>
+      <w:proofErr w:type="gramEnd"/>
+      <w:r>
+        <w:t xml:space="preserve"> -i </w:t>
+      </w:r>
+      <w:proofErr w:type="spellStart"/>
+      <w:r>
+        <w:t>openssl</w:t>
+      </w:r>
+      <w:proofErr w:type="spellEnd"/>
+      <w:r>
+        <w:t xml:space="preserve"> </w:t>
+      </w:r>
+      <w:proofErr w:type="spellStart"/>
+      <w:r>
+        <w:t>libopenssl-devel</w:t>
+      </w:r>
+      <w:proofErr w:type="spellEnd"/>
+      <w:r>
+        <w:t xml:space="preserve"> trousers trousers-</w:t>
+      </w:r>
+      <w:proofErr w:type="spellStart"/>
+      <w:r>
+        <w:t>devel</w:t>
+      </w:r>
+      <w:proofErr w:type="spellEnd"/>
+      <w:r>
+        <w:t xml:space="preserve"> </w:t>
+      </w:r>
+      <w:proofErr w:type="spellStart"/>
+      <w:r>
+        <w:t>tpm</w:t>
+      </w:r>
+      <w:proofErr w:type="spellEnd"/>
+      <w:r>
+        <w:t xml:space="preserve">-tools make </w:t>
+      </w:r>
+      <w:proofErr w:type="spellStart"/>
+      <w:r>
+        <w:t>gcc</w:t>
+      </w:r>
+      <w:proofErr w:type="spellEnd"/>
+      <w:r>
+        <w:t xml:space="preserve"> unzip</w:t>
+      </w:r>
+    </w:p>
+    <w:p>
+      <w:pPr>
+        <w:pStyle w:val="Heading3"/>
+      </w:pPr>
+      <w:proofErr w:type="spellStart"/>
+      <w:r>
+        <w:t>RedHat</w:t>
+      </w:r>
+      <w:proofErr w:type="spellEnd"/>
+      <w:r>
+        <w:t xml:space="preserve"> and Fedora</w:t>
+      </w:r>
+    </w:p>
+    <w:p>
+      <w:r>
+        <w:t>Use yum:</w:t>
+      </w:r>
+    </w:p>
+    <w:p>
+      <w:pPr>
+        <w:pStyle w:val="Code"/>
+      </w:pPr>
+      <w:proofErr w:type="gramStart"/>
+      <w:r>
+        <w:t>yum</w:t>
+      </w:r>
+      <w:proofErr w:type="gramEnd"/>
+      <w:r>
+        <w:t xml:space="preserve"> -y install </w:t>
+      </w:r>
+      <w:proofErr w:type="spellStart"/>
+      <w:r>
+        <w:t>openssl</w:t>
+      </w:r>
+      <w:proofErr w:type="spellEnd"/>
+      <w:r>
+        <w:t xml:space="preserve">  trousers trousers-</w:t>
+      </w:r>
+      <w:proofErr w:type="spellStart"/>
+      <w:r>
+        <w:t>devel</w:t>
+      </w:r>
+      <w:proofErr w:type="spellEnd"/>
+      <w:r>
+        <w:t xml:space="preserve"> </w:t>
+      </w:r>
+      <w:proofErr w:type="spellStart"/>
+      <w:r>
+        <w:t>tpm</w:t>
+      </w:r>
+      <w:proofErr w:type="spellEnd"/>
+      <w:r>
+        <w:t xml:space="preserve">-tools make </w:t>
+      </w:r>
+      <w:proofErr w:type="spellStart"/>
+      <w:r>
+        <w:t>gcc</w:t>
+      </w:r>
+      <w:proofErr w:type="spellEnd"/>
+      <w:r>
+        <w:t xml:space="preserve"> unzip</w:t>
+      </w:r>
+    </w:p>
+    <w:p/>
+    <w:p>
+      <w:r>
+        <w:lastRenderedPageBreak/>
+        <w:t xml:space="preserve">Now check for missing </w:t>
+      </w:r>
+      <w:proofErr w:type="spellStart"/>
+      <w:r>
+        <w:t>libcrypto</w:t>
+      </w:r>
+      <w:proofErr w:type="spellEnd"/>
+      <w:r>
+        <w:t xml:space="preserve"> link, add if necessary:</w:t>
+      </w:r>
+    </w:p>
+    <w:p>
+      <w:pPr>
+        <w:pStyle w:val="Code"/>
+      </w:pPr>
+      <w:proofErr w:type="spellStart"/>
+      <w:r>
+        <w:t>has_libcrypto</w:t>
+      </w:r>
+      <w:proofErr w:type="spellEnd"/>
+      <w:r>
+        <w:t>=`find / -name libcrypto.so.1.0.0 | head -1`</w:t>
+      </w:r>
+    </w:p>
+    <w:p>
+      <w:pPr>
+        <w:pStyle w:val="Code"/>
+      </w:pPr>
+      <w:proofErr w:type="spellStart"/>
+      <w:proofErr w:type="gramStart"/>
+      <w:r>
+        <w:t>libdir</w:t>
+      </w:r>
+      <w:proofErr w:type="spellEnd"/>
+      <w:proofErr w:type="gramEnd"/>
+      <w:r>
+        <w:t>=`</w:t>
+      </w:r>
+      <w:proofErr w:type="spellStart"/>
+      <w:r>
+        <w:t>dirname</w:t>
+      </w:r>
+      <w:proofErr w:type="spellEnd"/>
+      <w:r>
+        <w:t xml:space="preserve"> $</w:t>
+      </w:r>
+      <w:proofErr w:type="spellStart"/>
+      <w:r>
+        <w:t>has_libcrypto</w:t>
+      </w:r>
+      <w:proofErr w:type="spellEnd"/>
+      <w:r>
+        <w:t>`</w:t>
+      </w:r>
+    </w:p>
+    <w:p>
+      <w:pPr>
+        <w:pStyle w:val="Code"/>
+      </w:pPr>
+      <w:proofErr w:type="spellStart"/>
+      <w:r>
+        <w:t>has_libdir_symlink</w:t>
+      </w:r>
+      <w:proofErr w:type="spellEnd"/>
+      <w:r>
+        <w:t>=`find $</w:t>
+      </w:r>
+      <w:proofErr w:type="spellStart"/>
+      <w:r>
+        <w:t>libdir</w:t>
+      </w:r>
+      <w:proofErr w:type="spellEnd"/>
+      <w:r>
+        <w:t xml:space="preserve"> -name libcrypto.so`</w:t>
+      </w:r>
+    </w:p>
+    <w:p>
+      <w:pPr>
+        <w:pStyle w:val="Code"/>
+      </w:pPr>
+      <w:proofErr w:type="spellStart"/>
+      <w:r>
+        <w:t>has_usrbin_symlink</w:t>
+      </w:r>
+      <w:proofErr w:type="spellEnd"/>
+      <w:r>
+        <w:t>=`find /</w:t>
+      </w:r>
+      <w:proofErr w:type="spellStart"/>
+      <w:r>
+        <w:t>usr</w:t>
+      </w:r>
+      <w:proofErr w:type="spellEnd"/>
+      <w:r>
+        <w:t>/bin -name libcrypto.so`</w:t>
+      </w:r>
+    </w:p>
+    <w:p>
+      <w:pPr>
+        <w:pStyle w:val="Code"/>
+      </w:pPr>
+      <w:r>
+        <w:t xml:space="preserve">  </w:t>
+      </w:r>
+      <w:proofErr w:type="gramStart"/>
+      <w:r>
+        <w:t>if</w:t>
+      </w:r>
+      <w:proofErr w:type="gramEnd"/>
+      <w:r>
+        <w:t xml:space="preserve"> [ -n "$</w:t>
+      </w:r>
+      <w:proofErr w:type="spellStart"/>
+      <w:r>
+        <w:t>has_libcrypto</w:t>
+      </w:r>
+      <w:proofErr w:type="spellEnd"/>
+      <w:r>
+        <w:t>" ]; then</w:t>
+      </w:r>
+    </w:p>
+    <w:p>
+      <w:pPr>
+        <w:pStyle w:val="Code"/>
+      </w:pPr>
+      <w:r>
+        <w:t xml:space="preserve">    </w:t>
+      </w:r>
+      <w:proofErr w:type="gramStart"/>
+      <w:r>
+        <w:t>if</w:t>
+      </w:r>
+      <w:proofErr w:type="gramEnd"/>
+      <w:r>
+        <w:t xml:space="preserve"> [ -z "$</w:t>
+      </w:r>
+      <w:proofErr w:type="spellStart"/>
+      <w:r>
+        <w:t>has_libdir_symlink</w:t>
+      </w:r>
+      <w:proofErr w:type="spellEnd"/>
+      <w:r>
+        <w:t>" ]; then</w:t>
+      </w:r>
+    </w:p>
+    <w:p>
+      <w:pPr>
+        <w:pStyle w:val="Code"/>
+      </w:pPr>
+      <w:r>
+        <w:t xml:space="preserve">      </w:t>
+      </w:r>
+      <w:proofErr w:type="gramStart"/>
+      <w:r>
+        <w:t>echo</w:t>
+      </w:r>
+      <w:proofErr w:type="gramEnd"/>
+      <w:r>
+        <w:t xml:space="preserve"> "Creating missing </w:t>
+      </w:r>
+      <w:proofErr w:type="spellStart"/>
+      <w:r>
+        <w:t>symlink</w:t>
+      </w:r>
+      <w:proofErr w:type="spellEnd"/>
+      <w:r>
+        <w:t xml:space="preserve"> for $</w:t>
+      </w:r>
+      <w:proofErr w:type="spellStart"/>
+      <w:r>
+        <w:t>has_libcrypto</w:t>
+      </w:r>
+      <w:proofErr w:type="spellEnd"/>
+      <w:r>
+        <w:t>"</w:t>
+      </w:r>
+    </w:p>
+    <w:p>
+      <w:pPr>
+        <w:pStyle w:val="Code"/>
+      </w:pPr>
+      <w:r>
+        <w:t xml:space="preserve">      </w:t>
+      </w:r>
+      <w:proofErr w:type="gramStart"/>
+      <w:r>
+        <w:t>ln</w:t>
+      </w:r>
+      <w:proofErr w:type="gramEnd"/>
+      <w:r>
+        <w:t xml:space="preserve"> -s $</w:t>
+      </w:r>
+      <w:proofErr w:type="spellStart"/>
+      <w:r>
+        <w:t>libdir</w:t>
+      </w:r>
+      <w:proofErr w:type="spellEnd"/>
+      <w:r>
+        <w:t>/libcrypto.so.1.0.0 $libdir/libcrypto.so</w:t>
+      </w:r>
+    </w:p>
+    <w:p>
+      <w:pPr>
+        <w:pStyle w:val="Code"/>
+      </w:pPr>
+      <w:r>
+        <w:t xml:space="preserve">    </w:t>
+      </w:r>
+      <w:proofErr w:type="gramStart"/>
+      <w:r>
+        <w:t>fi</w:t>
+      </w:r>
+      <w:proofErr w:type="gramEnd"/>
+    </w:p>
+    <w:p>
+      <w:pPr>
+        <w:pStyle w:val="Code"/>
+      </w:pPr>
+      <w:r>
+        <w:t xml:space="preserve">    </w:t>
+      </w:r>
+      <w:proofErr w:type="gramStart"/>
+      <w:r>
+        <w:t>if</w:t>
+      </w:r>
+      <w:proofErr w:type="gramEnd"/>
+      <w:r>
+        <w:t xml:space="preserve"> [ -z "$</w:t>
+      </w:r>
+      <w:proofErr w:type="spellStart"/>
+      <w:r>
+        <w:t>has_usrbin_symlink</w:t>
+      </w:r>
+      <w:proofErr w:type="spellEnd"/>
+      <w:r>
+        <w:t>" ]; then</w:t>
+      </w:r>
+    </w:p>
+    <w:p>
+      <w:pPr>
+        <w:pStyle w:val="Code"/>
+      </w:pPr>
+      <w:r>
+        <w:t xml:space="preserve">      </w:t>
+      </w:r>
+      <w:proofErr w:type="gramStart"/>
+      <w:r>
+        <w:t>echo</w:t>
+      </w:r>
+      <w:proofErr w:type="gramEnd"/>
+      <w:r>
+        <w:t xml:space="preserve"> "Creating missing </w:t>
+      </w:r>
+      <w:proofErr w:type="spellStart"/>
+      <w:r>
+        <w:t>symlink</w:t>
+      </w:r>
+      <w:proofErr w:type="spellEnd"/>
+      <w:r>
+        <w:t xml:space="preserve"> for $</w:t>
+      </w:r>
+      <w:proofErr w:type="spellStart"/>
+      <w:r>
+        <w:t>has_libcrypto</w:t>
+      </w:r>
+      <w:proofErr w:type="spellEnd"/>
+      <w:r>
+        <w:t>"</w:t>
+      </w:r>
+    </w:p>
+    <w:p>
+      <w:pPr>
+        <w:pStyle w:val="Code"/>
+      </w:pPr>
+      <w:r>
+        <w:t xml:space="preserve">      </w:t>
+      </w:r>
+      <w:proofErr w:type="gramStart"/>
+      <w:r>
+        <w:t>ln</w:t>
+      </w:r>
+      <w:proofErr w:type="gramEnd"/>
+      <w:r>
+        <w:t xml:space="preserve"> -s $</w:t>
+      </w:r>
+      <w:proofErr w:type="spellStart"/>
+      <w:r>
+        <w:t>libdir</w:t>
+      </w:r>
+      <w:proofErr w:type="spellEnd"/>
+      <w:r>
+        <w:t>/libcrypto.so.1.0.0 /usr/lib/libcrypto.so</w:t>
+      </w:r>
+    </w:p>
+    <w:p>
+      <w:pPr>
+        <w:pStyle w:val="Code"/>
+      </w:pPr>
+      <w:r>
+        <w:t xml:space="preserve">    </w:t>
+      </w:r>
+      <w:proofErr w:type="gramStart"/>
+      <w:r>
+        <w:t>fi</w:t>
+      </w:r>
+      <w:proofErr w:type="gramEnd"/>
+    </w:p>
+    <w:p>
+      <w:pPr>
+        <w:pStyle w:val="Code"/>
+      </w:pPr>
+      <w:r>
+        <w:t xml:space="preserve">    </w:t>
+      </w:r>
+      <w:proofErr w:type="spellStart"/>
+      <w:proofErr w:type="gramStart"/>
+      <w:r>
+        <w:t>ldconfig</w:t>
+      </w:r>
+      <w:proofErr w:type="spellEnd"/>
+      <w:proofErr w:type="gramEnd"/>
+    </w:p>
+    <w:p>
+      <w:pPr>
+        <w:pStyle w:val="Code"/>
+      </w:pPr>
+      <w:r>
+        <w:t xml:space="preserve">  </w:t>
+      </w:r>
+      <w:proofErr w:type="gramStart"/>
+      <w:r>
+        <w:t>fi</w:t>
+      </w:r>
+      <w:proofErr w:type="gramEnd"/>
+    </w:p>
+    <w:p/>
+    <w:p>
+      <w:pPr>
+        <w:pStyle w:val="Heading3"/>
+      </w:pPr>
+      <w:r>
+        <w:t>Ubuntu</w:t>
+      </w:r>
+    </w:p>
+    <w:p>
+      <w:r>
+        <w:t>Use apt-get:</w:t>
+      </w:r>
+    </w:p>
+    <w:p>
+      <w:pPr>
+        <w:pStyle w:val="Code"/>
+      </w:pPr>
+      <w:proofErr w:type="gramStart"/>
+      <w:r>
+        <w:t>apt-get</w:t>
+      </w:r>
+      <w:proofErr w:type="gramEnd"/>
+      <w:r>
+        <w:t xml:space="preserve"> -y install </w:t>
+      </w:r>
+      <w:proofErr w:type="spellStart"/>
+      <w:r>
+        <w:t>openssl</w:t>
+      </w:r>
+      <w:proofErr w:type="spellEnd"/>
+      <w:r>
+        <w:t xml:space="preserve"> </w:t>
+      </w:r>
+      <w:proofErr w:type="spellStart"/>
+      <w:r>
+        <w:t>libssl-dev</w:t>
+      </w:r>
+      <w:proofErr w:type="spellEnd"/>
+      <w:r>
+        <w:t xml:space="preserve"> </w:t>
+      </w:r>
+      <w:proofErr w:type="spellStart"/>
+      <w:r>
+        <w:t>libtspi-dev</w:t>
+      </w:r>
+      <w:proofErr w:type="spellEnd"/>
+      <w:r>
+        <w:t xml:space="preserve"> libtspi1 trousers make </w:t>
+      </w:r>
+      <w:proofErr w:type="spellStart"/>
+      <w:r>
+        <w:t>gcc</w:t>
+      </w:r>
+      <w:proofErr w:type="spellEnd"/>
+      <w:r>
+        <w:t xml:space="preserve"> unzip</w:t>
+      </w:r>
+    </w:p>
+    <w:p/>
+    <w:p>
+      <w:pPr>
+        <w:pStyle w:val="Heading2"/>
+      </w:pPr>
+      <w:r>
         <w:t xml:space="preserve">Disable </w:t>
       </w:r>
       <w:proofErr w:type="spellStart"/>
@@ -205,6 +811,46 @@
     </w:p>
     <w:p>
       <w:pPr>
+        <w:rPr>
+          <w:rStyle w:val="SubtleEmphasis"/>
+        </w:rPr>
+      </w:pPr>
+      <w:r>
+        <w:rPr>
+          <w:rStyle w:val="SubtleEmphasis"/>
+        </w:rPr>
+        <w:t xml:space="preserve">This step is only necessary if </w:t>
+      </w:r>
+      <w:proofErr w:type="spellStart"/>
+      <w:r>
+        <w:rPr>
+          <w:rStyle w:val="SubtleEmphasis"/>
+        </w:rPr>
+        <w:t>Monit</w:t>
+      </w:r>
+      <w:proofErr w:type="spellEnd"/>
+      <w:r>
+        <w:rPr>
+          <w:rStyle w:val="SubtleEmphasis"/>
+        </w:rPr>
+        <w:t xml:space="preserve"> is already installed and monitoring Trust Agent</w:t>
+      </w:r>
+    </w:p>
+    <w:p>
+      <w:r>
+        <w:t xml:space="preserve">Remove existing </w:t>
+      </w:r>
+      <w:proofErr w:type="spellStart"/>
+      <w:r>
+        <w:t>Monit</w:t>
+      </w:r>
+      <w:proofErr w:type="spellEnd"/>
+      <w:r>
+        <w:t xml:space="preserve"> configuration for Trust Agent:</w:t>
+      </w:r>
+    </w:p>
+    <w:p>
+      <w:pPr>
         <w:pStyle w:val="Code"/>
       </w:pPr>
       <w:proofErr w:type="spellStart"/>
@@ -218,6 +864,9 @@
         <w:t xml:space="preserve"> </w:t>
       </w:r>
       <w:r>
+        <w:t xml:space="preserve">-f </w:t>
+      </w:r>
+      <w:r>
         <w:t>/</w:t>
       </w:r>
       <w:proofErr w:type="spellStart"/>
@@ -251,6 +900,19 @@
       <w:proofErr w:type="spellEnd"/>
     </w:p>
     <w:p>
+      <w:r>
+        <w:t xml:space="preserve">Restart </w:t>
+      </w:r>
+      <w:proofErr w:type="spellStart"/>
+      <w:r>
+        <w:t>Monit</w:t>
+      </w:r>
+      <w:proofErr w:type="spellEnd"/>
+      <w:r>
+        <w:t xml:space="preserve"> to apply changes:</w:t>
+      </w:r>
+    </w:p>
+    <w:p>
       <w:pPr>
         <w:pStyle w:val="Code"/>
       </w:pPr>
@@ -271,43 +933,158 @@
         <w:t xml:space="preserve"> restart</w:t>
       </w:r>
     </w:p>
+    <w:p>
+      <w:pPr>
+        <w:pStyle w:val="Heading2"/>
+      </w:pPr>
+      <w:r>
+        <w:t>Create Trust Agent User</w:t>
+      </w:r>
+    </w:p>
+    <w:p>
+      <w:r>
+        <w:t xml:space="preserve">The following commands create a home directory and user for the Trust Agent. </w:t>
+      </w:r>
+      <w:r>
+        <w:t>The shell is set to BASH so you can login as this user and perform the installation. However, it is recommended to lock the account after installation, and this is described in the section “Actions to take as root after install</w:t>
+      </w:r>
+      <w:r>
+        <w:t>ation</w:t>
+      </w:r>
+      <w:r>
+        <w:t>”</w:t>
+      </w:r>
+    </w:p>
+    <w:p>
+      <w:pPr>
+        <w:pStyle w:val="Code"/>
+      </w:pPr>
+      <w:proofErr w:type="spellStart"/>
+      <w:proofErr w:type="gramStart"/>
+      <w:r>
+        <w:t>mkdir</w:t>
+      </w:r>
+      <w:proofErr w:type="spellEnd"/>
+      <w:proofErr w:type="gramEnd"/>
+      <w:r>
+        <w:t xml:space="preserve"> -p $TRUSTAGENT_HOME</w:t>
+      </w:r>
+    </w:p>
+    <w:p>
+      <w:pPr>
+        <w:pStyle w:val="Code"/>
+      </w:pPr>
+      <w:proofErr w:type="spellStart"/>
+      <w:proofErr w:type="gramStart"/>
+      <w:r>
+        <w:t>chown</w:t>
+      </w:r>
+      <w:proofErr w:type="spellEnd"/>
+      <w:proofErr w:type="gramEnd"/>
+      <w:r>
+        <w:t xml:space="preserve"> -R $TRUSTAGENT_USERNAME:$TRUSTAGENT_USERNAME $TRUSTAGENT_HOME</w:t>
+      </w:r>
+    </w:p>
+    <w:p>
+      <w:pPr>
+        <w:pStyle w:val="Code"/>
+      </w:pPr>
+      <w:proofErr w:type="spellStart"/>
+      <w:proofErr w:type="gramStart"/>
+      <w:r>
+        <w:t>useradd</w:t>
+      </w:r>
+      <w:proofErr w:type="spellEnd"/>
+      <w:proofErr w:type="gramEnd"/>
+      <w:r>
+        <w:t xml:space="preserve"> --comment "Mt Wilson Trust Agent" --home $TRUSTAGENT_HOME --system --shell /bin/</w:t>
+      </w:r>
+      <w:r>
+        <w:t>bash</w:t>
+      </w:r>
+      <w:r>
+        <w:t xml:space="preserve"> $TRUSTAGENT_USERNAME</w:t>
+      </w:r>
+    </w:p>
     <w:p/>
     <w:p>
       <w:pPr>
         <w:pStyle w:val="Heading2"/>
       </w:pPr>
       <w:r>
-        <w:t>Ins</w:t>
-      </w:r>
-      <w:r>
-        <w:t>tall required packages</w:t>
-      </w:r>
-    </w:p>
-    <w:p>
-      <w:pPr>
-        <w:pStyle w:val="Heading3"/>
-      </w:pPr>
-      <w:r>
-        <w:t>SUSE</w:t>
-      </w:r>
-    </w:p>
-    <w:p>
-      <w:r>
-        <w:t xml:space="preserve">Use either </w:t>
-      </w:r>
-      <w:proofErr w:type="spellStart"/>
-      <w:r>
-        <w:t>zypper</w:t>
-      </w:r>
-      <w:proofErr w:type="spellEnd"/>
-      <w:r>
-        <w:t xml:space="preserve"> or </w:t>
-      </w:r>
-      <w:proofErr w:type="spellStart"/>
-      <w:r>
-        <w:t>yast</w:t>
-      </w:r>
-      <w:proofErr w:type="spellEnd"/>
+        <w:t>Configure fir</w:t>
+      </w:r>
+      <w:r>
+        <w:t>e</w:t>
+      </w:r>
+      <w:r>
+        <w:t>wall</w:t>
+      </w:r>
+    </w:p>
+    <w:p>
+      <w:r>
+        <w:t>Ensure the system firewall has port 1443 open for trust agent</w:t>
+      </w:r>
+    </w:p>
+    <w:p>
+      <w:pPr>
+        <w:pStyle w:val="Code"/>
+      </w:pPr>
+    </w:p>
+    <w:p>
+      <w:pPr>
+        <w:pStyle w:val="Heading2"/>
+      </w:pPr>
+      <w:r>
+        <w:lastRenderedPageBreak/>
+        <w:t xml:space="preserve">Configure </w:t>
+      </w:r>
+      <w:proofErr w:type="spellStart"/>
+      <w:r>
+        <w:t>authbind</w:t>
+      </w:r>
+      <w:proofErr w:type="spellEnd"/>
+    </w:p>
+    <w:p>
+      <w:pPr>
+        <w:rPr>
+          <w:rStyle w:val="SubtleEmphasis"/>
+        </w:rPr>
+      </w:pPr>
+      <w:r>
+        <w:rPr>
+          <w:rStyle w:val="SubtleEmphasis"/>
+        </w:rPr>
+        <w:t xml:space="preserve">This step is only necessary if </w:t>
+      </w:r>
+      <w:r>
+        <w:rPr>
+          <w:rStyle w:val="SubtleEmphasis"/>
+        </w:rPr>
+        <w:t xml:space="preserve">Trust Agent will be configured to use privileged ports such as 80 and 443; the default port 1443 is non-privileged and does not require use of </w:t>
+      </w:r>
+      <w:proofErr w:type="spellStart"/>
+      <w:r>
+        <w:rPr>
+          <w:rStyle w:val="SubtleEmphasis"/>
+        </w:rPr>
+        <w:t>authbind</w:t>
+      </w:r>
+      <w:proofErr w:type="spellEnd"/>
+      <w:r>
+        <w:rPr>
+          <w:rStyle w:val="SubtleEmphasis"/>
+        </w:rPr>
+        <w:t>.</w:t>
+      </w:r>
+    </w:p>
+    <w:p>
+      <w:r>
+        <w:t xml:space="preserve">The following commands allow trust agent to listen on port </w:t>
+      </w:r>
+      <w:r>
+        <w:t>443</w:t>
+      </w:r>
       <w:r>
         <w:t>:</w:t>
       </w:r>
@@ -319,288 +1096,193 @@
       <w:proofErr w:type="spellStart"/>
       <w:proofErr w:type="gramStart"/>
       <w:r>
-        <w:t>zypper</w:t>
-      </w:r>
-      <w:proofErr w:type="spellEnd"/>
-      <w:proofErr w:type="gramEnd"/>
-      <w:r>
-        <w:t xml:space="preserve"> install</w:t>
-      </w:r>
-      <w:r>
-        <w:t xml:space="preserve"> </w:t>
-      </w:r>
-      <w:proofErr w:type="spellStart"/>
-      <w:r>
-        <w:t>openssl</w:t>
-      </w:r>
-      <w:proofErr w:type="spellEnd"/>
-      <w:r>
-        <w:t xml:space="preserve"> </w:t>
-      </w:r>
-      <w:proofErr w:type="spellStart"/>
-      <w:r>
-        <w:t>libopenssl-devel</w:t>
-      </w:r>
-      <w:proofErr w:type="spellEnd"/>
-      <w:r>
-        <w:t xml:space="preserve"> libopenssl1_0_0 </w:t>
-      </w:r>
-      <w:proofErr w:type="spellStart"/>
-      <w:r>
-        <w:t>openssl</w:t>
-      </w:r>
-      <w:proofErr w:type="spellEnd"/>
-      <w:r>
-        <w:t>-certs trousers-</w:t>
-      </w:r>
-      <w:proofErr w:type="spellStart"/>
-      <w:r>
-        <w:t>devel</w:t>
-      </w:r>
-      <w:proofErr w:type="spellEnd"/>
-    </w:p>
-    <w:p>
-      <w:pPr>
-        <w:pStyle w:val="Code"/>
-      </w:pPr>
-      <w:proofErr w:type="spellStart"/>
-      <w:proofErr w:type="gramStart"/>
-      <w:r>
-        <w:t>yast</w:t>
-      </w:r>
-      <w:proofErr w:type="spellEnd"/>
-      <w:proofErr w:type="gramEnd"/>
-      <w:r>
-        <w:t xml:space="preserve"> -i </w:t>
-      </w:r>
-      <w:proofErr w:type="spellStart"/>
-      <w:r>
-        <w:t>openssl</w:t>
-      </w:r>
-      <w:proofErr w:type="spellEnd"/>
-      <w:r>
-        <w:t xml:space="preserve"> </w:t>
-      </w:r>
-      <w:proofErr w:type="spellStart"/>
-      <w:r>
-        <w:t>libopenssl-devel</w:t>
-      </w:r>
-      <w:proofErr w:type="spellEnd"/>
-      <w:r>
-        <w:t xml:space="preserve"> trousers trousers-</w:t>
-      </w:r>
-      <w:proofErr w:type="spellStart"/>
-      <w:r>
-        <w:t>devel</w:t>
-      </w:r>
-      <w:proofErr w:type="spellEnd"/>
-      <w:r>
-        <w:t xml:space="preserve"> </w:t>
-      </w:r>
-      <w:proofErr w:type="spellStart"/>
-      <w:r>
-        <w:t>tpm</w:t>
-      </w:r>
-      <w:proofErr w:type="spellEnd"/>
-      <w:r>
-        <w:t xml:space="preserve">-tools make </w:t>
-      </w:r>
-      <w:proofErr w:type="spellStart"/>
-      <w:r>
-        <w:t>gcc</w:t>
-      </w:r>
-      <w:proofErr w:type="spellEnd"/>
-      <w:r>
-        <w:t xml:space="preserve"> unzip</w:t>
-      </w:r>
-    </w:p>
-    <w:p>
-      <w:pPr>
-        <w:pStyle w:val="Heading3"/>
-      </w:pPr>
-      <w:proofErr w:type="spellStart"/>
-      <w:r>
-        <w:t>RedHat</w:t>
-      </w:r>
-      <w:proofErr w:type="spellEnd"/>
-      <w:r>
-        <w:t xml:space="preserve"> and Fedora</w:t>
-      </w:r>
-    </w:p>
-    <w:p>
-      <w:r>
-        <w:t>Use yum:</w:t>
-      </w:r>
-    </w:p>
-    <w:p>
-      <w:pPr>
-        <w:pStyle w:val="Code"/>
-      </w:pPr>
-      <w:proofErr w:type="gramStart"/>
-      <w:r>
-        <w:t>yum</w:t>
-      </w:r>
-      <w:proofErr w:type="gramEnd"/>
-      <w:r>
-        <w:t xml:space="preserve"> -y install </w:t>
-      </w:r>
-      <w:proofErr w:type="spellStart"/>
-      <w:r>
-        <w:t>openssl</w:t>
-      </w:r>
-      <w:proofErr w:type="spellEnd"/>
-      <w:r>
-        <w:t xml:space="preserve">  trousers trousers-</w:t>
-      </w:r>
-      <w:proofErr w:type="spellStart"/>
-      <w:r>
-        <w:t>devel</w:t>
-      </w:r>
-      <w:proofErr w:type="spellEnd"/>
-      <w:r>
-        <w:t xml:space="preserve"> </w:t>
-      </w:r>
-      <w:proofErr w:type="spellStart"/>
-      <w:r>
-        <w:t>tpm</w:t>
-      </w:r>
-      <w:proofErr w:type="spellEnd"/>
-      <w:r>
-        <w:t xml:space="preserve">-tools make </w:t>
-      </w:r>
-      <w:proofErr w:type="spellStart"/>
-      <w:r>
-        <w:t>gcc</w:t>
-      </w:r>
-      <w:proofErr w:type="spellEnd"/>
-      <w:r>
-        <w:t xml:space="preserve"> unzip</w:t>
-      </w:r>
-    </w:p>
-    <w:p/>
-    <w:p>
-      <w:r>
-        <w:t xml:space="preserve">Now check for missing </w:t>
-      </w:r>
-      <w:proofErr w:type="spellStart"/>
-      <w:r>
-        <w:t>libcrypto</w:t>
-      </w:r>
-      <w:proofErr w:type="spellEnd"/>
-      <w:r>
-        <w:t xml:space="preserve"> link, add if necessary:</w:t>
-      </w:r>
-    </w:p>
-    <w:p>
-      <w:pPr>
-        <w:pStyle w:val="Code"/>
-      </w:pPr>
-      <w:proofErr w:type="spellStart"/>
-      <w:r>
-        <w:t>has_libcrypto</w:t>
-      </w:r>
-      <w:proofErr w:type="spellEnd"/>
-      <w:r>
-        <w:t>=`find / -name libcrypto.so.1.0.0 | head -1`</w:t>
-      </w:r>
-    </w:p>
-    <w:p>
-      <w:pPr>
-        <w:pStyle w:val="Code"/>
-      </w:pPr>
-      <w:proofErr w:type="spellStart"/>
-      <w:proofErr w:type="gramStart"/>
-      <w:r>
-        <w:lastRenderedPageBreak/>
-        <w:t>libdir</w:t>
-      </w:r>
-      <w:proofErr w:type="spellEnd"/>
-      <w:proofErr w:type="gramEnd"/>
-      <w:r>
-        <w:t>=`</w:t>
-      </w:r>
-      <w:proofErr w:type="spellStart"/>
-      <w:r>
-        <w:t>dirname</w:t>
-      </w:r>
-      <w:proofErr w:type="spellEnd"/>
-      <w:r>
-        <w:t xml:space="preserve"> $</w:t>
-      </w:r>
-      <w:proofErr w:type="spellStart"/>
-      <w:r>
-        <w:t>has_libcrypto</w:t>
-      </w:r>
-      <w:proofErr w:type="spellEnd"/>
-      <w:r>
-        <w:t>`</w:t>
-      </w:r>
-    </w:p>
-    <w:p>
-      <w:pPr>
-        <w:pStyle w:val="Code"/>
-      </w:pPr>
-      <w:proofErr w:type="spellStart"/>
-      <w:r>
-        <w:t>has_libdir_symlink</w:t>
-      </w:r>
-      <w:proofErr w:type="spellEnd"/>
-      <w:r>
-        <w:t>=`find $</w:t>
-      </w:r>
-      <w:proofErr w:type="spellStart"/>
-      <w:r>
-        <w:t>libdir</w:t>
-      </w:r>
-      <w:proofErr w:type="spellEnd"/>
-      <w:r>
-        <w:t xml:space="preserve"> -name libcrypto.so`</w:t>
-      </w:r>
-    </w:p>
-    <w:p>
-      <w:pPr>
-        <w:pStyle w:val="Code"/>
-      </w:pPr>
-      <w:proofErr w:type="spellStart"/>
-      <w:r>
-        <w:t>has_usrbin_symlink</w:t>
-      </w:r>
-      <w:proofErr w:type="spellEnd"/>
-      <w:r>
-        <w:t>=`find /</w:t>
-      </w:r>
-      <w:proofErr w:type="spellStart"/>
-      <w:r>
-        <w:t>usr</w:t>
-      </w:r>
-      <w:proofErr w:type="spellEnd"/>
-      <w:r>
-        <w:t>/bin -name libcrypto.so`</w:t>
-      </w:r>
-    </w:p>
-    <w:p>
-      <w:pPr>
-        <w:pStyle w:val="Code"/>
-      </w:pPr>
-      <w:r>
-        <w:t xml:space="preserve">  </w:t>
-      </w:r>
-      <w:proofErr w:type="gramStart"/>
-      <w:r>
-        <w:t>if</w:t>
-      </w:r>
-      <w:proofErr w:type="gramEnd"/>
-      <w:r>
-        <w:t xml:space="preserve"> [ -n "$</w:t>
-      </w:r>
-      <w:proofErr w:type="spellStart"/>
-      <w:r>
-        <w:t>has_libcrypto</w:t>
-      </w:r>
-      <w:proofErr w:type="spellEnd"/>
-      <w:r>
-        <w:t>" ]; then</w:t>
-      </w:r>
+        <w:t>mkdir</w:t>
+      </w:r>
+      <w:proofErr w:type="spellEnd"/>
+      <w:proofErr w:type="gramEnd"/>
+      <w:r>
+        <w:t xml:space="preserve"> -p /</w:t>
+      </w:r>
+      <w:proofErr w:type="spellStart"/>
+      <w:r>
+        <w:t>etc</w:t>
+      </w:r>
+      <w:proofErr w:type="spellEnd"/>
+      <w:r>
+        <w:t>/</w:t>
+      </w:r>
+      <w:proofErr w:type="spellStart"/>
+      <w:r>
+        <w:t>authbind</w:t>
+      </w:r>
+      <w:proofErr w:type="spellEnd"/>
+      <w:r>
+        <w:t>/</w:t>
+      </w:r>
+      <w:proofErr w:type="spellStart"/>
+      <w:r>
+        <w:t>byport</w:t>
+      </w:r>
+      <w:proofErr w:type="spellEnd"/>
+    </w:p>
+    <w:p>
+      <w:pPr>
+        <w:pStyle w:val="Code"/>
+      </w:pPr>
+      <w:proofErr w:type="gramStart"/>
+      <w:r>
+        <w:t>touch</w:t>
+      </w:r>
+      <w:proofErr w:type="gramEnd"/>
+      <w:r>
+        <w:t xml:space="preserve"> /</w:t>
+      </w:r>
+      <w:proofErr w:type="spellStart"/>
+      <w:r>
+        <w:t>etc</w:t>
+      </w:r>
+      <w:proofErr w:type="spellEnd"/>
+      <w:r>
+        <w:t>/</w:t>
+      </w:r>
+      <w:proofErr w:type="spellStart"/>
+      <w:r>
+        <w:t>authbind</w:t>
+      </w:r>
+      <w:proofErr w:type="spellEnd"/>
+      <w:r>
+        <w:t>/</w:t>
+      </w:r>
+      <w:proofErr w:type="spellStart"/>
+      <w:r>
+        <w:t>byport</w:t>
+      </w:r>
+      <w:proofErr w:type="spellEnd"/>
+      <w:r>
+        <w:t>/</w:t>
+      </w:r>
+      <w:r>
+        <w:t>443</w:t>
+      </w:r>
+    </w:p>
+    <w:p>
+      <w:pPr>
+        <w:pStyle w:val="Code"/>
+      </w:pPr>
+      <w:proofErr w:type="spellStart"/>
+      <w:proofErr w:type="gramStart"/>
+      <w:r>
+        <w:t>chown</w:t>
+      </w:r>
+      <w:proofErr w:type="spellEnd"/>
+      <w:proofErr w:type="gramEnd"/>
+      <w:r>
+        <w:t xml:space="preserve"> $TRUSTAGENT_USERNAME /</w:t>
+      </w:r>
+      <w:proofErr w:type="spellStart"/>
+      <w:r>
+        <w:t>etc</w:t>
+      </w:r>
+      <w:proofErr w:type="spellEnd"/>
+      <w:r>
+        <w:t>/</w:t>
+      </w:r>
+      <w:proofErr w:type="spellStart"/>
+      <w:r>
+        <w:t>authbind</w:t>
+      </w:r>
+      <w:proofErr w:type="spellEnd"/>
+      <w:r>
+        <w:t>/</w:t>
+      </w:r>
+      <w:proofErr w:type="spellStart"/>
+      <w:r>
+        <w:t>byport</w:t>
+      </w:r>
+      <w:proofErr w:type="spellEnd"/>
+      <w:r>
+        <w:t>/</w:t>
+      </w:r>
+      <w:r>
+        <w:t>443</w:t>
+      </w:r>
+    </w:p>
+    <w:p>
+      <w:pPr>
+        <w:pStyle w:val="Code"/>
+      </w:pPr>
+      <w:proofErr w:type="spellStart"/>
+      <w:proofErr w:type="gramStart"/>
+      <w:r>
+        <w:t>chmod</w:t>
+      </w:r>
+      <w:proofErr w:type="spellEnd"/>
+      <w:proofErr w:type="gramEnd"/>
+      <w:r>
+        <w:t xml:space="preserve"> 500 /</w:t>
+      </w:r>
+      <w:proofErr w:type="spellStart"/>
+      <w:r>
+        <w:t>etc</w:t>
+      </w:r>
+      <w:proofErr w:type="spellEnd"/>
+      <w:r>
+        <w:t>/</w:t>
+      </w:r>
+      <w:proofErr w:type="spellStart"/>
+      <w:r>
+        <w:t>authbind</w:t>
+      </w:r>
+      <w:proofErr w:type="spellEnd"/>
+      <w:r>
+        <w:t>/</w:t>
+      </w:r>
+      <w:proofErr w:type="spellStart"/>
+      <w:r>
+        <w:t>byport</w:t>
+      </w:r>
+      <w:proofErr w:type="spellEnd"/>
+      <w:r>
+        <w:t>/</w:t>
+      </w:r>
+      <w:r>
+        <w:t>443</w:t>
+      </w:r>
+    </w:p>
+    <w:p>
+      <w:pPr>
+        <w:pStyle w:val="Heading2"/>
+      </w:pPr>
+      <w:r>
+        <w:t>Update system information</w:t>
+      </w:r>
+    </w:p>
+    <w:p>
+      <w:r>
+        <w:t>Trust agent has a command for this (“</w:t>
+      </w:r>
+      <w:proofErr w:type="spellStart"/>
+      <w:r>
+        <w:t>tagent</w:t>
+      </w:r>
+      <w:proofErr w:type="spellEnd"/>
+      <w:r>
+        <w:t xml:space="preserve"> update-system-info”) which can be run as root, but this information is also needed during setup, so currently you must run the following commands as root before the first non-root install.   </w:t>
+      </w:r>
+    </w:p>
+    <w:p>
+      <w:pPr>
+        <w:pStyle w:val="Code"/>
+      </w:pPr>
+      <w:bookmarkStart w:id="0" w:name="_GoBack"/>
+      <w:r>
+        <w:t xml:space="preserve">    TRUSTAGENT_VAR=$TRUSTAGENT_HOME/</w:t>
+      </w:r>
+      <w:proofErr w:type="spellStart"/>
+      <w:r>
+        <w:t>var</w:t>
+      </w:r>
+      <w:proofErr w:type="spellEnd"/>
     </w:p>
     <w:p>
       <w:pPr>
@@ -609,77 +1291,15 @@
       <w:r>
         <w:t xml:space="preserve">    </w:t>
       </w:r>
-      <w:proofErr w:type="gramStart"/>
-      <w:r>
-        <w:t>if</w:t>
-      </w:r>
-      <w:proofErr w:type="gramEnd"/>
-      <w:r>
-        <w:t xml:space="preserve"> [ -z "$</w:t>
-      </w:r>
-      <w:proofErr w:type="spellStart"/>
-      <w:r>
-        <w:t>has_libdir_symlink</w:t>
-      </w:r>
-      <w:proofErr w:type="spellEnd"/>
-      <w:r>
-        <w:t>" ]; then</w:t>
-      </w:r>
-    </w:p>
-    <w:p>
-      <w:pPr>
-        <w:pStyle w:val="Code"/>
-      </w:pPr>
-      <w:r>
-        <w:t xml:space="preserve">      </w:t>
-      </w:r>
-      <w:proofErr w:type="gramStart"/>
-      <w:r>
-        <w:t>echo</w:t>
-      </w:r>
-      <w:proofErr w:type="gramEnd"/>
-      <w:r>
-        <w:t xml:space="preserve"> "Creating missing </w:t>
-      </w:r>
-      <w:proofErr w:type="spellStart"/>
-      <w:r>
-        <w:t>symlink</w:t>
-      </w:r>
-      <w:proofErr w:type="spellEnd"/>
-      <w:r>
-        <w:t xml:space="preserve"> for $</w:t>
-      </w:r>
-      <w:proofErr w:type="spellStart"/>
-      <w:r>
-        <w:t>has_libcrypto</w:t>
-      </w:r>
-      <w:proofErr w:type="spellEnd"/>
-      <w:r>
-        <w:t>"</w:t>
-      </w:r>
-    </w:p>
-    <w:p>
-      <w:pPr>
-        <w:pStyle w:val="Code"/>
-      </w:pPr>
-      <w:r>
-        <w:t xml:space="preserve">      </w:t>
-      </w:r>
-      <w:proofErr w:type="gramStart"/>
-      <w:r>
-        <w:t>ln</w:t>
-      </w:r>
-      <w:proofErr w:type="gramEnd"/>
-      <w:r>
-        <w:t xml:space="preserve"> -s $</w:t>
-      </w:r>
-      <w:proofErr w:type="spellStart"/>
-      <w:r>
-        <w:t>libdir</w:t>
-      </w:r>
-      <w:proofErr w:type="spellEnd"/>
-      <w:r>
-        <w:t>/libcrypto.so.1.0.0 $libdir/libcrypto.so</w:t>
+      <w:proofErr w:type="spellStart"/>
+      <w:proofErr w:type="gramStart"/>
+      <w:r>
+        <w:t>mkdir</w:t>
+      </w:r>
+      <w:proofErr w:type="spellEnd"/>
+      <w:proofErr w:type="gramEnd"/>
+      <w:r>
+        <w:t xml:space="preserve"> -p $TRUSTAGENT_VAR/system-info</w:t>
       </w:r>
     </w:p>
     <w:p>
@@ -689,11 +1309,24 @@
       <w:r>
         <w:t xml:space="preserve">    </w:t>
       </w:r>
-      <w:proofErr w:type="gramStart"/>
-      <w:r>
-        <w:t>fi</w:t>
-      </w:r>
-      <w:proofErr w:type="gramEnd"/>
+      <w:proofErr w:type="spellStart"/>
+      <w:proofErr w:type="gramStart"/>
+      <w:r>
+        <w:t>dmidecode</w:t>
+      </w:r>
+      <w:proofErr w:type="spellEnd"/>
+      <w:proofErr w:type="gramEnd"/>
+      <w:r>
+        <w:t xml:space="preserve"> -s bios-vendor &gt; $TRUSTAGENT_VAR/system-info/</w:t>
+      </w:r>
+      <w:proofErr w:type="spellStart"/>
+      <w:r>
+        <w:t>dmidecode.bios</w:t>
+      </w:r>
+      <w:proofErr w:type="spellEnd"/>
+      <w:r>
+        <w:t>-vendor</w:t>
+      </w:r>
     </w:p>
     <w:p>
       <w:pPr>
@@ -702,77 +1335,23 @@
       <w:r>
         <w:t xml:space="preserve">    </w:t>
       </w:r>
-      <w:proofErr w:type="gramStart"/>
-      <w:r>
-        <w:t>if</w:t>
-      </w:r>
-      <w:proofErr w:type="gramEnd"/>
-      <w:r>
-        <w:t xml:space="preserve"> [ -z "$</w:t>
-      </w:r>
-      <w:proofErr w:type="spellStart"/>
-      <w:r>
-        <w:t>has_usrbin_symlink</w:t>
-      </w:r>
-      <w:proofErr w:type="spellEnd"/>
-      <w:r>
-        <w:t>" ]; then</w:t>
-      </w:r>
-    </w:p>
-    <w:p>
-      <w:pPr>
-        <w:pStyle w:val="Code"/>
-      </w:pPr>
-      <w:r>
-        <w:t xml:space="preserve">      </w:t>
-      </w:r>
-      <w:proofErr w:type="gramStart"/>
-      <w:r>
-        <w:t>echo</w:t>
-      </w:r>
-      <w:proofErr w:type="gramEnd"/>
-      <w:r>
-        <w:t xml:space="preserve"> "Creating missing </w:t>
-      </w:r>
-      <w:proofErr w:type="spellStart"/>
-      <w:r>
-        <w:t>symlink</w:t>
-      </w:r>
-      <w:proofErr w:type="spellEnd"/>
-      <w:r>
-        <w:t xml:space="preserve"> for $</w:t>
-      </w:r>
-      <w:proofErr w:type="spellStart"/>
-      <w:r>
-        <w:t>has_libcrypto</w:t>
-      </w:r>
-      <w:proofErr w:type="spellEnd"/>
-      <w:r>
-        <w:t>"</w:t>
-      </w:r>
-    </w:p>
-    <w:p>
-      <w:pPr>
-        <w:pStyle w:val="Code"/>
-      </w:pPr>
-      <w:r>
-        <w:t xml:space="preserve">      </w:t>
-      </w:r>
-      <w:proofErr w:type="gramStart"/>
-      <w:r>
-        <w:t>ln</w:t>
-      </w:r>
-      <w:proofErr w:type="gramEnd"/>
-      <w:r>
-        <w:t xml:space="preserve"> -s $</w:t>
-      </w:r>
-      <w:proofErr w:type="spellStart"/>
-      <w:r>
-        <w:t>libdir</w:t>
-      </w:r>
-      <w:proofErr w:type="spellEnd"/>
-      <w:r>
-        <w:t>/libcrypto.so.1.0.0 /usr/lib/libcrypto.so</w:t>
+      <w:proofErr w:type="spellStart"/>
+      <w:proofErr w:type="gramStart"/>
+      <w:r>
+        <w:t>dmidecode</w:t>
+      </w:r>
+      <w:proofErr w:type="spellEnd"/>
+      <w:proofErr w:type="gramEnd"/>
+      <w:r>
+        <w:t xml:space="preserve"> -s bios-version &gt; $TRUSTAGENT_VAR/system-info/</w:t>
+      </w:r>
+      <w:proofErr w:type="spellStart"/>
+      <w:r>
+        <w:t>dmidecode.bios</w:t>
+      </w:r>
+      <w:proofErr w:type="spellEnd"/>
+      <w:r>
+        <w:t>-version</w:t>
       </w:r>
     </w:p>
     <w:p>
@@ -782,11 +1361,29 @@
       <w:r>
         <w:t xml:space="preserve">    </w:t>
       </w:r>
-      <w:proofErr w:type="gramStart"/>
-      <w:r>
-        <w:t>fi</w:t>
-      </w:r>
-      <w:proofErr w:type="gramEnd"/>
+      <w:proofErr w:type="spellStart"/>
+      <w:proofErr w:type="gramStart"/>
+      <w:r>
+        <w:t>dmidecode</w:t>
+      </w:r>
+      <w:proofErr w:type="spellEnd"/>
+      <w:proofErr w:type="gramEnd"/>
+      <w:r>
+        <w:t xml:space="preserve"> -s system-</w:t>
+      </w:r>
+      <w:proofErr w:type="spellStart"/>
+      <w:r>
+        <w:t>uuid</w:t>
+      </w:r>
+      <w:proofErr w:type="spellEnd"/>
+      <w:r>
+        <w:t xml:space="preserve"> &gt; $TRUSTAGENT_VAR/system-info/</w:t>
+      </w:r>
+      <w:proofErr w:type="spellStart"/>
+      <w:r>
+        <w:t>dmidecode.system-uuid</w:t>
+      </w:r>
+      <w:proofErr w:type="spellEnd"/>
     </w:p>
     <w:p>
       <w:pPr>
@@ -798,136 +1395,70 @@
       <w:proofErr w:type="spellStart"/>
       <w:proofErr w:type="gramStart"/>
       <w:r>
-        <w:t>ldconfig</w:t>
-      </w:r>
-      <w:proofErr w:type="spellEnd"/>
-      <w:proofErr w:type="gramEnd"/>
-    </w:p>
-    <w:p>
-      <w:pPr>
-        <w:pStyle w:val="Code"/>
-      </w:pPr>
-      <w:r>
-        <w:t xml:space="preserve">  </w:t>
-      </w:r>
-      <w:proofErr w:type="gramStart"/>
-      <w:r>
-        <w:t>fi</w:t>
-      </w:r>
-      <w:proofErr w:type="gramEnd"/>
-    </w:p>
-    <w:p/>
-    <w:p>
-      <w:pPr>
-        <w:pStyle w:val="Heading3"/>
-      </w:pPr>
-      <w:r>
-        <w:t>Ubuntu</w:t>
-      </w:r>
-    </w:p>
-    <w:p>
-      <w:r>
-        <w:t>Use apt-get:</w:t>
-      </w:r>
-    </w:p>
-    <w:p>
-      <w:pPr>
-        <w:pStyle w:val="Code"/>
-      </w:pPr>
-      <w:proofErr w:type="gramStart"/>
-      <w:r>
-        <w:t>apt-get</w:t>
-      </w:r>
-      <w:proofErr w:type="gramEnd"/>
-      <w:r>
-        <w:t xml:space="preserve"> -y install </w:t>
-      </w:r>
-      <w:proofErr w:type="spellStart"/>
-      <w:r>
-        <w:t>openssl</w:t>
-      </w:r>
-      <w:proofErr w:type="spellEnd"/>
-      <w:r>
-        <w:t xml:space="preserve"> </w:t>
-      </w:r>
-      <w:proofErr w:type="spellStart"/>
-      <w:r>
-        <w:t>libssl-dev</w:t>
-      </w:r>
-      <w:proofErr w:type="spellEnd"/>
-      <w:r>
-        <w:t xml:space="preserve"> </w:t>
-      </w:r>
-      <w:proofErr w:type="spellStart"/>
-      <w:r>
-        <w:t>libtspi-dev</w:t>
-      </w:r>
-      <w:proofErr w:type="spellEnd"/>
-      <w:r>
-        <w:t xml:space="preserve"> libtspi1 trousers make </w:t>
-      </w:r>
-      <w:proofErr w:type="spellStart"/>
-      <w:r>
-        <w:t>gcc</w:t>
-      </w:r>
-      <w:proofErr w:type="spellEnd"/>
-      <w:r>
-        <w:t xml:space="preserve"> unzip</w:t>
-      </w:r>
-    </w:p>
-    <w:p/>
-    <w:p/>
-    <w:p>
-      <w:pPr>
-        <w:pStyle w:val="Heading2"/>
-      </w:pPr>
-      <w:r>
-        <w:t>Configure fir</w:t>
-      </w:r>
-      <w:r>
-        <w:t>e</w:t>
-      </w:r>
-      <w:r>
-        <w:t>wall</w:t>
-      </w:r>
-    </w:p>
-    <w:p>
-      <w:r>
-        <w:t>Ensure the system firewall has port 1443 open for trust agent</w:t>
-      </w:r>
-    </w:p>
-    <w:p>
-      <w:pPr>
-        <w:pStyle w:val="Code"/>
-      </w:pPr>
-    </w:p>
-    <w:p>
-      <w:pPr>
-        <w:pStyle w:val="Heading2"/>
-      </w:pPr>
-      <w:r>
-        <w:t>Create Trust Agent User</w:t>
-      </w:r>
-    </w:p>
-    <w:p>
-      <w:pPr>
-        <w:pStyle w:val="Code"/>
-      </w:pPr>
-      <w:proofErr w:type="spellStart"/>
-      <w:proofErr w:type="gramStart"/>
-      <w:r>
-        <w:t>mkdir</w:t>
-      </w:r>
-      <w:proofErr w:type="spellEnd"/>
-      <w:proofErr w:type="gramEnd"/>
-      <w:r>
-        <w:t xml:space="preserve"> -p $TRUSTAGENT_HOME</w:t>
-      </w:r>
-    </w:p>
-    <w:p>
-      <w:pPr>
-        <w:pStyle w:val="Code"/>
-      </w:pPr>
+        <w:t>dmidecode</w:t>
+      </w:r>
+      <w:proofErr w:type="spellEnd"/>
+      <w:proofErr w:type="gramEnd"/>
+      <w:r>
+        <w:t xml:space="preserve"> --type processor &gt; $TRUSTAGENT_VAR/system-info/</w:t>
+      </w:r>
+      <w:proofErr w:type="spellStart"/>
+      <w:r>
+        <w:t>dmidecode.processor</w:t>
+      </w:r>
+      <w:proofErr w:type="spellEnd"/>
+    </w:p>
+    <w:p>
+      <w:pPr>
+        <w:pStyle w:val="Code"/>
+      </w:pPr>
+      <w:r>
+        <w:t xml:space="preserve">    </w:t>
+      </w:r>
+      <w:proofErr w:type="spellStart"/>
+      <w:r>
+        <w:t>lsb_release</w:t>
+      </w:r>
+      <w:proofErr w:type="spellEnd"/>
+      <w:r>
+        <w:t xml:space="preserve"> -a &gt; $TRUSTAGENT_VAR/system-info/</w:t>
+      </w:r>
+      <w:proofErr w:type="spellStart"/>
+      <w:r>
+        <w:t>lsb_release</w:t>
+      </w:r>
+      <w:proofErr w:type="spellEnd"/>
+    </w:p>
+    <w:p>
+      <w:pPr>
+        <w:pStyle w:val="Code"/>
+      </w:pPr>
+      <w:r>
+        <w:t xml:space="preserve">    </w:t>
+      </w:r>
+      <w:proofErr w:type="spellStart"/>
+      <w:proofErr w:type="gramStart"/>
+      <w:r>
+        <w:t>virsh</w:t>
+      </w:r>
+      <w:proofErr w:type="spellEnd"/>
+      <w:proofErr w:type="gramEnd"/>
+      <w:r>
+        <w:t xml:space="preserve"> version &gt; $TRUSTAGENT_VAR/system-info/</w:t>
+      </w:r>
+      <w:proofErr w:type="spellStart"/>
+      <w:r>
+        <w:t>virsh.version</w:t>
+      </w:r>
+      <w:proofErr w:type="spellEnd"/>
+    </w:p>
+    <w:p>
+      <w:pPr>
+        <w:pStyle w:val="Code"/>
+      </w:pPr>
+      <w:r>
+        <w:t xml:space="preserve">    </w:t>
+      </w:r>
       <w:proofErr w:type="spellStart"/>
       <w:proofErr w:type="gramStart"/>
       <w:r>
@@ -936,418 +1467,13 @@
       <w:proofErr w:type="spellEnd"/>
       <w:proofErr w:type="gramEnd"/>
       <w:r>
-        <w:t xml:space="preserve"> -R $TRUSTAGENT_USERNAME:$TRUSTAGENT_USERNAME $TRUSTAGENT_HOME</w:t>
-      </w:r>
-    </w:p>
-    <w:p>
-      <w:pPr>
-        <w:pStyle w:val="Code"/>
-      </w:pPr>
-      <w:proofErr w:type="spellStart"/>
-      <w:proofErr w:type="gramStart"/>
-      <w:r>
-        <w:t>useradd</w:t>
-      </w:r>
-      <w:proofErr w:type="spellEnd"/>
-      <w:proofErr w:type="gramEnd"/>
-      <w:r>
-        <w:t xml:space="preserve"> --comment "Mt Wilson Trust Agent" --home $TRUSTAGENT_HOME --system --shell /bin/</w:t>
-      </w:r>
-      <w:r>
-        <w:t>bash</w:t>
-      </w:r>
-      <w:r>
-        <w:t xml:space="preserve"> $TRUSTAGENT_USERNAME</w:t>
-      </w:r>
-    </w:p>
-    <w:p>
-      <w:pPr>
-        <w:pStyle w:val="Heading2"/>
-      </w:pPr>
-      <w:r>
-        <w:t xml:space="preserve">Configure </w:t>
-      </w:r>
-      <w:proofErr w:type="spellStart"/>
-      <w:r>
-        <w:t>authbind</w:t>
-      </w:r>
-      <w:proofErr w:type="spellEnd"/>
-    </w:p>
-    <w:p>
-      <w:r>
-        <w:t>The following commands allow trust agent to listen on port 1443:</w:t>
-      </w:r>
-    </w:p>
-    <w:p>
-      <w:pPr>
-        <w:pStyle w:val="Code"/>
-      </w:pPr>
-      <w:proofErr w:type="spellStart"/>
-      <w:proofErr w:type="gramStart"/>
-      <w:r>
-        <w:t>mkdir</w:t>
-      </w:r>
-      <w:proofErr w:type="spellEnd"/>
-      <w:proofErr w:type="gramEnd"/>
-      <w:r>
-        <w:t xml:space="preserve"> -p /</w:t>
-      </w:r>
-      <w:proofErr w:type="spellStart"/>
-      <w:r>
-        <w:t>etc</w:t>
-      </w:r>
-      <w:proofErr w:type="spellEnd"/>
-      <w:r>
-        <w:t>/</w:t>
-      </w:r>
-      <w:proofErr w:type="spellStart"/>
-      <w:r>
-        <w:t>authbind</w:t>
-      </w:r>
-      <w:proofErr w:type="spellEnd"/>
-      <w:r>
-        <w:t>/</w:t>
-      </w:r>
-      <w:proofErr w:type="spellStart"/>
-      <w:r>
-        <w:t>byport</w:t>
-      </w:r>
-      <w:proofErr w:type="spellEnd"/>
-    </w:p>
-    <w:p>
-      <w:pPr>
-        <w:pStyle w:val="Code"/>
-      </w:pPr>
-      <w:proofErr w:type="gramStart"/>
-      <w:r>
-        <w:t>touch</w:t>
-      </w:r>
-      <w:proofErr w:type="gramEnd"/>
-      <w:r>
-        <w:t xml:space="preserve"> /</w:t>
-      </w:r>
-      <w:proofErr w:type="spellStart"/>
-      <w:r>
-        <w:t>etc</w:t>
-      </w:r>
-      <w:proofErr w:type="spellEnd"/>
-      <w:r>
-        <w:t>/</w:t>
-      </w:r>
-      <w:proofErr w:type="spellStart"/>
-      <w:r>
-        <w:t>authbind</w:t>
-      </w:r>
-      <w:proofErr w:type="spellEnd"/>
-      <w:r>
-        <w:t>/</w:t>
-      </w:r>
-      <w:proofErr w:type="spellStart"/>
-      <w:r>
-        <w:t>byport</w:t>
-      </w:r>
-      <w:proofErr w:type="spellEnd"/>
-      <w:r>
-        <w:t>/1443</w:t>
-      </w:r>
-    </w:p>
-    <w:p>
-      <w:pPr>
-        <w:pStyle w:val="Code"/>
-      </w:pPr>
-      <w:proofErr w:type="spellStart"/>
-      <w:proofErr w:type="gramStart"/>
-      <w:r>
-        <w:t>chown</w:t>
-      </w:r>
-      <w:proofErr w:type="spellEnd"/>
-      <w:proofErr w:type="gramEnd"/>
-      <w:r>
-        <w:t xml:space="preserve"> $TRUSTAGENT_USERNAME /</w:t>
-      </w:r>
-      <w:proofErr w:type="spellStart"/>
-      <w:r>
-        <w:t>etc</w:t>
-      </w:r>
-      <w:proofErr w:type="spellEnd"/>
-      <w:r>
-        <w:t>/</w:t>
-      </w:r>
-      <w:proofErr w:type="spellStart"/>
-      <w:r>
-        <w:t>authbind</w:t>
-      </w:r>
-      <w:proofErr w:type="spellEnd"/>
-      <w:r>
-        <w:t>/</w:t>
-      </w:r>
-      <w:proofErr w:type="spellStart"/>
-      <w:r>
-        <w:t>byport</w:t>
-      </w:r>
-      <w:proofErr w:type="spellEnd"/>
-      <w:r>
-        <w:t>/1443</w:t>
-      </w:r>
-    </w:p>
-    <w:p>
-      <w:pPr>
-        <w:pStyle w:val="Code"/>
-      </w:pPr>
-      <w:proofErr w:type="spellStart"/>
-      <w:proofErr w:type="gramStart"/>
-      <w:r>
-        <w:t>chmod</w:t>
-      </w:r>
-      <w:proofErr w:type="spellEnd"/>
-      <w:proofErr w:type="gramEnd"/>
-      <w:r>
-        <w:t xml:space="preserve"> 500 /</w:t>
-      </w:r>
-      <w:proofErr w:type="spellStart"/>
-      <w:r>
-        <w:t>etc</w:t>
-      </w:r>
-      <w:proofErr w:type="spellEnd"/>
-      <w:r>
-        <w:t>/</w:t>
-      </w:r>
-      <w:proofErr w:type="spellStart"/>
-      <w:r>
-        <w:t>authbind</w:t>
-      </w:r>
-      <w:proofErr w:type="spellEnd"/>
-      <w:r>
-        <w:t>/</w:t>
-      </w:r>
-      <w:proofErr w:type="spellStart"/>
-      <w:r>
-        <w:t>byport</w:t>
-      </w:r>
-      <w:proofErr w:type="spellEnd"/>
-      <w:r>
-        <w:t>/1443</w:t>
-      </w:r>
-    </w:p>
-    <w:p>
-      <w:pPr>
-        <w:pStyle w:val="Heading2"/>
-      </w:pPr>
-      <w:r>
-        <w:t>Update system information</w:t>
-      </w:r>
-    </w:p>
-    <w:p>
-      <w:r>
-        <w:t>Trust agent has a command for this (“</w:t>
-      </w:r>
-      <w:proofErr w:type="spellStart"/>
-      <w:r>
-        <w:t>tagent</w:t>
-      </w:r>
-      <w:proofErr w:type="spellEnd"/>
-      <w:r>
-        <w:t xml:space="preserve"> update-system-info”) which can be run as root, but this information is also needed during setup, so currently you must run the following commands as root before the first non-root install.   </w:t>
-      </w:r>
-    </w:p>
-    <w:p>
-      <w:pPr>
-        <w:pStyle w:val="Code"/>
-      </w:pPr>
-      <w:r>
-        <w:t xml:space="preserve">    TRUSTAGENT_VAR=$TRUSTAGENT_HOME/</w:t>
-      </w:r>
-      <w:proofErr w:type="spellStart"/>
-      <w:r>
-        <w:t>var</w:t>
-      </w:r>
-      <w:proofErr w:type="spellEnd"/>
-    </w:p>
-    <w:p>
-      <w:pPr>
-        <w:pStyle w:val="Code"/>
-      </w:pPr>
-      <w:r>
-        <w:t xml:space="preserve">    </w:t>
-      </w:r>
-      <w:proofErr w:type="spellStart"/>
-      <w:proofErr w:type="gramStart"/>
-      <w:r>
-        <w:t>mkdir</w:t>
-      </w:r>
-      <w:proofErr w:type="spellEnd"/>
-      <w:proofErr w:type="gramEnd"/>
-      <w:r>
-        <w:t xml:space="preserve"> -p $TRUSTAGENT_VAR/system-info</w:t>
-      </w:r>
-    </w:p>
-    <w:p>
-      <w:pPr>
-        <w:pStyle w:val="Code"/>
-      </w:pPr>
-      <w:r>
-        <w:t xml:space="preserve">    </w:t>
-      </w:r>
-      <w:proofErr w:type="spellStart"/>
-      <w:proofErr w:type="gramStart"/>
-      <w:r>
-        <w:t>dmidecode</w:t>
-      </w:r>
-      <w:proofErr w:type="spellEnd"/>
-      <w:proofErr w:type="gramEnd"/>
-      <w:r>
-        <w:t xml:space="preserve"> -s bios-vendor &gt; $TRUSTAGENT_VAR/system-info/</w:t>
-      </w:r>
-      <w:proofErr w:type="spellStart"/>
-      <w:r>
-        <w:t>dmidecode.bios</w:t>
-      </w:r>
-      <w:proofErr w:type="spellEnd"/>
-      <w:r>
-        <w:t>-vendor</w:t>
-      </w:r>
-    </w:p>
-    <w:p>
-      <w:pPr>
-        <w:pStyle w:val="Code"/>
-      </w:pPr>
-      <w:r>
-        <w:t xml:space="preserve">    </w:t>
-      </w:r>
-      <w:proofErr w:type="spellStart"/>
-      <w:proofErr w:type="gramStart"/>
-      <w:r>
-        <w:t>dmidecode</w:t>
-      </w:r>
-      <w:proofErr w:type="spellEnd"/>
-      <w:proofErr w:type="gramEnd"/>
-      <w:r>
-        <w:t xml:space="preserve"> -s bios-version &gt; $TRUSTAGENT_VAR/system-info/</w:t>
-      </w:r>
-      <w:proofErr w:type="spellStart"/>
-      <w:r>
-        <w:t>dmidecode.bios</w:t>
-      </w:r>
-      <w:proofErr w:type="spellEnd"/>
-      <w:r>
-        <w:t>-version</w:t>
-      </w:r>
-    </w:p>
-    <w:p>
-      <w:pPr>
-        <w:pStyle w:val="Code"/>
-      </w:pPr>
-      <w:r>
-        <w:t xml:space="preserve">    </w:t>
-      </w:r>
-      <w:proofErr w:type="spellStart"/>
-      <w:proofErr w:type="gramStart"/>
-      <w:r>
-        <w:t>dmidecode</w:t>
-      </w:r>
-      <w:proofErr w:type="spellEnd"/>
-      <w:proofErr w:type="gramEnd"/>
-      <w:r>
-        <w:t xml:space="preserve"> -s system-</w:t>
-      </w:r>
-      <w:proofErr w:type="spellStart"/>
-      <w:r>
-        <w:t>uuid</w:t>
-      </w:r>
-      <w:proofErr w:type="spellEnd"/>
-      <w:r>
-        <w:t xml:space="preserve"> &gt; $TRUSTAGENT_VAR/system-info/</w:t>
-      </w:r>
-      <w:proofErr w:type="spellStart"/>
-      <w:r>
-        <w:t>dmidecode.system-uuid</w:t>
-      </w:r>
-      <w:proofErr w:type="spellEnd"/>
-    </w:p>
-    <w:p>
-      <w:pPr>
-        <w:pStyle w:val="Code"/>
-      </w:pPr>
-      <w:r>
-        <w:t xml:space="preserve">    </w:t>
-      </w:r>
-      <w:proofErr w:type="spellStart"/>
-      <w:proofErr w:type="gramStart"/>
-      <w:r>
-        <w:t>dmidecode</w:t>
-      </w:r>
-      <w:proofErr w:type="spellEnd"/>
-      <w:proofErr w:type="gramEnd"/>
-      <w:r>
-        <w:t xml:space="preserve"> --type processor &gt; $TRUSTAGENT_VAR/system-info/</w:t>
-      </w:r>
-      <w:proofErr w:type="spellStart"/>
-      <w:r>
-        <w:t>dmidecode.processor</w:t>
-      </w:r>
-      <w:proofErr w:type="spellEnd"/>
-    </w:p>
-    <w:p>
-      <w:pPr>
-        <w:pStyle w:val="Code"/>
-      </w:pPr>
-      <w:r>
-        <w:t xml:space="preserve">    </w:t>
-      </w:r>
-      <w:proofErr w:type="spellStart"/>
-      <w:r>
-        <w:t>lsb_release</w:t>
-      </w:r>
-      <w:proofErr w:type="spellEnd"/>
-      <w:r>
-        <w:t xml:space="preserve"> -a &gt; $TRUSTAGENT_VAR/system-info/</w:t>
-      </w:r>
-      <w:proofErr w:type="spellStart"/>
-      <w:r>
-        <w:t>lsb_release</w:t>
-      </w:r>
-      <w:proofErr w:type="spellEnd"/>
-    </w:p>
-    <w:p>
-      <w:pPr>
-        <w:pStyle w:val="Code"/>
-      </w:pPr>
-      <w:r>
-        <w:t xml:space="preserve">    </w:t>
-      </w:r>
-      <w:proofErr w:type="spellStart"/>
-      <w:proofErr w:type="gramStart"/>
-      <w:r>
-        <w:t>virsh</w:t>
-      </w:r>
-      <w:proofErr w:type="spellEnd"/>
-      <w:proofErr w:type="gramEnd"/>
-      <w:r>
-        <w:t xml:space="preserve"> version &gt; $TRUSTAGENT_VAR/system-info/</w:t>
-      </w:r>
-      <w:proofErr w:type="spellStart"/>
-      <w:r>
-        <w:t>virsh.version</w:t>
-      </w:r>
-      <w:proofErr w:type="spellEnd"/>
-    </w:p>
-    <w:p>
-      <w:pPr>
-        <w:pStyle w:val="Code"/>
-      </w:pPr>
-      <w:bookmarkStart w:id="0" w:name="_GoBack"/>
-      <w:r>
-        <w:t xml:space="preserve">    </w:t>
-      </w:r>
-      <w:proofErr w:type="spellStart"/>
-      <w:proofErr w:type="gramStart"/>
-      <w:r>
-        <w:t>chown</w:t>
-      </w:r>
-      <w:proofErr w:type="spellEnd"/>
-      <w:proofErr w:type="gramEnd"/>
-      <w:r>
-        <w:t xml:space="preserve"> $TRUSTAGENT_USERNAME:$TRUSTAGENT_USERNAME $TRUSTAGENT_VAR</w:t>
+        <w:t xml:space="preserve"> -R</w:t>
+      </w:r>
+      <w:r>
+        <w:t xml:space="preserve"> $TRUSTAGENT_USERNAME:$TRUSTAGENT_USERNAME $TRUSTAGENT_</w:t>
+      </w:r>
+      <w:r>
+        <w:t>HOME</w:t>
       </w:r>
     </w:p>
     <w:bookmarkEnd w:id="0"/>
@@ -1356,7 +1482,6 @@
         <w:pStyle w:val="Heading1"/>
       </w:pPr>
       <w:r>
-        <w:lastRenderedPageBreak/>
         <w:t>Run Trust Agent Installer as non-root</w:t>
       </w:r>
     </w:p>
@@ -1382,6 +1507,9 @@
         <w:t>trustagent</w:t>
       </w:r>
       <w:proofErr w:type="spellEnd"/>
+      <w:r>
+        <w:t xml:space="preserve"> (created earlier)</w:t>
+      </w:r>
       <w:r>
         <w:t>, then:</w:t>
       </w:r>
@@ -1553,6 +1681,7 @@
         <w:pStyle w:val="Heading2"/>
       </w:pPr>
       <w:r>
+        <w:lastRenderedPageBreak/>
         <w:t>Register trust agent startup script (as root)</w:t>
       </w:r>
     </w:p>
@@ -2062,7 +2191,11 @@
     <w:basedOn w:val="NoSpacing"/>
     <w:link w:val="CodeChar"/>
     <w:qFormat/>
-    <w:rsid w:val="001C6893"/>
+    <w:rsid w:val="0023103A"/>
+    <w:pPr>
+      <w:spacing w:after="240"/>
+      <w:contextualSpacing/>
+    </w:pPr>
     <w:rPr>
       <w:rFonts w:ascii="Courier New" w:hAnsi="Courier New" w:cs="Courier New"/>
       <w:sz w:val="16"/>
@@ -2104,7 +2237,7 @@
     <w:name w:val="Code Char"/>
     <w:basedOn w:val="NoSpacingChar"/>
     <w:link w:val="Code"/>
-    <w:rsid w:val="001C6893"/>
+    <w:rsid w:val="0023103A"/>
     <w:rPr>
       <w:rFonts w:ascii="Courier New" w:hAnsi="Courier New" w:cs="Courier New"/>
       <w:sz w:val="16"/>
@@ -2137,6 +2270,18 @@
       <w:b/>
       <w:bCs/>
       <w:color w:val="4F81BD" w:themeColor="accent1"/>
+    </w:rPr>
+  </w:style>
+  <w:style w:type="character" w:styleId="SubtleEmphasis">
+    <w:name w:val="Subtle Emphasis"/>
+    <w:basedOn w:val="DefaultParagraphFont"/>
+    <w:uiPriority w:val="19"/>
+    <w:qFormat/>
+    <w:rsid w:val="000C40A3"/>
+    <w:rPr>
+      <w:i/>
+      <w:iCs/>
+      <w:color w:val="808080" w:themeColor="text1" w:themeTint="7F"/>
     </w:rPr>
   </w:style>
 </w:styles>
@@ -2443,7 +2588,11 @@
     <w:basedOn w:val="NoSpacing"/>
     <w:link w:val="CodeChar"/>
     <w:qFormat/>
-    <w:rsid w:val="001C6893"/>
+    <w:rsid w:val="0023103A"/>
+    <w:pPr>
+      <w:spacing w:after="240"/>
+      <w:contextualSpacing/>
+    </w:pPr>
     <w:rPr>
       <w:rFonts w:ascii="Courier New" w:hAnsi="Courier New" w:cs="Courier New"/>
       <w:sz w:val="16"/>
@@ -2485,7 +2634,7 @@
     <w:name w:val="Code Char"/>
     <w:basedOn w:val="NoSpacingChar"/>
     <w:link w:val="Code"/>
-    <w:rsid w:val="001C6893"/>
+    <w:rsid w:val="0023103A"/>
     <w:rPr>
       <w:rFonts w:ascii="Courier New" w:hAnsi="Courier New" w:cs="Courier New"/>
       <w:sz w:val="16"/>
@@ -2518,6 +2667,18 @@
       <w:b/>
       <w:bCs/>
       <w:color w:val="4F81BD" w:themeColor="accent1"/>
+    </w:rPr>
+  </w:style>
+  <w:style w:type="character" w:styleId="SubtleEmphasis">
+    <w:name w:val="Subtle Emphasis"/>
+    <w:basedOn w:val="DefaultParagraphFont"/>
+    <w:uiPriority w:val="19"/>
+    <w:qFormat/>
+    <w:rsid w:val="000C40A3"/>
+    <w:rPr>
+      <w:i/>
+      <w:iCs/>
+      <w:color w:val="808080" w:themeColor="text1" w:themeTint="7F"/>
     </w:rPr>
   </w:style>
 </w:styles>

</xml_diff>

<commit_message>
release-2.0.6: updated instructions for non-root install
</commit_message>
<xml_diff>
--- a/blueprints/Trust Agent Installation as Non-Root User.docx
+++ b/blueprints/Trust Agent Installation as Non-Root User.docx
@@ -1274,313 +1274,313 @@
       <w:pPr>
         <w:pStyle w:val="Code"/>
       </w:pPr>
+      <w:r>
+        <w:t xml:space="preserve">    TRUSTAGENT_VAR=$TRUSTAGENT_HOME/</w:t>
+      </w:r>
+      <w:proofErr w:type="spellStart"/>
+      <w:r>
+        <w:t>var</w:t>
+      </w:r>
+      <w:proofErr w:type="spellEnd"/>
+    </w:p>
+    <w:p>
+      <w:pPr>
+        <w:pStyle w:val="Code"/>
+      </w:pPr>
+      <w:r>
+        <w:t xml:space="preserve">    </w:t>
+      </w:r>
+      <w:proofErr w:type="spellStart"/>
+      <w:proofErr w:type="gramStart"/>
+      <w:r>
+        <w:t>mkdir</w:t>
+      </w:r>
+      <w:proofErr w:type="spellEnd"/>
+      <w:proofErr w:type="gramEnd"/>
+      <w:r>
+        <w:t xml:space="preserve"> -p $TRUSTAGENT_VAR/system-info</w:t>
+      </w:r>
+    </w:p>
+    <w:p>
+      <w:pPr>
+        <w:pStyle w:val="Code"/>
+      </w:pPr>
+      <w:r>
+        <w:t xml:space="preserve">    </w:t>
+      </w:r>
+      <w:proofErr w:type="spellStart"/>
+      <w:proofErr w:type="gramStart"/>
+      <w:r>
+        <w:t>dmidecode</w:t>
+      </w:r>
+      <w:proofErr w:type="spellEnd"/>
+      <w:proofErr w:type="gramEnd"/>
+      <w:r>
+        <w:t xml:space="preserve"> -s bios-vendor &gt; $TRUSTAGENT_VAR/system-info/</w:t>
+      </w:r>
+      <w:proofErr w:type="spellStart"/>
+      <w:r>
+        <w:t>dmidecode.bios</w:t>
+      </w:r>
+      <w:proofErr w:type="spellEnd"/>
+      <w:r>
+        <w:t>-vendor</w:t>
+      </w:r>
+    </w:p>
+    <w:p>
+      <w:pPr>
+        <w:pStyle w:val="Code"/>
+      </w:pPr>
+      <w:r>
+        <w:t xml:space="preserve">    </w:t>
+      </w:r>
+      <w:proofErr w:type="spellStart"/>
+      <w:proofErr w:type="gramStart"/>
+      <w:r>
+        <w:t>dmidecode</w:t>
+      </w:r>
+      <w:proofErr w:type="spellEnd"/>
+      <w:proofErr w:type="gramEnd"/>
+      <w:r>
+        <w:t xml:space="preserve"> -s bios-version &gt; $TRUSTAGENT_VAR/system-info/</w:t>
+      </w:r>
+      <w:proofErr w:type="spellStart"/>
+      <w:r>
+        <w:t>dmidecode.bios</w:t>
+      </w:r>
+      <w:proofErr w:type="spellEnd"/>
+      <w:r>
+        <w:t>-version</w:t>
+      </w:r>
+    </w:p>
+    <w:p>
+      <w:pPr>
+        <w:pStyle w:val="Code"/>
+      </w:pPr>
+      <w:r>
+        <w:t xml:space="preserve">    </w:t>
+      </w:r>
+      <w:proofErr w:type="spellStart"/>
+      <w:proofErr w:type="gramStart"/>
+      <w:r>
+        <w:t>dmidecode</w:t>
+      </w:r>
+      <w:proofErr w:type="spellEnd"/>
+      <w:proofErr w:type="gramEnd"/>
+      <w:r>
+        <w:t xml:space="preserve"> -s system-</w:t>
+      </w:r>
+      <w:proofErr w:type="spellStart"/>
+      <w:r>
+        <w:t>uuid</w:t>
+      </w:r>
+      <w:proofErr w:type="spellEnd"/>
+      <w:r>
+        <w:t xml:space="preserve"> &gt; $TRUSTAGENT_VAR/system-info/</w:t>
+      </w:r>
+      <w:proofErr w:type="spellStart"/>
+      <w:r>
+        <w:t>dmidecode.system-uuid</w:t>
+      </w:r>
+      <w:proofErr w:type="spellEnd"/>
+    </w:p>
+    <w:p>
+      <w:pPr>
+        <w:pStyle w:val="Code"/>
+      </w:pPr>
+      <w:r>
+        <w:t xml:space="preserve">    </w:t>
+      </w:r>
+      <w:proofErr w:type="spellStart"/>
+      <w:proofErr w:type="gramStart"/>
+      <w:r>
+        <w:t>dmidecode</w:t>
+      </w:r>
+      <w:proofErr w:type="spellEnd"/>
+      <w:proofErr w:type="gramEnd"/>
+      <w:r>
+        <w:t xml:space="preserve"> --type processor &gt; $TRUSTAGENT_VAR/system-info/</w:t>
+      </w:r>
+      <w:proofErr w:type="spellStart"/>
+      <w:r>
+        <w:t>dmidecode.processor</w:t>
+      </w:r>
+      <w:proofErr w:type="spellEnd"/>
+    </w:p>
+    <w:p>
+      <w:pPr>
+        <w:pStyle w:val="Code"/>
+      </w:pPr>
+      <w:r>
+        <w:t xml:space="preserve">    </w:t>
+      </w:r>
+      <w:proofErr w:type="spellStart"/>
+      <w:r>
+        <w:t>lsb_release</w:t>
+      </w:r>
+      <w:proofErr w:type="spellEnd"/>
+      <w:r>
+        <w:t xml:space="preserve"> -a &gt; $TRUSTAGENT_VAR/system-info/</w:t>
+      </w:r>
+      <w:proofErr w:type="spellStart"/>
+      <w:r>
+        <w:t>lsb_release</w:t>
+      </w:r>
+      <w:proofErr w:type="spellEnd"/>
+    </w:p>
+    <w:p>
+      <w:pPr>
+        <w:pStyle w:val="Code"/>
+      </w:pPr>
+      <w:r>
+        <w:t xml:space="preserve">    </w:t>
+      </w:r>
+      <w:proofErr w:type="spellStart"/>
+      <w:proofErr w:type="gramStart"/>
+      <w:r>
+        <w:t>virsh</w:t>
+      </w:r>
+      <w:proofErr w:type="spellEnd"/>
+      <w:proofErr w:type="gramEnd"/>
+      <w:r>
+        <w:t xml:space="preserve"> version &gt; $TRUSTAGENT_VAR/system-info/</w:t>
+      </w:r>
+      <w:proofErr w:type="spellStart"/>
+      <w:r>
+        <w:t>virsh.version</w:t>
+      </w:r>
+      <w:proofErr w:type="spellEnd"/>
+    </w:p>
+    <w:p>
+      <w:pPr>
+        <w:pStyle w:val="Code"/>
+      </w:pPr>
+      <w:r>
+        <w:t xml:space="preserve">    </w:t>
+      </w:r>
+      <w:proofErr w:type="spellStart"/>
+      <w:proofErr w:type="gramStart"/>
+      <w:r>
+        <w:t>chown</w:t>
+      </w:r>
+      <w:proofErr w:type="spellEnd"/>
+      <w:proofErr w:type="gramEnd"/>
+      <w:r>
+        <w:t xml:space="preserve"> -R</w:t>
+      </w:r>
+      <w:r>
+        <w:t xml:space="preserve"> $TRUSTAGENT_USERNAME:$TRUSTAGENT_USERNAME $TRUSTAGENT_</w:t>
+      </w:r>
+      <w:r>
+        <w:t>HOME</w:t>
+      </w:r>
+    </w:p>
+    <w:p>
+      <w:pPr>
+        <w:pStyle w:val="Heading1"/>
+      </w:pPr>
+      <w:r>
+        <w:t>Run Trust Agent Installer as non-root</w:t>
+      </w:r>
+    </w:p>
+    <w:p>
+      <w:pPr>
+        <w:pStyle w:val="Code"/>
+      </w:pPr>
+    </w:p>
+    <w:p>
+      <w:r>
+        <w:t xml:space="preserve">First copy the </w:t>
+      </w:r>
+      <w:proofErr w:type="spellStart"/>
+      <w:r>
+        <w:t>trustagent.env</w:t>
+      </w:r>
+      <w:proofErr w:type="spellEnd"/>
+      <w:r>
+        <w:t xml:space="preserve"> file into /opt/</w:t>
+      </w:r>
+      <w:proofErr w:type="spellStart"/>
+      <w:r>
+        <w:t>trustagent</w:t>
+      </w:r>
+      <w:proofErr w:type="spellEnd"/>
+      <w:r>
+        <w:t xml:space="preserve"> (created earlier)</w:t>
+      </w:r>
+      <w:r>
+        <w:t>:</w:t>
+      </w:r>
+    </w:p>
+    <w:p>
+      <w:pPr>
+        <w:pStyle w:val="Code"/>
+      </w:pPr>
+      <w:proofErr w:type="spellStart"/>
+      <w:proofErr w:type="gramStart"/>
+      <w:r>
+        <w:t>cp</w:t>
+      </w:r>
+      <w:proofErr w:type="spellEnd"/>
+      <w:proofErr w:type="gramEnd"/>
+      <w:r>
+        <w:t xml:space="preserve"> </w:t>
+      </w:r>
+      <w:proofErr w:type="spellStart"/>
+      <w:r>
+        <w:t>trustagent.env</w:t>
+      </w:r>
+      <w:proofErr w:type="spellEnd"/>
+      <w:r>
+        <w:t xml:space="preserve"> $TRUSTAGENT_HOME</w:t>
+      </w:r>
+    </w:p>
+    <w:p>
+      <w:r>
+        <w:t xml:space="preserve">Next switch to the </w:t>
+      </w:r>
+      <w:proofErr w:type="spellStart"/>
+      <w:r>
+        <w:t>trustagent</w:t>
+      </w:r>
+      <w:proofErr w:type="spellEnd"/>
+      <w:r>
+        <w:t xml:space="preserve"> user and run the installer.</w:t>
+      </w:r>
+    </w:p>
+    <w:p>
+      <w:pPr>
+        <w:pStyle w:val="Code"/>
+      </w:pPr>
+    </w:p>
+    <w:p>
+      <w:pPr>
+        <w:pStyle w:val="Code"/>
+      </w:pPr>
+      <w:proofErr w:type="spellStart"/>
+      <w:proofErr w:type="gramStart"/>
+      <w:r>
+        <w:t>su</w:t>
+      </w:r>
+      <w:proofErr w:type="spellEnd"/>
+      <w:proofErr w:type="gramEnd"/>
+      <w:r>
+        <w:t xml:space="preserve"> - $TRUSTAGENT_USER</w:t>
+      </w:r>
+    </w:p>
+    <w:p>
+      <w:pPr>
+        <w:pStyle w:val="Code"/>
+      </w:pPr>
       <w:bookmarkStart w:id="0" w:name="_GoBack"/>
       <w:r>
-        <w:t xml:space="preserve">    TRUSTAGENT_VAR=$TRUSTAGENT_HOME/</w:t>
-      </w:r>
-      <w:proofErr w:type="spellStart"/>
-      <w:r>
-        <w:t>var</w:t>
-      </w:r>
-      <w:proofErr w:type="spellEnd"/>
-    </w:p>
-    <w:p>
-      <w:pPr>
-        <w:pStyle w:val="Code"/>
-      </w:pPr>
-      <w:r>
-        <w:t xml:space="preserve">    </w:t>
-      </w:r>
-      <w:proofErr w:type="spellStart"/>
-      <w:proofErr w:type="gramStart"/>
-      <w:r>
-        <w:t>mkdir</w:t>
-      </w:r>
-      <w:proofErr w:type="spellEnd"/>
-      <w:proofErr w:type="gramEnd"/>
-      <w:r>
-        <w:t xml:space="preserve"> -p $TRUSTAGENT_VAR/system-info</w:t>
-      </w:r>
-    </w:p>
-    <w:p>
-      <w:pPr>
-        <w:pStyle w:val="Code"/>
-      </w:pPr>
-      <w:r>
-        <w:t xml:space="preserve">    </w:t>
-      </w:r>
-      <w:proofErr w:type="spellStart"/>
-      <w:proofErr w:type="gramStart"/>
-      <w:r>
-        <w:t>dmidecode</w:t>
-      </w:r>
-      <w:proofErr w:type="spellEnd"/>
-      <w:proofErr w:type="gramEnd"/>
-      <w:r>
-        <w:t xml:space="preserve"> -s bios-vendor &gt; $TRUSTAGENT_VAR/system-info/</w:t>
-      </w:r>
-      <w:proofErr w:type="spellStart"/>
-      <w:r>
-        <w:t>dmidecode.bios</w:t>
-      </w:r>
-      <w:proofErr w:type="spellEnd"/>
-      <w:r>
-        <w:t>-vendor</w:t>
-      </w:r>
-    </w:p>
-    <w:p>
-      <w:pPr>
-        <w:pStyle w:val="Code"/>
-      </w:pPr>
-      <w:r>
-        <w:t xml:space="preserve">    </w:t>
-      </w:r>
-      <w:proofErr w:type="spellStart"/>
-      <w:proofErr w:type="gramStart"/>
-      <w:r>
-        <w:t>dmidecode</w:t>
-      </w:r>
-      <w:proofErr w:type="spellEnd"/>
-      <w:proofErr w:type="gramEnd"/>
-      <w:r>
-        <w:t xml:space="preserve"> -s bios-version &gt; $TRUSTAGENT_VAR/system-info/</w:t>
-      </w:r>
-      <w:proofErr w:type="spellStart"/>
-      <w:r>
-        <w:t>dmidecode.bios</w:t>
-      </w:r>
-      <w:proofErr w:type="spellEnd"/>
-      <w:r>
-        <w:t>-version</w:t>
-      </w:r>
-    </w:p>
-    <w:p>
-      <w:pPr>
-        <w:pStyle w:val="Code"/>
-      </w:pPr>
-      <w:r>
-        <w:t xml:space="preserve">    </w:t>
-      </w:r>
-      <w:proofErr w:type="spellStart"/>
-      <w:proofErr w:type="gramStart"/>
-      <w:r>
-        <w:t>dmidecode</w:t>
-      </w:r>
-      <w:proofErr w:type="spellEnd"/>
-      <w:proofErr w:type="gramEnd"/>
-      <w:r>
-        <w:t xml:space="preserve"> -s system-</w:t>
-      </w:r>
-      <w:proofErr w:type="spellStart"/>
-      <w:r>
-        <w:t>uuid</w:t>
-      </w:r>
-      <w:proofErr w:type="spellEnd"/>
-      <w:r>
-        <w:t xml:space="preserve"> &gt; $TRUSTAGENT_VAR/system-info/</w:t>
-      </w:r>
-      <w:proofErr w:type="spellStart"/>
-      <w:r>
-        <w:t>dmidecode.system-uuid</w:t>
-      </w:r>
-      <w:proofErr w:type="spellEnd"/>
-    </w:p>
-    <w:p>
-      <w:pPr>
-        <w:pStyle w:val="Code"/>
-      </w:pPr>
-      <w:r>
-        <w:t xml:space="preserve">    </w:t>
-      </w:r>
-      <w:proofErr w:type="spellStart"/>
-      <w:proofErr w:type="gramStart"/>
-      <w:r>
-        <w:t>dmidecode</w:t>
-      </w:r>
-      <w:proofErr w:type="spellEnd"/>
-      <w:proofErr w:type="gramEnd"/>
-      <w:r>
-        <w:t xml:space="preserve"> --type processor &gt; $TRUSTAGENT_VAR/system-info/</w:t>
-      </w:r>
-      <w:proofErr w:type="spellStart"/>
-      <w:r>
-        <w:t>dmidecode.processor</w:t>
-      </w:r>
-      <w:proofErr w:type="spellEnd"/>
-    </w:p>
-    <w:p>
-      <w:pPr>
-        <w:pStyle w:val="Code"/>
-      </w:pPr>
-      <w:r>
-        <w:t xml:space="preserve">    </w:t>
-      </w:r>
-      <w:proofErr w:type="spellStart"/>
-      <w:r>
-        <w:t>lsb_release</w:t>
-      </w:r>
-      <w:proofErr w:type="spellEnd"/>
-      <w:r>
-        <w:t xml:space="preserve"> -a &gt; $TRUSTAGENT_VAR/system-info/</w:t>
-      </w:r>
-      <w:proofErr w:type="spellStart"/>
-      <w:r>
-        <w:t>lsb_release</w:t>
-      </w:r>
-      <w:proofErr w:type="spellEnd"/>
-    </w:p>
-    <w:p>
-      <w:pPr>
-        <w:pStyle w:val="Code"/>
-      </w:pPr>
-      <w:r>
-        <w:t xml:space="preserve">    </w:t>
-      </w:r>
-      <w:proofErr w:type="spellStart"/>
-      <w:proofErr w:type="gramStart"/>
-      <w:r>
-        <w:t>virsh</w:t>
-      </w:r>
-      <w:proofErr w:type="spellEnd"/>
-      <w:proofErr w:type="gramEnd"/>
-      <w:r>
-        <w:t xml:space="preserve"> version &gt; $TRUSTAGENT_VAR/system-info/</w:t>
-      </w:r>
-      <w:proofErr w:type="spellStart"/>
-      <w:r>
-        <w:t>virsh.version</w:t>
-      </w:r>
-      <w:proofErr w:type="spellEnd"/>
-    </w:p>
-    <w:p>
-      <w:pPr>
-        <w:pStyle w:val="Code"/>
-      </w:pPr>
-      <w:r>
-        <w:t xml:space="preserve">    </w:t>
-      </w:r>
-      <w:proofErr w:type="spellStart"/>
-      <w:proofErr w:type="gramStart"/>
-      <w:r>
-        <w:t>chown</w:t>
-      </w:r>
-      <w:proofErr w:type="spellEnd"/>
-      <w:proofErr w:type="gramEnd"/>
-      <w:r>
-        <w:t xml:space="preserve"> -R</w:t>
-      </w:r>
-      <w:r>
-        <w:t xml:space="preserve"> $TRUSTAGENT_USERNAME:$TRUSTAGENT_USERNAME $TRUSTAGENT_</w:t>
-      </w:r>
-      <w:r>
-        <w:t>HOME</w:t>
+        <w:t>./</w:t>
+      </w:r>
+      <w:r>
+        <w:t>mtwilson-trustagent-installer-2.0.6.bin</w:t>
       </w:r>
     </w:p>
     <w:bookmarkEnd w:id="0"/>
-    <w:p>
-      <w:pPr>
-        <w:pStyle w:val="Heading1"/>
-      </w:pPr>
-      <w:r>
-        <w:t>Run Trust Agent Installer as non-root</w:t>
-      </w:r>
-    </w:p>
-    <w:p>
-      <w:pPr>
-        <w:pStyle w:val="Code"/>
-      </w:pPr>
-    </w:p>
-    <w:p>
-      <w:r>
-        <w:t xml:space="preserve">First copy the </w:t>
-      </w:r>
-      <w:proofErr w:type="spellStart"/>
-      <w:r>
-        <w:t>trustagent.env</w:t>
-      </w:r>
-      <w:proofErr w:type="spellEnd"/>
-      <w:r>
-        <w:t xml:space="preserve"> file into /opt/</w:t>
-      </w:r>
-      <w:proofErr w:type="spellStart"/>
-      <w:r>
-        <w:t>trustagent</w:t>
-      </w:r>
-      <w:proofErr w:type="spellEnd"/>
-      <w:r>
-        <w:t xml:space="preserve"> (created earlier)</w:t>
-      </w:r>
-      <w:r>
-        <w:t>, then:</w:t>
-      </w:r>
-    </w:p>
-    <w:p>
-      <w:pPr>
-        <w:pStyle w:val="Code"/>
-      </w:pPr>
-    </w:p>
-    <w:p>
-      <w:pPr>
-        <w:pStyle w:val="Code"/>
-      </w:pPr>
-      <w:proofErr w:type="spellStart"/>
-      <w:proofErr w:type="gramStart"/>
-      <w:r>
-        <w:t>su</w:t>
-      </w:r>
-      <w:proofErr w:type="spellEnd"/>
-      <w:proofErr w:type="gramEnd"/>
-      <w:r>
-        <w:t xml:space="preserve"> - $TRUSTAGENT_USER</w:t>
-      </w:r>
-    </w:p>
-    <w:p>
-      <w:pPr>
-        <w:pStyle w:val="Code"/>
-      </w:pPr>
-      <w:proofErr w:type="gramStart"/>
-      <w:r>
-        <w:t>export</w:t>
-      </w:r>
-      <w:proofErr w:type="gramEnd"/>
-      <w:r>
-        <w:t xml:space="preserve"> TRUSTAGENT_HOME=/opt/</w:t>
-      </w:r>
-      <w:proofErr w:type="spellStart"/>
-      <w:r>
-        <w:t>trustagent</w:t>
-      </w:r>
-      <w:proofErr w:type="spellEnd"/>
-    </w:p>
-    <w:p>
-      <w:pPr>
-        <w:pStyle w:val="Code"/>
-      </w:pPr>
-      <w:proofErr w:type="gramStart"/>
-      <w:r>
-        <w:t>export</w:t>
-      </w:r>
-      <w:proofErr w:type="gramEnd"/>
-      <w:r>
-        <w:t xml:space="preserve"> TRUSTAGENT_USERNAME=</w:t>
-      </w:r>
-      <w:proofErr w:type="spellStart"/>
-      <w:r>
-        <w:t>tagent</w:t>
-      </w:r>
-      <w:proofErr w:type="spellEnd"/>
-    </w:p>
-    <w:p>
-      <w:pPr>
-        <w:pStyle w:val="Code"/>
-      </w:pPr>
-      <w:r>
-        <w:t>./</w:t>
-      </w:r>
-      <w:r>
-        <w:t>mtwilson-trustagent-installer-2.0.6.bin</w:t>
-      </w:r>
-    </w:p>
     <w:p>
       <w:pPr>
         <w:pStyle w:val="Heading1"/>
@@ -1681,7 +1681,6 @@
         <w:pStyle w:val="Heading2"/>
       </w:pPr>
       <w:r>
-        <w:lastRenderedPageBreak/>
         <w:t>Register trust agent startup script (as root)</w:t>
       </w:r>
     </w:p>

</xml_diff>

<commit_message>
release-2.0.6: updated non-root installation instructions
</commit_message>
<xml_diff>
--- a/blueprints/Trust Agent Installation as Non-Root User.docx
+++ b/blueprints/Trust Agent Installation as Non-Root User.docx
@@ -1572,7 +1572,6 @@
       <w:pPr>
         <w:pStyle w:val="Code"/>
       </w:pPr>
-      <w:bookmarkStart w:id="0" w:name="_GoBack"/>
       <w:r>
         <w:t>./</w:t>
       </w:r>
@@ -1580,7 +1579,6 @@
         <w:t>mtwilson-trustagent-installer-2.0.6.bin</w:t>
       </w:r>
     </w:p>
-    <w:bookmarkEnd w:id="0"/>
     <w:p>
       <w:pPr>
         <w:pStyle w:val="Heading1"/>
@@ -1811,18 +1809,31 @@
       </w:r>
     </w:p>
     <w:p>
-      <w:pPr>
-        <w:pStyle w:val="Code"/>
-      </w:pPr>
-      <w:proofErr w:type="spellStart"/>
-      <w:proofErr w:type="gramStart"/>
+      <w:r>
+        <w:t xml:space="preserve">Type the following line to edit the </w:t>
+      </w:r>
+      <w:proofErr w:type="spellStart"/>
       <w:r>
         <w:t>crontab</w:t>
       </w:r>
       <w:proofErr w:type="spellEnd"/>
-      <w:proofErr w:type="gramEnd"/>
-      <w:r>
-        <w:t xml:space="preserve"> -l</w:t>
+      <w:r>
+        <w:t>:</w:t>
+      </w:r>
+    </w:p>
+    <w:p>
+      <w:pPr>
+        <w:pStyle w:val="Code"/>
+      </w:pPr>
+      <w:proofErr w:type="spellStart"/>
+      <w:proofErr w:type="gramStart"/>
+      <w:r>
+        <w:t>crontab</w:t>
+      </w:r>
+      <w:proofErr w:type="spellEnd"/>
+      <w:proofErr w:type="gramEnd"/>
+      <w:r>
+        <w:t xml:space="preserve"> -e</w:t>
       </w:r>
     </w:p>
     <w:p>
@@ -1845,6 +1856,17 @@
       <w:r>
         <w:t xml:space="preserve">@reboot </w:t>
       </w:r>
+      <w:r>
+        <w:t>/opt/</w:t>
+      </w:r>
+      <w:proofErr w:type="spellStart"/>
+      <w:r>
+        <w:t>trustagent</w:t>
+      </w:r>
+      <w:proofErr w:type="spellEnd"/>
+      <w:r>
+        <w:t>/bin/</w:t>
+      </w:r>
       <w:proofErr w:type="spellStart"/>
       <w:r>
         <w:t>tagent</w:t>
@@ -1854,7 +1876,10 @@
         <w:t xml:space="preserve"> update-system-info</w:t>
       </w:r>
     </w:p>
-    <w:p/>
+    <w:p>
+      <w:bookmarkStart w:id="0" w:name="_GoBack"/>
+      <w:bookmarkEnd w:id="0"/>
+    </w:p>
     <w:p>
       <w:pPr>
         <w:pStyle w:val="Heading2"/>

</xml_diff>

<commit_message>
release-2.0.6: corrected order of useradd/chown steps in non-root install guide
</commit_message>
<xml_diff>
--- a/blueprints/Trust Agent Installation as Non-Root User.docx
+++ b/blueprints/Trust Agent Installation as Non-Root User.docx
@@ -977,6 +977,27 @@
       <w:proofErr w:type="spellStart"/>
       <w:proofErr w:type="gramStart"/>
       <w:r>
+        <w:t>useradd</w:t>
+      </w:r>
+      <w:proofErr w:type="spellEnd"/>
+      <w:proofErr w:type="gramEnd"/>
+      <w:r>
+        <w:t xml:space="preserve"> --comment "Mt Wilson Trust Agent" --home $TRUSTAGENT_HOME --system --shell /bin/</w:t>
+      </w:r>
+      <w:r>
+        <w:t>bash</w:t>
+      </w:r>
+      <w:r>
+        <w:t xml:space="preserve"> $TRUSTAGENT_USERNAME</w:t>
+      </w:r>
+    </w:p>
+    <w:p>
+      <w:pPr>
+        <w:pStyle w:val="Code"/>
+      </w:pPr>
+      <w:proofErr w:type="spellStart"/>
+      <w:proofErr w:type="gramStart"/>
+      <w:r>
         <w:t>chown</w:t>
       </w:r>
       <w:proofErr w:type="spellEnd"/>
@@ -986,27 +1007,9 @@
       </w:r>
     </w:p>
     <w:p>
-      <w:pPr>
-        <w:pStyle w:val="Code"/>
-      </w:pPr>
-      <w:proofErr w:type="spellStart"/>
-      <w:proofErr w:type="gramStart"/>
-      <w:r>
-        <w:t>useradd</w:t>
-      </w:r>
-      <w:proofErr w:type="spellEnd"/>
-      <w:proofErr w:type="gramEnd"/>
-      <w:r>
-        <w:t xml:space="preserve"> --comment "Mt Wilson Trust Agent" --home $TRUSTAGENT_HOME --system --shell /bin/</w:t>
-      </w:r>
-      <w:r>
-        <w:t>bash</w:t>
-      </w:r>
-      <w:r>
-        <w:t xml:space="preserve"> $TRUSTAGENT_USERNAME</w:t>
-      </w:r>
-    </w:p>
-    <w:p/>
+      <w:bookmarkStart w:id="0" w:name="_GoBack"/>
+      <w:bookmarkEnd w:id="0"/>
+    </w:p>
     <w:p>
       <w:pPr>
         <w:pStyle w:val="Heading2"/>
@@ -1876,10 +1879,7 @@
         <w:t xml:space="preserve"> update-system-info</w:t>
       </w:r>
     </w:p>
-    <w:p>
-      <w:bookmarkStart w:id="0" w:name="_GoBack"/>
-      <w:bookmarkEnd w:id="0"/>
-    </w:p>
+    <w:p/>
     <w:p>
       <w:pPr>
         <w:pStyle w:val="Heading2"/>

</xml_diff>

<commit_message>
release-2.0.6: added overview and instructions for replacing init link for non-root user
</commit_message>
<xml_diff>
--- a/blueprints/Trust Agent Installation as Non-Root User.docx
+++ b/blueprints/Trust Agent Installation as Non-Root User.docx
@@ -15,6 +15,82 @@
         <w:pStyle w:val="Heading1"/>
       </w:pPr>
       <w:r>
+        <w:t>Overview</w:t>
+      </w:r>
+    </w:p>
+    <w:p>
+      <w:r>
+        <w:t>Installing and running trust agent as a non-root user enhances security by mitigating a successful attack on the trust agent itself so the attacker does not automatically gain access to the entire system.</w:t>
+      </w:r>
+    </w:p>
+    <w:p>
+      <w:r>
+        <w:t>Starting with version 2.0.6, the trust agent runs as the non-root user “</w:t>
+      </w:r>
+      <w:proofErr w:type="spellStart"/>
+      <w:r>
+        <w:t>tagent</w:t>
+      </w:r>
+      <w:proofErr w:type="spellEnd"/>
+      <w:r>
+        <w:t>”. There are two approaches to installing the trust agent: running the installer as “root” or running it as “</w:t>
+      </w:r>
+      <w:proofErr w:type="spellStart"/>
+      <w:r>
+        <w:t>tagent</w:t>
+      </w:r>
+      <w:proofErr w:type="spellEnd"/>
+      <w:r>
+        <w:t>”. Either way the trust agent will run as “</w:t>
+      </w:r>
+      <w:proofErr w:type="spellStart"/>
+      <w:r>
+        <w:t>tagent</w:t>
+      </w:r>
+      <w:proofErr w:type="spellEnd"/>
+      <w:r>
+        <w:t>” after installation. The difference is primarily the amount of automation that can be accomplished by the installer.</w:t>
+      </w:r>
+    </w:p>
+    <w:p>
+      <w:r>
+        <w:t>The installer, when running as root, can automatically create the “</w:t>
+      </w:r>
+      <w:proofErr w:type="spellStart"/>
+      <w:r>
+        <w:t>tagent</w:t>
+      </w:r>
+      <w:proofErr w:type="spellEnd"/>
+      <w:r>
+        <w:t>” user and necessary directories, use the package manager to install pre-requisites, and register the “</w:t>
+      </w:r>
+      <w:proofErr w:type="spellStart"/>
+      <w:r>
+        <w:t>tagent</w:t>
+      </w:r>
+      <w:proofErr w:type="spellEnd"/>
+      <w:r>
+        <w:t xml:space="preserve">” start-up script. </w:t>
+      </w:r>
+      <w:r>
+        <w:t>When running as non-root, the installer cannot do these things and the root user must perform certain steps before and after installation.</w:t>
+      </w:r>
+    </w:p>
+    <w:p>
+      <w:r>
+        <w:t>Upgrading to version 2.0.6 from a previously installed version can be accomplished seamlessly by running the installer as root. Running the installer as non-root for an upgrade is also possible but requires the root user to prepare the environment first.</w:t>
+      </w:r>
+    </w:p>
+    <w:p>
+      <w:r>
+        <w:t xml:space="preserve">The rest of this document describes the steps that must be taken by the root user before and after installing trust agent as a non-root user. </w:t>
+      </w:r>
+    </w:p>
+    <w:p>
+      <w:pPr>
+        <w:pStyle w:val="Heading1"/>
+      </w:pPr>
+      <w:r>
         <w:t>Configuration</w:t>
       </w:r>
     </w:p>
@@ -397,7 +473,6 @@
     <w:p/>
     <w:p>
       <w:r>
-        <w:lastRenderedPageBreak/>
         <w:t xml:space="preserve">Now check for missing </w:t>
       </w:r>
       <w:proofErr w:type="spellStart"/>
@@ -838,6 +913,7 @@
     </w:p>
     <w:p>
       <w:r>
+        <w:lastRenderedPageBreak/>
         <w:t xml:space="preserve">Remove existing </w:t>
       </w:r>
       <w:proofErr w:type="spellStart"/>
@@ -1006,10 +1082,7 @@
         <w:t xml:space="preserve"> -R $TRUSTAGENT_USERNAME:$TRUSTAGENT_USERNAME $TRUSTAGENT_HOME</w:t>
       </w:r>
     </w:p>
-    <w:p>
-      <w:bookmarkStart w:id="0" w:name="_GoBack"/>
-      <w:bookmarkEnd w:id="0"/>
-    </w:p>
+    <w:p/>
     <w:p>
       <w:pPr>
         <w:pStyle w:val="Heading2"/>
@@ -1039,7 +1112,6 @@
         <w:pStyle w:val="Heading2"/>
       </w:pPr>
       <w:r>
-        <w:lastRenderedPageBreak/>
         <w:t xml:space="preserve">Configure </w:t>
       </w:r>
       <w:proofErr w:type="spellStart"/>
@@ -1480,6 +1552,138 @@
     </w:p>
     <w:p>
       <w:pPr>
+        <w:pStyle w:val="Heading2"/>
+      </w:pPr>
+      <w:r>
+        <w:lastRenderedPageBreak/>
+        <w:t>Upgrade considerations</w:t>
+      </w:r>
+    </w:p>
+    <w:p>
+      <w:r>
+        <w:t xml:space="preserve">To upgrade from a previous version of trust agent that was installed as root, you </w:t>
+      </w:r>
+      <w:r>
+        <w:t>may run into permission errors</w:t>
+      </w:r>
+      <w:r>
+        <w:t>. Ensure files are owned by “</w:t>
+      </w:r>
+      <w:proofErr w:type="spellStart"/>
+      <w:r>
+        <w:t>tagent</w:t>
+      </w:r>
+      <w:proofErr w:type="spellEnd"/>
+      <w:r>
+        <w:t>” to resolve most issues.</w:t>
+      </w:r>
+    </w:p>
+    <w:p>
+      <w:r>
+        <w:t xml:space="preserve">The </w:t>
+      </w:r>
+      <w:proofErr w:type="spellStart"/>
+      <w:r>
+        <w:t>init</w:t>
+      </w:r>
+      <w:proofErr w:type="spellEnd"/>
+      <w:r>
+        <w:t xml:space="preserve"> script link must be replaced:</w:t>
+      </w:r>
+    </w:p>
+    <w:p>
+      <w:pPr>
+        <w:pStyle w:val="Code"/>
+      </w:pPr>
+      <w:proofErr w:type="spellStart"/>
+      <w:proofErr w:type="gramStart"/>
+      <w:r>
+        <w:t>rm</w:t>
+      </w:r>
+      <w:proofErr w:type="spellEnd"/>
+      <w:proofErr w:type="gramEnd"/>
+      <w:r>
+        <w:t xml:space="preserve"> -f /</w:t>
+      </w:r>
+      <w:proofErr w:type="spellStart"/>
+      <w:r>
+        <w:t>etc</w:t>
+      </w:r>
+      <w:proofErr w:type="spellEnd"/>
+      <w:r>
+        <w:t>/</w:t>
+      </w:r>
+      <w:proofErr w:type="spellStart"/>
+      <w:r>
+        <w:t>init.d</w:t>
+      </w:r>
+      <w:proofErr w:type="spellEnd"/>
+      <w:r>
+        <w:t>/</w:t>
+      </w:r>
+      <w:proofErr w:type="spellStart"/>
+      <w:r>
+        <w:t>tagent</w:t>
+      </w:r>
+      <w:proofErr w:type="spellEnd"/>
+    </w:p>
+    <w:p>
+      <w:pPr>
+        <w:pStyle w:val="Code"/>
+      </w:pPr>
+      <w:proofErr w:type="gramStart"/>
+      <w:r>
+        <w:t>ln</w:t>
+      </w:r>
+      <w:proofErr w:type="gramEnd"/>
+      <w:r>
+        <w:t xml:space="preserve"> -s /opt/</w:t>
+      </w:r>
+      <w:proofErr w:type="spellStart"/>
+      <w:r>
+        <w:t>trustagent</w:t>
+      </w:r>
+      <w:proofErr w:type="spellEnd"/>
+      <w:r>
+        <w:t>/bin/</w:t>
+      </w:r>
+      <w:proofErr w:type="spellStart"/>
+      <w:r>
+        <w:t>tagent</w:t>
+      </w:r>
+      <w:proofErr w:type="spellEnd"/>
+      <w:r>
+        <w:t xml:space="preserve"> /</w:t>
+      </w:r>
+      <w:proofErr w:type="spellStart"/>
+      <w:r>
+        <w:t>etc</w:t>
+      </w:r>
+      <w:proofErr w:type="spellEnd"/>
+      <w:r>
+        <w:t>/</w:t>
+      </w:r>
+      <w:proofErr w:type="spellStart"/>
+      <w:r>
+        <w:t>in</w:t>
+      </w:r>
+      <w:bookmarkStart w:id="0" w:name="_GoBack"/>
+      <w:bookmarkEnd w:id="0"/>
+      <w:r>
+        <w:t>it.d</w:t>
+      </w:r>
+      <w:proofErr w:type="spellEnd"/>
+      <w:r>
+        <w:t>/</w:t>
+      </w:r>
+      <w:proofErr w:type="spellStart"/>
+      <w:r>
+        <w:t>tagent</w:t>
+      </w:r>
+      <w:proofErr w:type="spellEnd"/>
+    </w:p>
+    <w:p>
+      <w:pPr>
         <w:pStyle w:val="Heading1"/>
       </w:pPr>
       <w:r>
@@ -1808,6 +2012,7 @@
         <w:pStyle w:val="Heading2"/>
       </w:pPr>
       <w:r>
+        <w:lastRenderedPageBreak/>
         <w:t>Update system info automatically on every boot</w:t>
       </w:r>
     </w:p>
@@ -1912,6 +2117,127 @@
     </w:sectPr>
   </w:body>
 </w:document>
+</file>
+
+<file path=word/numbering.xml><?xml version="1.0" encoding="utf-8"?>
+<w:numbering xmlns:wpc="http://schemas.microsoft.com/office/word/2010/wordprocessingCanvas" xmlns:mc="http://schemas.openxmlformats.org/markup-compatibility/2006" xmlns:o="urn:schemas-microsoft-com:office:office" xmlns:r="http://schemas.openxmlformats.org/officeDocument/2006/relationships" xmlns:m="http://schemas.openxmlformats.org/officeDocument/2006/math" xmlns:v="urn:schemas-microsoft-com:vml" xmlns:wp14="http://schemas.microsoft.com/office/word/2010/wordprocessingDrawing" xmlns:wp="http://schemas.openxmlformats.org/drawingml/2006/wordprocessingDrawing" xmlns:w10="urn:schemas-microsoft-com:office:word" xmlns:w="http://schemas.openxmlformats.org/wordprocessingml/2006/main" xmlns:w14="http://schemas.microsoft.com/office/word/2010/wordml" xmlns:wpg="http://schemas.microsoft.com/office/word/2010/wordprocessingGroup" xmlns:wpi="http://schemas.microsoft.com/office/word/2010/wordprocessingInk" xmlns:wne="http://schemas.microsoft.com/office/word/2006/wordml" xmlns:wps="http://schemas.microsoft.com/office/word/2010/wordprocessingShape" mc:Ignorable="w14 wp14">
+  <w:abstractNum w:abstractNumId="0">
+    <w:nsid w:val="0CEC7A64"/>
+    <w:multiLevelType w:val="hybridMultilevel"/>
+    <w:tmpl w:val="4FA877A8"/>
+    <w:lvl w:ilvl="0" w:tplc="04090005">
+      <w:start w:val="1"/>
+      <w:numFmt w:val="bullet"/>
+      <w:lvlText w:val=""/>
+      <w:lvlJc w:val="left"/>
+      <w:pPr>
+        <w:ind w:left="766" w:hanging="360"/>
+      </w:pPr>
+      <w:rPr>
+        <w:rFonts w:ascii="Wingdings" w:hAnsi="Wingdings" w:hint="default"/>
+      </w:rPr>
+    </w:lvl>
+    <w:lvl w:ilvl="1" w:tplc="04090003" w:tentative="1">
+      <w:start w:val="1"/>
+      <w:numFmt w:val="bullet"/>
+      <w:lvlText w:val="o"/>
+      <w:lvlJc w:val="left"/>
+      <w:pPr>
+        <w:ind w:left="1486" w:hanging="360"/>
+      </w:pPr>
+      <w:rPr>
+        <w:rFonts w:ascii="Courier New" w:hAnsi="Courier New" w:cs="Courier New" w:hint="default"/>
+      </w:rPr>
+    </w:lvl>
+    <w:lvl w:ilvl="2" w:tplc="04090005" w:tentative="1">
+      <w:start w:val="1"/>
+      <w:numFmt w:val="bullet"/>
+      <w:lvlText w:val=""/>
+      <w:lvlJc w:val="left"/>
+      <w:pPr>
+        <w:ind w:left="2206" w:hanging="360"/>
+      </w:pPr>
+      <w:rPr>
+        <w:rFonts w:ascii="Wingdings" w:hAnsi="Wingdings" w:hint="default"/>
+      </w:rPr>
+    </w:lvl>
+    <w:lvl w:ilvl="3" w:tplc="04090001" w:tentative="1">
+      <w:start w:val="1"/>
+      <w:numFmt w:val="bullet"/>
+      <w:lvlText w:val=""/>
+      <w:lvlJc w:val="left"/>
+      <w:pPr>
+        <w:ind w:left="2926" w:hanging="360"/>
+      </w:pPr>
+      <w:rPr>
+        <w:rFonts w:ascii="Symbol" w:hAnsi="Symbol" w:hint="default"/>
+      </w:rPr>
+    </w:lvl>
+    <w:lvl w:ilvl="4" w:tplc="04090003" w:tentative="1">
+      <w:start w:val="1"/>
+      <w:numFmt w:val="bullet"/>
+      <w:lvlText w:val="o"/>
+      <w:lvlJc w:val="left"/>
+      <w:pPr>
+        <w:ind w:left="3646" w:hanging="360"/>
+      </w:pPr>
+      <w:rPr>
+        <w:rFonts w:ascii="Courier New" w:hAnsi="Courier New" w:cs="Courier New" w:hint="default"/>
+      </w:rPr>
+    </w:lvl>
+    <w:lvl w:ilvl="5" w:tplc="04090005" w:tentative="1">
+      <w:start w:val="1"/>
+      <w:numFmt w:val="bullet"/>
+      <w:lvlText w:val=""/>
+      <w:lvlJc w:val="left"/>
+      <w:pPr>
+        <w:ind w:left="4366" w:hanging="360"/>
+      </w:pPr>
+      <w:rPr>
+        <w:rFonts w:ascii="Wingdings" w:hAnsi="Wingdings" w:hint="default"/>
+      </w:rPr>
+    </w:lvl>
+    <w:lvl w:ilvl="6" w:tplc="04090001" w:tentative="1">
+      <w:start w:val="1"/>
+      <w:numFmt w:val="bullet"/>
+      <w:lvlText w:val=""/>
+      <w:lvlJc w:val="left"/>
+      <w:pPr>
+        <w:ind w:left="5086" w:hanging="360"/>
+      </w:pPr>
+      <w:rPr>
+        <w:rFonts w:ascii="Symbol" w:hAnsi="Symbol" w:hint="default"/>
+      </w:rPr>
+    </w:lvl>
+    <w:lvl w:ilvl="7" w:tplc="04090003" w:tentative="1">
+      <w:start w:val="1"/>
+      <w:numFmt w:val="bullet"/>
+      <w:lvlText w:val="o"/>
+      <w:lvlJc w:val="left"/>
+      <w:pPr>
+        <w:ind w:left="5806" w:hanging="360"/>
+      </w:pPr>
+      <w:rPr>
+        <w:rFonts w:ascii="Courier New" w:hAnsi="Courier New" w:cs="Courier New" w:hint="default"/>
+      </w:rPr>
+    </w:lvl>
+    <w:lvl w:ilvl="8" w:tplc="04090005" w:tentative="1">
+      <w:start w:val="1"/>
+      <w:numFmt w:val="bullet"/>
+      <w:lvlText w:val=""/>
+      <w:lvlJc w:val="left"/>
+      <w:pPr>
+        <w:ind w:left="6526" w:hanging="360"/>
+      </w:pPr>
+      <w:rPr>
+        <w:rFonts w:ascii="Wingdings" w:hAnsi="Wingdings" w:hint="default"/>
+      </w:rPr>
+    </w:lvl>
+  </w:abstractNum>
+  <w:num w:numId="1">
+    <w:abstractNumId w:val="0"/>
+  </w:num>
+</w:numbering>
 </file>
 
 <file path=word/styles.xml><?xml version="1.0" encoding="utf-8"?>
@@ -2308,6 +2634,17 @@
       <w:color w:val="808080" w:themeColor="text1" w:themeTint="7F"/>
     </w:rPr>
   </w:style>
+  <w:style w:type="paragraph" w:styleId="ListParagraph">
+    <w:name w:val="List Paragraph"/>
+    <w:basedOn w:val="Normal"/>
+    <w:uiPriority w:val="34"/>
+    <w:qFormat/>
+    <w:rsid w:val="00CC24B6"/>
+    <w:pPr>
+      <w:ind w:left="720"/>
+      <w:contextualSpacing/>
+    </w:pPr>
+  </w:style>
 </w:styles>
 </file>
 
@@ -2704,6 +3041,17 @@
       <w:iCs/>
       <w:color w:val="808080" w:themeColor="text1" w:themeTint="7F"/>
     </w:rPr>
+  </w:style>
+  <w:style w:type="paragraph" w:styleId="ListParagraph">
+    <w:name w:val="List Paragraph"/>
+    <w:basedOn w:val="Normal"/>
+    <w:uiPriority w:val="34"/>
+    <w:qFormat/>
+    <w:rsid w:val="00CC24B6"/>
+    <w:pPr>
+      <w:ind w:left="720"/>
+      <w:contextualSpacing/>
+    </w:pPr>
   </w:style>
 </w:styles>
 </file>

</xml_diff>

<commit_message>
release-2.0.6: documentation for update-rc.d call was corrected
</commit_message>
<xml_diff>
--- a/blueprints/Trust Agent Installation as Non-Root User.docx
+++ b/blueprints/Trust Agent Installation as Non-Root User.docx
@@ -1,6 +1,6 @@
 
 <file path=word/document.xml><?xml version="1.0" encoding="utf-8"?>
-<w:document xmlns:wpc="http://schemas.microsoft.com/office/word/2010/wordprocessingCanvas" xmlns:mc="http://schemas.openxmlformats.org/markup-compatibility/2006" xmlns:o="urn:schemas-microsoft-com:office:office" xmlns:r="http://schemas.openxmlformats.org/officeDocument/2006/relationships" xmlns:m="http://schemas.openxmlformats.org/officeDocument/2006/math" xmlns:v="urn:schemas-microsoft-com:vml" xmlns:wp14="http://schemas.microsoft.com/office/word/2010/wordprocessingDrawing" xmlns:wp="http://schemas.openxmlformats.org/drawingml/2006/wordprocessingDrawing" xmlns:w10="urn:schemas-microsoft-com:office:word" xmlns:w="http://schemas.openxmlformats.org/wordprocessingml/2006/main" xmlns:w14="http://schemas.microsoft.com/office/word/2010/wordml" xmlns:wpg="http://schemas.microsoft.com/office/word/2010/wordprocessingGroup" xmlns:wpi="http://schemas.microsoft.com/office/word/2010/wordprocessingInk" xmlns:wne="http://schemas.microsoft.com/office/word/2006/wordml" xmlns:wps="http://schemas.microsoft.com/office/word/2010/wordprocessingShape" mc:Ignorable="w14 wp14">
+<w:document xmlns:wpc="http://schemas.microsoft.com/office/word/2010/wordprocessingCanvas" xmlns:mc="http://schemas.openxmlformats.org/markup-compatibility/2006" xmlns:o="urn:schemas-microsoft-com:office:office" xmlns:r="http://schemas.openxmlformats.org/officeDocument/2006/relationships" xmlns:m="http://schemas.openxmlformats.org/officeDocument/2006/math" xmlns:v="urn:schemas-microsoft-com:vml" xmlns:wp14="http://schemas.microsoft.com/office/word/2010/wordprocessingDrawing" xmlns:wp="http://schemas.openxmlformats.org/drawingml/2006/wordprocessingDrawing" xmlns:w10="urn:schemas-microsoft-com:office:word" xmlns:w="http://schemas.openxmlformats.org/wordprocessingml/2006/main" xmlns:w14="http://schemas.microsoft.com/office/word/2010/wordml" xmlns:w15="http://schemas.microsoft.com/office/word/2012/wordml" xmlns:wpg="http://schemas.microsoft.com/office/word/2010/wordprocessingGroup" xmlns:wpi="http://schemas.microsoft.com/office/word/2010/wordprocessingInk" xmlns:wne="http://schemas.microsoft.com/office/word/2006/wordml" xmlns:wps="http://schemas.microsoft.com/office/word/2010/wordprocessingShape" mc:Ignorable="w14 w15 wp14">
   <w:body>
     <w:p>
       <w:pPr>
@@ -364,7 +364,15 @@
       <w:proofErr w:type="spellEnd"/>
       <w:proofErr w:type="gramEnd"/>
       <w:r>
-        <w:t xml:space="preserve"> -i </w:t>
+        <w:t xml:space="preserve"> -</w:t>
+      </w:r>
+      <w:proofErr w:type="spellStart"/>
+      <w:r>
+        <w:t>i</w:t>
+      </w:r>
+      <w:proofErr w:type="spellEnd"/>
+      <w:r>
+        <w:t xml:space="preserve"> </w:t>
       </w:r>
       <w:proofErr w:type="spellStart"/>
       <w:r>
@@ -1665,12 +1673,7 @@
       </w:r>
       <w:proofErr w:type="spellStart"/>
       <w:r>
-        <w:t>in</w:t>
-      </w:r>
-      <w:bookmarkStart w:id="0" w:name="_GoBack"/>
-      <w:bookmarkEnd w:id="0"/>
-      <w:r>
-        <w:t>it.d</w:t>
+        <w:t>init.d</w:t>
       </w:r>
       <w:proofErr w:type="spellEnd"/>
       <w:r>
@@ -1987,13 +1990,11 @@
       <w:pPr>
         <w:pStyle w:val="Code"/>
       </w:pPr>
-      <w:proofErr w:type="spellStart"/>
-      <w:proofErr w:type="gramStart"/>
-      <w:r>
-        <w:t>updatercd</w:t>
-      </w:r>
-      <w:proofErr w:type="spellEnd"/>
-      <w:proofErr w:type="gramEnd"/>
+      <w:r>
+        <w:t>update-rc.d</w:t>
+      </w:r>
+      <w:bookmarkStart w:id="0" w:name="_GoBack"/>
+      <w:bookmarkEnd w:id="0"/>
       <w:r>
         <w:t xml:space="preserve"> </w:t>
       </w:r>
@@ -2120,8 +2121,8 @@
 </file>
 
 <file path=word/numbering.xml><?xml version="1.0" encoding="utf-8"?>
-<w:numbering xmlns:wpc="http://schemas.microsoft.com/office/word/2010/wordprocessingCanvas" xmlns:mc="http://schemas.openxmlformats.org/markup-compatibility/2006" xmlns:o="urn:schemas-microsoft-com:office:office" xmlns:r="http://schemas.openxmlformats.org/officeDocument/2006/relationships" xmlns:m="http://schemas.openxmlformats.org/officeDocument/2006/math" xmlns:v="urn:schemas-microsoft-com:vml" xmlns:wp14="http://schemas.microsoft.com/office/word/2010/wordprocessingDrawing" xmlns:wp="http://schemas.openxmlformats.org/drawingml/2006/wordprocessingDrawing" xmlns:w10="urn:schemas-microsoft-com:office:word" xmlns:w="http://schemas.openxmlformats.org/wordprocessingml/2006/main" xmlns:w14="http://schemas.microsoft.com/office/word/2010/wordml" xmlns:wpg="http://schemas.microsoft.com/office/word/2010/wordprocessingGroup" xmlns:wpi="http://schemas.microsoft.com/office/word/2010/wordprocessingInk" xmlns:wne="http://schemas.microsoft.com/office/word/2006/wordml" xmlns:wps="http://schemas.microsoft.com/office/word/2010/wordprocessingShape" mc:Ignorable="w14 wp14">
-  <w:abstractNum w:abstractNumId="0">
+<w:numbering xmlns:wpc="http://schemas.microsoft.com/office/word/2010/wordprocessingCanvas" xmlns:mc="http://schemas.openxmlformats.org/markup-compatibility/2006" xmlns:o="urn:schemas-microsoft-com:office:office" xmlns:r="http://schemas.openxmlformats.org/officeDocument/2006/relationships" xmlns:m="http://schemas.openxmlformats.org/officeDocument/2006/math" xmlns:v="urn:schemas-microsoft-com:vml" xmlns:wp14="http://schemas.microsoft.com/office/word/2010/wordprocessingDrawing" xmlns:wp="http://schemas.openxmlformats.org/drawingml/2006/wordprocessingDrawing" xmlns:w10="urn:schemas-microsoft-com:office:word" xmlns:w="http://schemas.openxmlformats.org/wordprocessingml/2006/main" xmlns:w14="http://schemas.microsoft.com/office/word/2010/wordml" xmlns:w15="http://schemas.microsoft.com/office/word/2012/wordml" xmlns:wpg="http://schemas.microsoft.com/office/word/2010/wordprocessingGroup" xmlns:wpi="http://schemas.microsoft.com/office/word/2010/wordprocessingInk" xmlns:wne="http://schemas.microsoft.com/office/word/2006/wordml" xmlns:wps="http://schemas.microsoft.com/office/word/2010/wordprocessingShape" mc:Ignorable="w14 w15 wp14">
+  <w:abstractNum w:abstractNumId="0" w15:restartNumberingAfterBreak="0">
     <w:nsid w:val="0CEC7A64"/>
     <w:multiLevelType w:val="hybridMultilevel"/>
     <w:tmpl w:val="4FA877A8"/>
@@ -2241,7 +2242,7 @@
 </file>
 
 <file path=word/styles.xml><?xml version="1.0" encoding="utf-8"?>
-<w:styles xmlns:mc="http://schemas.openxmlformats.org/markup-compatibility/2006" xmlns:r="http://schemas.openxmlformats.org/officeDocument/2006/relationships" xmlns:w="http://schemas.openxmlformats.org/wordprocessingml/2006/main" xmlns:w14="http://schemas.microsoft.com/office/word/2010/wordml" mc:Ignorable="w14">
+<w:styles xmlns:mc="http://schemas.openxmlformats.org/markup-compatibility/2006" xmlns:r="http://schemas.openxmlformats.org/officeDocument/2006/relationships" xmlns:w="http://schemas.openxmlformats.org/wordprocessingml/2006/main" xmlns:w14="http://schemas.microsoft.com/office/word/2010/wordml" xmlns:w15="http://schemas.microsoft.com/office/word/2012/wordml" mc:Ignorable="w14 w15">
   <w:docDefaults>
     <w:rPrDefault>
       <w:rPr>
@@ -2257,552 +2258,378 @@
       </w:pPr>
     </w:pPrDefault>
   </w:docDefaults>
-  <w:latentStyles w:defLockedState="0" w:defUIPriority="99" w:defSemiHidden="1" w:defUnhideWhenUsed="1" w:defQFormat="0" w:count="267">
-    <w:lsdException w:name="Normal" w:semiHidden="0" w:uiPriority="0" w:unhideWhenUsed="0" w:qFormat="1"/>
-    <w:lsdException w:name="heading 1" w:semiHidden="0" w:uiPriority="9" w:unhideWhenUsed="0" w:qFormat="1"/>
-    <w:lsdException w:name="heading 2" w:uiPriority="9" w:qFormat="1"/>
-    <w:lsdException w:name="heading 3" w:uiPriority="9" w:qFormat="1"/>
-    <w:lsdException w:name="heading 4" w:uiPriority="9" w:qFormat="1"/>
-    <w:lsdException w:name="heading 5" w:uiPriority="9" w:qFormat="1"/>
-    <w:lsdException w:name="heading 6" w:uiPriority="9" w:qFormat="1"/>
-    <w:lsdException w:name="heading 7" w:uiPriority="9" w:qFormat="1"/>
-    <w:lsdException w:name="heading 8" w:uiPriority="9" w:qFormat="1"/>
-    <w:lsdException w:name="heading 9" w:uiPriority="9" w:qFormat="1"/>
-    <w:lsdException w:name="toc 1" w:uiPriority="39"/>
-    <w:lsdException w:name="toc 2" w:uiPriority="39"/>
-    <w:lsdException w:name="toc 3" w:uiPriority="39"/>
-    <w:lsdException w:name="toc 4" w:uiPriority="39"/>
-    <w:lsdException w:name="toc 5" w:uiPriority="39"/>
-    <w:lsdException w:name="toc 6" w:uiPriority="39"/>
-    <w:lsdException w:name="toc 7" w:uiPriority="39"/>
-    <w:lsdException w:name="toc 8" w:uiPriority="39"/>
-    <w:lsdException w:name="toc 9" w:uiPriority="39"/>
-    <w:lsdException w:name="caption" w:uiPriority="35" w:qFormat="1"/>
-    <w:lsdException w:name="Title" w:semiHidden="0" w:uiPriority="10" w:unhideWhenUsed="0" w:qFormat="1"/>
-    <w:lsdException w:name="Default Paragraph Font" w:uiPriority="1"/>
-    <w:lsdException w:name="Subtitle" w:semiHidden="0" w:uiPriority="11" w:unhideWhenUsed="0" w:qFormat="1"/>
-    <w:lsdException w:name="Strong" w:semiHidden="0" w:uiPriority="22" w:unhideWhenUsed="0" w:qFormat="1"/>
-    <w:lsdException w:name="Emphasis" w:semiHidden="0" w:uiPriority="20" w:unhideWhenUsed="0" w:qFormat="1"/>
-    <w:lsdException w:name="Table Grid" w:semiHidden="0" w:uiPriority="59" w:unhideWhenUsed="0"/>
-    <w:lsdException w:name="Placeholder Text" w:unhideWhenUsed="0"/>
-    <w:lsdException w:name="No Spacing" w:semiHidden="0" w:uiPriority="1" w:unhideWhenUsed="0" w:qFormat="1"/>
-    <w:lsdException w:name="Light Shading" w:semiHidden="0" w:uiPriority="60" w:unhideWhenUsed="0"/>
-    <w:lsdException w:name="Light List" w:semiHidden="0" w:uiPriority="61" w:unhideWhenUsed="0"/>
-    <w:lsdException w:name="Light Grid" w:semiHidden="0" w:uiPriority="62" w:unhideWhenUsed="0"/>
-    <w:lsdException w:name="Medium Shading 1" w:semiHidden="0" w:uiPriority="63" w:unhideWhenUsed="0"/>
-    <w:lsdException w:name="Medium Shading 2" w:semiHidden="0" w:uiPriority="64" w:unhideWhenUsed="0"/>
-    <w:lsdException w:name="Medium List 1" w:semiHidden="0" w:uiPriority="65" w:unhideWhenUsed="0"/>
-    <w:lsdException w:name="Medium List 2" w:semiHidden="0" w:uiPriority="66" w:unhideWhenUsed="0"/>
-    <w:lsdException w:name="Medium Grid 1" w:semiHidden="0" w:uiPriority="67" w:unhideWhenUsed="0"/>
-    <w:lsdException w:name="Medium Grid 2" w:semiHidden="0" w:uiPriority="68" w:unhideWhenUsed="0"/>
-    <w:lsdException w:name="Medium Grid 3" w:semiHidden="0" w:uiPriority="69" w:unhideWhenUsed="0"/>
-    <w:lsdException w:name="Dark List" w:semiHidden="0" w:uiPriority="70" w:unhideWhenUsed="0"/>
-    <w:lsdException w:name="Colorful Shading" w:semiHidden="0" w:uiPriority="71" w:unhideWhenUsed="0"/>
-    <w:lsdException w:name="Colorful List" w:semiHidden="0" w:uiPriority="72" w:unhideWhenUsed="0"/>
-    <w:lsdException w:name="Colorful Grid" w:semiHidden="0" w:uiPriority="73" w:unhideWhenUsed="0"/>
-    <w:lsdException w:name="Light Shading Accent 1" w:semiHidden="0" w:uiPriority="60" w:unhideWhenUsed="0"/>
-    <w:lsdException w:name="Light List Accent 1" w:semiHidden="0" w:uiPriority="61" w:unhideWhenUsed="0"/>
-    <w:lsdException w:name="Light Grid Accent 1" w:semiHidden="0" w:uiPriority="62" w:unhideWhenUsed="0"/>
-    <w:lsdException w:name="Medium Shading 1 Accent 1" w:semiHidden="0" w:uiPriority="63" w:unhideWhenUsed="0"/>
-    <w:lsdException w:name="Medium Shading 2 Accent 1" w:semiHidden="0" w:uiPriority="64" w:unhideWhenUsed="0"/>
-    <w:lsdException w:name="Medium List 1 Accent 1" w:semiHidden="0" w:uiPriority="65" w:unhideWhenUsed="0"/>
-    <w:lsdException w:name="Revision" w:unhideWhenUsed="0"/>
-    <w:lsdException w:name="List Paragraph" w:semiHidden="0" w:uiPriority="34" w:unhideWhenUsed="0" w:qFormat="1"/>
-    <w:lsdException w:name="Quote" w:semiHidden="0" w:uiPriority="29" w:unhideWhenUsed="0" w:qFormat="1"/>
-    <w:lsdException w:name="Intense Quote" w:semiHidden="0" w:uiPriority="30" w:unhideWhenUsed="0" w:qFormat="1"/>
-    <w:lsdException w:name="Medium List 2 Accent 1" w:semiHidden="0" w:uiPriority="66" w:unhideWhenUsed="0"/>
-    <w:lsdException w:name="Medium Grid 1 Accent 1" w:semiHidden="0" w:uiPriority="67" w:unhideWhenUsed="0"/>
-    <w:lsdException w:name="Medium Grid 2 Accent 1" w:semiHidden="0" w:uiPriority="68" w:unhideWhenUsed="0"/>
-    <w:lsdException w:name="Medium Grid 3 Accent 1" w:semiHidden="0" w:uiPriority="69" w:unhideWhenUsed="0"/>
-    <w:lsdException w:name="Dark List Accent 1" w:semiHidden="0" w:uiPriority="70" w:unhideWhenUsed="0"/>
-    <w:lsdException w:name="Colorful Shading Accent 1" w:semiHidden="0" w:uiPriority="71" w:unhideWhenUsed="0"/>
-    <w:lsdException w:name="Colorful List Accent 1" w:semiHidden="0" w:uiPriority="72" w:unhideWhenUsed="0"/>
-    <w:lsdException w:name="Colorful Grid Accent 1" w:semiHidden="0" w:uiPriority="73" w:unhideWhenUsed="0"/>
-    <w:lsdException w:name="Light Shading Accent 2" w:semiHidden="0" w:uiPriority="60" w:unhideWhenUsed="0"/>
-    <w:lsdException w:name="Light List Accent 2" w:semiHidden="0" w:uiPriority="61" w:unhideWhenUsed="0"/>
-    <w:lsdException w:name="Light Grid Accent 2" w:semiHidden="0" w:uiPriority="62" w:unhideWhenUsed="0"/>
-    <w:lsdException w:name="Medium Shading 1 Accent 2" w:semiHidden="0" w:uiPriority="63" w:unhideWhenUsed="0"/>
-    <w:lsdException w:name="Medium Shading 2 Accent 2" w:semiHidden="0" w:uiPriority="64" w:unhideWhenUsed="0"/>
-    <w:lsdException w:name="Medium List 1 Accent 2" w:semiHidden="0" w:uiPriority="65" w:unhideWhenUsed="0"/>
-    <w:lsdException w:name="Medium List 2 Accent 2" w:semiHidden="0" w:uiPriority="66" w:unhideWhenUsed="0"/>
-    <w:lsdException w:name="Medium Grid 1 Accent 2" w:semiHidden="0" w:uiPriority="67" w:unhideWhenUsed="0"/>
-    <w:lsdException w:name="Medium Grid 2 Accent 2" w:semiHidden="0" w:uiPriority="68" w:unhideWhenUsed="0"/>
-    <w:lsdException w:name="Medium Grid 3 Accent 2" w:semiHidden="0" w:uiPriority="69" w:unhideWhenUsed="0"/>
-    <w:lsdException w:name="Dark List Accent 2" w:semiHidden="0" w:uiPriority="70" w:unhideWhenUsed="0"/>
-    <w:lsdException w:name="Colorful Shading Accent 2" w:semiHidden="0" w:uiPriority="71" w:unhideWhenUsed="0"/>
-    <w:lsdException w:name="Colorful List Accent 2" w:semiHidden="0" w:uiPriority="72" w:unhideWhenUsed="0"/>
-    <w:lsdException w:name="Colorful Grid Accent 2" w:semiHidden="0" w:uiPriority="73" w:unhideWhenUsed="0"/>
-    <w:lsdException w:name="Light Shading Accent 3" w:semiHidden="0" w:uiPriority="60" w:unhideWhenUsed="0"/>
-    <w:lsdException w:name="Light List Accent 3" w:semiHidden="0" w:uiPriority="61" w:unhideWhenUsed="0"/>
-    <w:lsdException w:name="Light Grid Accent 3" w:semiHidden="0" w:uiPriority="62" w:unhideWhenUsed="0"/>
-    <w:lsdException w:name="Medium Shading 1 Accent 3" w:semiHidden="0" w:uiPriority="63" w:unhideWhenUsed="0"/>
-    <w:lsdException w:name="Medium Shading 2 Accent 3" w:semiHidden="0" w:uiPriority="64" w:unhideWhenUsed="0"/>
-    <w:lsdException w:name="Medium List 1 Accent 3" w:semiHidden="0" w:uiPriority="65" w:unhideWhenUsed="0"/>
-    <w:lsdException w:name="Medium List 2 Accent 3" w:semiHidden="0" w:uiPriority="66" w:unhideWhenUsed="0"/>
-    <w:lsdException w:name="Medium Grid 1 Accent 3" w:semiHidden="0" w:uiPriority="67" w:unhideWhenUsed="0"/>
-    <w:lsdException w:name="Medium Grid 2 Accent 3" w:semiHidden="0" w:uiPriority="68" w:unhideWhenUsed="0"/>
-    <w:lsdException w:name="Medium Grid 3 Accent 3" w:semiHidden="0" w:uiPriority="69" w:unhideWhenUsed="0"/>
-    <w:lsdException w:name="Dark List Accent 3" w:semiHidden="0" w:uiPriority="70" w:unhideWhenUsed="0"/>
-    <w:lsdException w:name="Colorful Shading Accent 3" w:semiHidden="0" w:uiPriority="71" w:unhideWhenUsed="0"/>
-    <w:lsdException w:name="Colorful List Accent 3" w:semiHidden="0" w:uiPriority="72" w:unhideWhenUsed="0"/>
-    <w:lsdException w:name="Colorful Grid Accent 3" w:semiHidden="0" w:uiPriority="73" w:unhideWhenUsed="0"/>
-    <w:lsdException w:name="Light Shading Accent 4" w:semiHidden="0" w:uiPriority="60" w:unhideWhenUsed="0"/>
-    <w:lsdException w:name="Light List Accent 4" w:semiHidden="0" w:uiPriority="61" w:unhideWhenUsed="0"/>
-    <w:lsdException w:name="Light Grid Accent 4" w:semiHidden="0" w:uiPriority="62" w:unhideWhenUsed="0"/>
-    <w:lsdException w:name="Medium Shading 1 Accent 4" w:semiHidden="0" w:uiPriority="63" w:unhideWhenUsed="0"/>
-    <w:lsdException w:name="Medium Shading 2 Accent 4" w:semiHidden="0" w:uiPriority="64" w:unhideWhenUsed="0"/>
-    <w:lsdException w:name="Medium List 1 Accent 4" w:semiHidden="0" w:uiPriority="65" w:unhideWhenUsed="0"/>
-    <w:lsdException w:name="Medium List 2 Accent 4" w:semiHidden="0" w:uiPriority="66" w:unhideWhenUsed="0"/>
-    <w:lsdException w:name="Medium Grid 1 Accent 4" w:semiHidden="0" w:uiPriority="67" w:unhideWhenUsed="0"/>
-    <w:lsdException w:name="Medium Grid 2 Accent 4" w:semiHidden="0" w:uiPriority="68" w:unhideWhenUsed="0"/>
-    <w:lsdException w:name="Medium Grid 3 Accent 4" w:semiHidden="0" w:uiPriority="69" w:unhideWhenUsed="0"/>
-    <w:lsdException w:name="Dark List Accent 4" w:semiHidden="0" w:uiPriority="70" w:unhideWhenUsed="0"/>
-    <w:lsdException w:name="Colorful Shading Accent 4" w:semiHidden="0" w:uiPriority="71" w:unhideWhenUsed="0"/>
-    <w:lsdException w:name="Colorful List Accent 4" w:semiHidden="0" w:uiPriority="72" w:unhideWhenUsed="0"/>
-    <w:lsdException w:name="Colorful Grid Accent 4" w:semiHidden="0" w:uiPriority="73" w:unhideWhenUsed="0"/>
-    <w:lsdException w:name="Light Shading Accent 5" w:semiHidden="0" w:uiPriority="60" w:unhideWhenUsed="0"/>
-    <w:lsdException w:name="Light List Accent 5" w:semiHidden="0" w:uiPriority="61" w:unhideWhenUsed="0"/>
-    <w:lsdException w:name="Light Grid Accent 5" w:semiHidden="0" w:uiPriority="62" w:unhideWhenUsed="0"/>
-    <w:lsdException w:name="Medium Shading 1 Accent 5" w:semiHidden="0" w:uiPriority="63" w:unhideWhenUsed="0"/>
-    <w:lsdException w:name="Medium Shading 2 Accent 5" w:semiHidden="0" w:uiPriority="64" w:unhideWhenUsed="0"/>
-    <w:lsdException w:name="Medium List 1 Accent 5" w:semiHidden="0" w:uiPriority="65" w:unhideWhenUsed="0"/>
-    <w:lsdException w:name="Medium List 2 Accent 5" w:semiHidden="0" w:uiPriority="66" w:unhideWhenUsed="0"/>
-    <w:lsdException w:name="Medium Grid 1 Accent 5" w:semiHidden="0" w:uiPriority="67" w:unhideWhenUsed="0"/>
-    <w:lsdException w:name="Medium Grid 2 Accent 5" w:semiHidden="0" w:uiPriority="68" w:unhideWhenUsed="0"/>
-    <w:lsdException w:name="Medium Grid 3 Accent 5" w:semiHidden="0" w:uiPriority="69" w:unhideWhenUsed="0"/>
-    <w:lsdException w:name="Dark List Accent 5" w:semiHidden="0" w:uiPriority="70" w:unhideWhenUsed="0"/>
-    <w:lsdException w:name="Colorful Shading Accent 5" w:semiHidden="0" w:uiPriority="71" w:unhideWhenUsed="0"/>
-    <w:lsdException w:name="Colorful List Accent 5" w:semiHidden="0" w:uiPriority="72" w:unhideWhenUsed="0"/>
-    <w:lsdException w:name="Colorful Grid Accent 5" w:semiHidden="0" w:uiPriority="73" w:unhideWhenUsed="0"/>
-    <w:lsdException w:name="Light Shading Accent 6" w:semiHidden="0" w:uiPriority="60" w:unhideWhenUsed="0"/>
-    <w:lsdException w:name="Light List Accent 6" w:semiHidden="0" w:uiPriority="61" w:unhideWhenUsed="0"/>
-    <w:lsdException w:name="Light Grid Accent 6" w:semiHidden="0" w:uiPriority="62" w:unhideWhenUsed="0"/>
-    <w:lsdException w:name="Medium Shading 1 Accent 6" w:semiHidden="0" w:uiPriority="63" w:unhideWhenUsed="0"/>
-    <w:lsdException w:name="Medium Shading 2 Accent 6" w:semiHidden="0" w:uiPriority="64" w:unhideWhenUsed="0"/>
-    <w:lsdException w:name="Medium List 1 Accent 6" w:semiHidden="0" w:uiPriority="65" w:unhideWhenUsed="0"/>
-    <w:lsdException w:name="Medium List 2 Accent 6" w:semiHidden="0" w:uiPriority="66" w:unhideWhenUsed="0"/>
-    <w:lsdException w:name="Medium Grid 1 Accent 6" w:semiHidden="0" w:uiPriority="67" w:unhideWhenUsed="0"/>
-    <w:lsdException w:name="Medium Grid 2 Accent 6" w:semiHidden="0" w:uiPriority="68" w:unhideWhenUsed="0"/>
-    <w:lsdException w:name="Medium Grid 3 Accent 6" w:semiHidden="0" w:uiPriority="69" w:unhideWhenUsed="0"/>
-    <w:lsdException w:name="Dark List Accent 6" w:semiHidden="0" w:uiPriority="70" w:unhideWhenUsed="0"/>
-    <w:lsdException w:name="Colorful Shading Accent 6" w:semiHidden="0" w:uiPriority="71" w:unhideWhenUsed="0"/>
-    <w:lsdException w:name="Colorful List Accent 6" w:semiHidden="0" w:uiPriority="72" w:unhideWhenUsed="0"/>
-    <w:lsdException w:name="Colorful Grid Accent 6" w:semiHidden="0" w:uiPriority="73" w:unhideWhenUsed="0"/>
-    <w:lsdException w:name="Subtle Emphasis" w:semiHidden="0" w:uiPriority="19" w:unhideWhenUsed="0" w:qFormat="1"/>
-    <w:lsdException w:name="Intense Emphasis" w:semiHidden="0" w:uiPriority="21" w:unhideWhenUsed="0" w:qFormat="1"/>
-    <w:lsdException w:name="Subtle Reference" w:semiHidden="0" w:uiPriority="31" w:unhideWhenUsed="0" w:qFormat="1"/>
-    <w:lsdException w:name="Intense Reference" w:semiHidden="0" w:uiPriority="32" w:unhideWhenUsed="0" w:qFormat="1"/>
-    <w:lsdException w:name="Book Title" w:semiHidden="0" w:uiPriority="33" w:unhideWhenUsed="0" w:qFormat="1"/>
-    <w:lsdException w:name="Bibliography" w:uiPriority="37"/>
-    <w:lsdException w:name="TOC Heading" w:uiPriority="39" w:qFormat="1"/>
-  </w:latentStyles>
-  <w:style w:type="paragraph" w:default="1" w:styleId="Normal">
-    <w:name w:val="Normal"/>
-    <w:qFormat/>
-  </w:style>
-  <w:style w:type="paragraph" w:styleId="Heading1">
-    <w:name w:val="heading 1"/>
-    <w:basedOn w:val="Normal"/>
-    <w:next w:val="Normal"/>
-    <w:link w:val="Heading1Char"/>
-    <w:uiPriority w:val="9"/>
-    <w:qFormat/>
-    <w:rsid w:val="0022070E"/>
-    <w:pPr>
-      <w:keepNext/>
-      <w:keepLines/>
-      <w:spacing w:before="480" w:after="0"/>
-      <w:outlineLvl w:val="0"/>
-    </w:pPr>
-    <w:rPr>
-      <w:rFonts w:asciiTheme="majorHAnsi" w:eastAsiaTheme="majorEastAsia" w:hAnsiTheme="majorHAnsi" w:cstheme="majorBidi"/>
-      <w:b/>
-      <w:bCs/>
-      <w:color w:val="365F91" w:themeColor="accent1" w:themeShade="BF"/>
-      <w:sz w:val="28"/>
-      <w:szCs w:val="28"/>
-    </w:rPr>
-  </w:style>
-  <w:style w:type="paragraph" w:styleId="Heading2">
-    <w:name w:val="heading 2"/>
-    <w:basedOn w:val="Normal"/>
-    <w:next w:val="Normal"/>
-    <w:link w:val="Heading2Char"/>
-    <w:uiPriority w:val="9"/>
-    <w:unhideWhenUsed/>
-    <w:qFormat/>
-    <w:rsid w:val="0022070E"/>
-    <w:pPr>
-      <w:keepNext/>
-      <w:keepLines/>
-      <w:spacing w:before="200" w:after="0"/>
-      <w:outlineLvl w:val="1"/>
-    </w:pPr>
-    <w:rPr>
-      <w:rFonts w:asciiTheme="majorHAnsi" w:eastAsiaTheme="majorEastAsia" w:hAnsiTheme="majorHAnsi" w:cstheme="majorBidi"/>
-      <w:b/>
-      <w:bCs/>
-      <w:color w:val="4F81BD" w:themeColor="accent1"/>
-      <w:sz w:val="26"/>
-      <w:szCs w:val="26"/>
-    </w:rPr>
-  </w:style>
-  <w:style w:type="paragraph" w:styleId="Heading3">
-    <w:name w:val="heading 3"/>
-    <w:basedOn w:val="Normal"/>
-    <w:next w:val="Normal"/>
-    <w:link w:val="Heading3Char"/>
-    <w:uiPriority w:val="9"/>
-    <w:unhideWhenUsed/>
-    <w:qFormat/>
-    <w:rsid w:val="00BA053E"/>
-    <w:pPr>
-      <w:keepNext/>
-      <w:keepLines/>
-      <w:spacing w:before="200" w:after="0"/>
-      <w:outlineLvl w:val="2"/>
-    </w:pPr>
-    <w:rPr>
-      <w:rFonts w:asciiTheme="majorHAnsi" w:eastAsiaTheme="majorEastAsia" w:hAnsiTheme="majorHAnsi" w:cstheme="majorBidi"/>
-      <w:b/>
-      <w:bCs/>
-      <w:color w:val="4F81BD" w:themeColor="accent1"/>
-    </w:rPr>
-  </w:style>
-  <w:style w:type="character" w:default="1" w:styleId="DefaultParagraphFont">
-    <w:name w:val="Default Paragraph Font"/>
-    <w:uiPriority w:val="1"/>
-    <w:semiHidden/>
-    <w:unhideWhenUsed/>
-  </w:style>
-  <w:style w:type="table" w:default="1" w:styleId="TableNormal">
-    <w:name w:val="Normal Table"/>
-    <w:uiPriority w:val="99"/>
-    <w:semiHidden/>
-    <w:unhideWhenUsed/>
-    <w:tblPr>
-      <w:tblInd w:w="0" w:type="dxa"/>
-      <w:tblCellMar>
-        <w:top w:w="0" w:type="dxa"/>
-        <w:left w:w="108" w:type="dxa"/>
-        <w:bottom w:w="0" w:type="dxa"/>
-        <w:right w:w="108" w:type="dxa"/>
-      </w:tblCellMar>
-    </w:tblPr>
-  </w:style>
-  <w:style w:type="numbering" w:default="1" w:styleId="NoList">
-    <w:name w:val="No List"/>
-    <w:uiPriority w:val="99"/>
-    <w:semiHidden/>
-    <w:unhideWhenUsed/>
-  </w:style>
-  <w:style w:type="character" w:customStyle="1" w:styleId="Heading1Char">
-    <w:name w:val="Heading 1 Char"/>
-    <w:basedOn w:val="DefaultParagraphFont"/>
-    <w:link w:val="Heading1"/>
-    <w:uiPriority w:val="9"/>
-    <w:rsid w:val="0022070E"/>
-    <w:rPr>
-      <w:rFonts w:asciiTheme="majorHAnsi" w:eastAsiaTheme="majorEastAsia" w:hAnsiTheme="majorHAnsi" w:cstheme="majorBidi"/>
-      <w:b/>
-      <w:bCs/>
-      <w:color w:val="365F91" w:themeColor="accent1" w:themeShade="BF"/>
-      <w:sz w:val="28"/>
-      <w:szCs w:val="28"/>
-    </w:rPr>
-  </w:style>
-  <w:style w:type="character" w:customStyle="1" w:styleId="Heading2Char">
-    <w:name w:val="Heading 2 Char"/>
-    <w:basedOn w:val="DefaultParagraphFont"/>
-    <w:link w:val="Heading2"/>
-    <w:uiPriority w:val="9"/>
-    <w:rsid w:val="0022070E"/>
-    <w:rPr>
-      <w:rFonts w:asciiTheme="majorHAnsi" w:eastAsiaTheme="majorEastAsia" w:hAnsiTheme="majorHAnsi" w:cstheme="majorBidi"/>
-      <w:b/>
-      <w:bCs/>
-      <w:color w:val="4F81BD" w:themeColor="accent1"/>
-      <w:sz w:val="26"/>
-      <w:szCs w:val="26"/>
-    </w:rPr>
-  </w:style>
-  <w:style w:type="paragraph" w:styleId="NoSpacing">
-    <w:name w:val="No Spacing"/>
-    <w:link w:val="NoSpacingChar"/>
-    <w:uiPriority w:val="1"/>
-    <w:qFormat/>
-    <w:rsid w:val="001C6893"/>
-    <w:pPr>
-      <w:spacing w:after="0" w:line="240" w:lineRule="auto"/>
-    </w:pPr>
-  </w:style>
-  <w:style w:type="paragraph" w:customStyle="1" w:styleId="Code">
-    <w:name w:val="Code"/>
-    <w:basedOn w:val="NoSpacing"/>
-    <w:link w:val="CodeChar"/>
-    <w:qFormat/>
-    <w:rsid w:val="0023103A"/>
-    <w:pPr>
-      <w:spacing w:after="240"/>
-      <w:contextualSpacing/>
-    </w:pPr>
-    <w:rPr>
-      <w:rFonts w:ascii="Courier New" w:hAnsi="Courier New" w:cs="Courier New"/>
-      <w:sz w:val="16"/>
-      <w:szCs w:val="16"/>
-    </w:rPr>
-  </w:style>
-  <w:style w:type="paragraph" w:styleId="Title">
-    <w:name w:val="Title"/>
-    <w:basedOn w:val="Normal"/>
-    <w:next w:val="Normal"/>
-    <w:link w:val="TitleChar"/>
-    <w:uiPriority w:val="10"/>
-    <w:qFormat/>
-    <w:rsid w:val="004E7A0C"/>
-    <w:pPr>
-      <w:pBdr>
-        <w:bottom w:val="single" w:sz="8" w:space="4" w:color="4F81BD" w:themeColor="accent1"/>
-      </w:pBdr>
-      <w:spacing w:after="300" w:line="240" w:lineRule="auto"/>
-      <w:contextualSpacing/>
-    </w:pPr>
-    <w:rPr>
-      <w:rFonts w:asciiTheme="majorHAnsi" w:eastAsiaTheme="majorEastAsia" w:hAnsiTheme="majorHAnsi" w:cstheme="majorBidi"/>
-      <w:color w:val="17365D" w:themeColor="text2" w:themeShade="BF"/>
-      <w:spacing w:val="5"/>
-      <w:kern w:val="28"/>
-      <w:sz w:val="52"/>
-      <w:szCs w:val="52"/>
-    </w:rPr>
-  </w:style>
-  <w:style w:type="character" w:customStyle="1" w:styleId="NoSpacingChar">
-    <w:name w:val="No Spacing Char"/>
-    <w:basedOn w:val="DefaultParagraphFont"/>
-    <w:link w:val="NoSpacing"/>
-    <w:uiPriority w:val="1"/>
-    <w:rsid w:val="001C6893"/>
-  </w:style>
-  <w:style w:type="character" w:customStyle="1" w:styleId="CodeChar">
-    <w:name w:val="Code Char"/>
-    <w:basedOn w:val="NoSpacingChar"/>
-    <w:link w:val="Code"/>
-    <w:rsid w:val="0023103A"/>
-    <w:rPr>
-      <w:rFonts w:ascii="Courier New" w:hAnsi="Courier New" w:cs="Courier New"/>
-      <w:sz w:val="16"/>
-      <w:szCs w:val="16"/>
-    </w:rPr>
-  </w:style>
-  <w:style w:type="character" w:customStyle="1" w:styleId="TitleChar">
-    <w:name w:val="Title Char"/>
-    <w:basedOn w:val="DefaultParagraphFont"/>
-    <w:link w:val="Title"/>
-    <w:uiPriority w:val="10"/>
-    <w:rsid w:val="004E7A0C"/>
-    <w:rPr>
-      <w:rFonts w:asciiTheme="majorHAnsi" w:eastAsiaTheme="majorEastAsia" w:hAnsiTheme="majorHAnsi" w:cstheme="majorBidi"/>
-      <w:color w:val="17365D" w:themeColor="text2" w:themeShade="BF"/>
-      <w:spacing w:val="5"/>
-      <w:kern w:val="28"/>
-      <w:sz w:val="52"/>
-      <w:szCs w:val="52"/>
-    </w:rPr>
-  </w:style>
-  <w:style w:type="character" w:customStyle="1" w:styleId="Heading3Char">
-    <w:name w:val="Heading 3 Char"/>
-    <w:basedOn w:val="DefaultParagraphFont"/>
-    <w:link w:val="Heading3"/>
-    <w:uiPriority w:val="9"/>
-    <w:rsid w:val="00BA053E"/>
-    <w:rPr>
-      <w:rFonts w:asciiTheme="majorHAnsi" w:eastAsiaTheme="majorEastAsia" w:hAnsiTheme="majorHAnsi" w:cstheme="majorBidi"/>
-      <w:b/>
-      <w:bCs/>
-      <w:color w:val="4F81BD" w:themeColor="accent1"/>
-    </w:rPr>
-  </w:style>
-  <w:style w:type="character" w:styleId="SubtleEmphasis">
-    <w:name w:val="Subtle Emphasis"/>
-    <w:basedOn w:val="DefaultParagraphFont"/>
-    <w:uiPriority w:val="19"/>
-    <w:qFormat/>
-    <w:rsid w:val="000C40A3"/>
-    <w:rPr>
-      <w:i/>
-      <w:iCs/>
-      <w:color w:val="808080" w:themeColor="text1" w:themeTint="7F"/>
-    </w:rPr>
-  </w:style>
-  <w:style w:type="paragraph" w:styleId="ListParagraph">
-    <w:name w:val="List Paragraph"/>
-    <w:basedOn w:val="Normal"/>
-    <w:uiPriority w:val="34"/>
-    <w:qFormat/>
-    <w:rsid w:val="00CC24B6"/>
-    <w:pPr>
-      <w:ind w:left="720"/>
-      <w:contextualSpacing/>
-    </w:pPr>
-  </w:style>
-</w:styles>
-</file>
-
-<file path=word/stylesWithEffects.xml><?xml version="1.0" encoding="utf-8"?>
-<w:styles xmlns:wpc="http://schemas.microsoft.com/office/word/2010/wordprocessingCanvas" xmlns:mc="http://schemas.openxmlformats.org/markup-compatibility/2006" xmlns:o="urn:schemas-microsoft-com:office:office" xmlns:r="http://schemas.openxmlformats.org/officeDocument/2006/relationships" xmlns:m="http://schemas.openxmlformats.org/officeDocument/2006/math" xmlns:v="urn:schemas-microsoft-com:vml" xmlns:wp14="http://schemas.microsoft.com/office/word/2010/wordprocessingDrawing" xmlns:wp="http://schemas.openxmlformats.org/drawingml/2006/wordprocessingDrawing" xmlns:w10="urn:schemas-microsoft-com:office:word" xmlns:w="http://schemas.openxmlformats.org/wordprocessingml/2006/main" xmlns:w14="http://schemas.microsoft.com/office/word/2010/wordml" xmlns:wpg="http://schemas.microsoft.com/office/word/2010/wordprocessingGroup" xmlns:wpi="http://schemas.microsoft.com/office/word/2010/wordprocessingInk" xmlns:wne="http://schemas.microsoft.com/office/word/2006/wordml" xmlns:wps="http://schemas.microsoft.com/office/word/2010/wordprocessingShape" mc:Ignorable="w14 wp14">
-  <w:docDefaults>
-    <w:rPrDefault>
-      <w:rPr>
-        <w:rFonts w:asciiTheme="minorHAnsi" w:eastAsiaTheme="minorHAnsi" w:hAnsiTheme="minorHAnsi" w:cstheme="minorBidi"/>
-        <w:sz w:val="22"/>
-        <w:szCs w:val="22"/>
-        <w:lang w:val="en-US" w:eastAsia="en-US" w:bidi="ar-SA"/>
-      </w:rPr>
-    </w:rPrDefault>
-    <w:pPrDefault>
-      <w:pPr>
-        <w:spacing w:after="200" w:line="276" w:lineRule="auto"/>
-      </w:pPr>
-    </w:pPrDefault>
-  </w:docDefaults>
-  <w:latentStyles w:defLockedState="0" w:defUIPriority="99" w:defSemiHidden="1" w:defUnhideWhenUsed="1" w:defQFormat="0" w:count="267">
-    <w:lsdException w:name="Normal" w:semiHidden="0" w:uiPriority="0" w:unhideWhenUsed="0" w:qFormat="1"/>
-    <w:lsdException w:name="heading 1" w:semiHidden="0" w:uiPriority="9" w:unhideWhenUsed="0" w:qFormat="1"/>
-    <w:lsdException w:name="heading 2" w:uiPriority="9" w:qFormat="1"/>
-    <w:lsdException w:name="heading 3" w:uiPriority="9" w:qFormat="1"/>
-    <w:lsdException w:name="heading 4" w:uiPriority="9" w:qFormat="1"/>
-    <w:lsdException w:name="heading 5" w:uiPriority="9" w:qFormat="1"/>
-    <w:lsdException w:name="heading 6" w:uiPriority="9" w:qFormat="1"/>
-    <w:lsdException w:name="heading 7" w:uiPriority="9" w:qFormat="1"/>
-    <w:lsdException w:name="heading 8" w:uiPriority="9" w:qFormat="1"/>
-    <w:lsdException w:name="heading 9" w:uiPriority="9" w:qFormat="1"/>
-    <w:lsdException w:name="toc 1" w:uiPriority="39"/>
-    <w:lsdException w:name="toc 2" w:uiPriority="39"/>
-    <w:lsdException w:name="toc 3" w:uiPriority="39"/>
-    <w:lsdException w:name="toc 4" w:uiPriority="39"/>
-    <w:lsdException w:name="toc 5" w:uiPriority="39"/>
-    <w:lsdException w:name="toc 6" w:uiPriority="39"/>
-    <w:lsdException w:name="toc 7" w:uiPriority="39"/>
-    <w:lsdException w:name="toc 8" w:uiPriority="39"/>
-    <w:lsdException w:name="toc 9" w:uiPriority="39"/>
-    <w:lsdException w:name="caption" w:uiPriority="35" w:qFormat="1"/>
-    <w:lsdException w:name="Title" w:semiHidden="0" w:uiPriority="10" w:unhideWhenUsed="0" w:qFormat="1"/>
-    <w:lsdException w:name="Default Paragraph Font" w:uiPriority="1"/>
-    <w:lsdException w:name="Subtitle" w:semiHidden="0" w:uiPriority="11" w:unhideWhenUsed="0" w:qFormat="1"/>
-    <w:lsdException w:name="Strong" w:semiHidden="0" w:uiPriority="22" w:unhideWhenUsed="0" w:qFormat="1"/>
-    <w:lsdException w:name="Emphasis" w:semiHidden="0" w:uiPriority="20" w:unhideWhenUsed="0" w:qFormat="1"/>
-    <w:lsdException w:name="Table Grid" w:semiHidden="0" w:uiPriority="59" w:unhideWhenUsed="0"/>
-    <w:lsdException w:name="Placeholder Text" w:unhideWhenUsed="0"/>
-    <w:lsdException w:name="No Spacing" w:semiHidden="0" w:uiPriority="1" w:unhideWhenUsed="0" w:qFormat="1"/>
-    <w:lsdException w:name="Light Shading" w:semiHidden="0" w:uiPriority="60" w:unhideWhenUsed="0"/>
-    <w:lsdException w:name="Light List" w:semiHidden="0" w:uiPriority="61" w:unhideWhenUsed="0"/>
-    <w:lsdException w:name="Light Grid" w:semiHidden="0" w:uiPriority="62" w:unhideWhenUsed="0"/>
-    <w:lsdException w:name="Medium Shading 1" w:semiHidden="0" w:uiPriority="63" w:unhideWhenUsed="0"/>
-    <w:lsdException w:name="Medium Shading 2" w:semiHidden="0" w:uiPriority="64" w:unhideWhenUsed="0"/>
-    <w:lsdException w:name="Medium List 1" w:semiHidden="0" w:uiPriority="65" w:unhideWhenUsed="0"/>
-    <w:lsdException w:name="Medium List 2" w:semiHidden="0" w:uiPriority="66" w:unhideWhenUsed="0"/>
-    <w:lsdException w:name="Medium Grid 1" w:semiHidden="0" w:uiPriority="67" w:unhideWhenUsed="0"/>
-    <w:lsdException w:name="Medium Grid 2" w:semiHidden="0" w:uiPriority="68" w:unhideWhenUsed="0"/>
-    <w:lsdException w:name="Medium Grid 3" w:semiHidden="0" w:uiPriority="69" w:unhideWhenUsed="0"/>
-    <w:lsdException w:name="Dark List" w:semiHidden="0" w:uiPriority="70" w:unhideWhenUsed="0"/>
-    <w:lsdException w:name="Colorful Shading" w:semiHidden="0" w:uiPriority="71" w:unhideWhenUsed="0"/>
-    <w:lsdException w:name="Colorful List" w:semiHidden="0" w:uiPriority="72" w:unhideWhenUsed="0"/>
-    <w:lsdException w:name="Colorful Grid" w:semiHidden="0" w:uiPriority="73" w:unhideWhenUsed="0"/>
-    <w:lsdException w:name="Light Shading Accent 1" w:semiHidden="0" w:uiPriority="60" w:unhideWhenUsed="0"/>
-    <w:lsdException w:name="Light List Accent 1" w:semiHidden="0" w:uiPriority="61" w:unhideWhenUsed="0"/>
-    <w:lsdException w:name="Light Grid Accent 1" w:semiHidden="0" w:uiPriority="62" w:unhideWhenUsed="0"/>
-    <w:lsdException w:name="Medium Shading 1 Accent 1" w:semiHidden="0" w:uiPriority="63" w:unhideWhenUsed="0"/>
-    <w:lsdException w:name="Medium Shading 2 Accent 1" w:semiHidden="0" w:uiPriority="64" w:unhideWhenUsed="0"/>
-    <w:lsdException w:name="Medium List 1 Accent 1" w:semiHidden="0" w:uiPriority="65" w:unhideWhenUsed="0"/>
-    <w:lsdException w:name="Revision" w:unhideWhenUsed="0"/>
-    <w:lsdException w:name="List Paragraph" w:semiHidden="0" w:uiPriority="34" w:unhideWhenUsed="0" w:qFormat="1"/>
-    <w:lsdException w:name="Quote" w:semiHidden="0" w:uiPriority="29" w:unhideWhenUsed="0" w:qFormat="1"/>
-    <w:lsdException w:name="Intense Quote" w:semiHidden="0" w:uiPriority="30" w:unhideWhenUsed="0" w:qFormat="1"/>
-    <w:lsdException w:name="Medium List 2 Accent 1" w:semiHidden="0" w:uiPriority="66" w:unhideWhenUsed="0"/>
-    <w:lsdException w:name="Medium Grid 1 Accent 1" w:semiHidden="0" w:uiPriority="67" w:unhideWhenUsed="0"/>
-    <w:lsdException w:name="Medium Grid 2 Accent 1" w:semiHidden="0" w:uiPriority="68" w:unhideWhenUsed="0"/>
-    <w:lsdException w:name="Medium Grid 3 Accent 1" w:semiHidden="0" w:uiPriority="69" w:unhideWhenUsed="0"/>
-    <w:lsdException w:name="Dark List Accent 1" w:semiHidden="0" w:uiPriority="70" w:unhideWhenUsed="0"/>
-    <w:lsdException w:name="Colorful Shading Accent 1" w:semiHidden="0" w:uiPriority="71" w:unhideWhenUsed="0"/>
-    <w:lsdException w:name="Colorful List Accent 1" w:semiHidden="0" w:uiPriority="72" w:unhideWhenUsed="0"/>
-    <w:lsdException w:name="Colorful Grid Accent 1" w:semiHidden="0" w:uiPriority="73" w:unhideWhenUsed="0"/>
-    <w:lsdException w:name="Light Shading Accent 2" w:semiHidden="0" w:uiPriority="60" w:unhideWhenUsed="0"/>
-    <w:lsdException w:name="Light List Accent 2" w:semiHidden="0" w:uiPriority="61" w:unhideWhenUsed="0"/>
-    <w:lsdException w:name="Light Grid Accent 2" w:semiHidden="0" w:uiPriority="62" w:unhideWhenUsed="0"/>
-    <w:lsdException w:name="Medium Shading 1 Accent 2" w:semiHidden="0" w:uiPriority="63" w:unhideWhenUsed="0"/>
-    <w:lsdException w:name="Medium Shading 2 Accent 2" w:semiHidden="0" w:uiPriority="64" w:unhideWhenUsed="0"/>
-    <w:lsdException w:name="Medium List 1 Accent 2" w:semiHidden="0" w:uiPriority="65" w:unhideWhenUsed="0"/>
-    <w:lsdException w:name="Medium List 2 Accent 2" w:semiHidden="0" w:uiPriority="66" w:unhideWhenUsed="0"/>
-    <w:lsdException w:name="Medium Grid 1 Accent 2" w:semiHidden="0" w:uiPriority="67" w:unhideWhenUsed="0"/>
-    <w:lsdException w:name="Medium Grid 2 Accent 2" w:semiHidden="0" w:uiPriority="68" w:unhideWhenUsed="0"/>
-    <w:lsdException w:name="Medium Grid 3 Accent 2" w:semiHidden="0" w:uiPriority="69" w:unhideWhenUsed="0"/>
-    <w:lsdException w:name="Dark List Accent 2" w:semiHidden="0" w:uiPriority="70" w:unhideWhenUsed="0"/>
-    <w:lsdException w:name="Colorful Shading Accent 2" w:semiHidden="0" w:uiPriority="71" w:unhideWhenUsed="0"/>
-    <w:lsdException w:name="Colorful List Accent 2" w:semiHidden="0" w:uiPriority="72" w:unhideWhenUsed="0"/>
-    <w:lsdException w:name="Colorful Grid Accent 2" w:semiHidden="0" w:uiPriority="73" w:unhideWhenUsed="0"/>
-    <w:lsdException w:name="Light Shading Accent 3" w:semiHidden="0" w:uiPriority="60" w:unhideWhenUsed="0"/>
-    <w:lsdException w:name="Light List Accent 3" w:semiHidden="0" w:uiPriority="61" w:unhideWhenUsed="0"/>
-    <w:lsdException w:name="Light Grid Accent 3" w:semiHidden="0" w:uiPriority="62" w:unhideWhenUsed="0"/>
-    <w:lsdException w:name="Medium Shading 1 Accent 3" w:semiHidden="0" w:uiPriority="63" w:unhideWhenUsed="0"/>
-    <w:lsdException w:name="Medium Shading 2 Accent 3" w:semiHidden="0" w:uiPriority="64" w:unhideWhenUsed="0"/>
-    <w:lsdException w:name="Medium List 1 Accent 3" w:semiHidden="0" w:uiPriority="65" w:unhideWhenUsed="0"/>
-    <w:lsdException w:name="Medium List 2 Accent 3" w:semiHidden="0" w:uiPriority="66" w:unhideWhenUsed="0"/>
-    <w:lsdException w:name="Medium Grid 1 Accent 3" w:semiHidden="0" w:uiPriority="67" w:unhideWhenUsed="0"/>
-    <w:lsdException w:name="Medium Grid 2 Accent 3" w:semiHidden="0" w:uiPriority="68" w:unhideWhenUsed="0"/>
-    <w:lsdException w:name="Medium Grid 3 Accent 3" w:semiHidden="0" w:uiPriority="69" w:unhideWhenUsed="0"/>
-    <w:lsdException w:name="Dark List Accent 3" w:semiHidden="0" w:uiPriority="70" w:unhideWhenUsed="0"/>
-    <w:lsdException w:name="Colorful Shading Accent 3" w:semiHidden="0" w:uiPriority="71" w:unhideWhenUsed="0"/>
-    <w:lsdException w:name="Colorful List Accent 3" w:semiHidden="0" w:uiPriority="72" w:unhideWhenUsed="0"/>
-    <w:lsdException w:name="Colorful Grid Accent 3" w:semiHidden="0" w:uiPriority="73" w:unhideWhenUsed="0"/>
-    <w:lsdException w:name="Light Shading Accent 4" w:semiHidden="0" w:uiPriority="60" w:unhideWhenUsed="0"/>
-    <w:lsdException w:name="Light List Accent 4" w:semiHidden="0" w:uiPriority="61" w:unhideWhenUsed="0"/>
-    <w:lsdException w:name="Light Grid Accent 4" w:semiHidden="0" w:uiPriority="62" w:unhideWhenUsed="0"/>
-    <w:lsdException w:name="Medium Shading 1 Accent 4" w:semiHidden="0" w:uiPriority="63" w:unhideWhenUsed="0"/>
-    <w:lsdException w:name="Medium Shading 2 Accent 4" w:semiHidden="0" w:uiPriority="64" w:unhideWhenUsed="0"/>
-    <w:lsdException w:name="Medium List 1 Accent 4" w:semiHidden="0" w:uiPriority="65" w:unhideWhenUsed="0"/>
-    <w:lsdException w:name="Medium List 2 Accent 4" w:semiHidden="0" w:uiPriority="66" w:unhideWhenUsed="0"/>
-    <w:lsdException w:name="Medium Grid 1 Accent 4" w:semiHidden="0" w:uiPriority="67" w:unhideWhenUsed="0"/>
-    <w:lsdException w:name="Medium Grid 2 Accent 4" w:semiHidden="0" w:uiPriority="68" w:unhideWhenUsed="0"/>
-    <w:lsdException w:name="Medium Grid 3 Accent 4" w:semiHidden="0" w:uiPriority="69" w:unhideWhenUsed="0"/>
-    <w:lsdException w:name="Dark List Accent 4" w:semiHidden="0" w:uiPriority="70" w:unhideWhenUsed="0"/>
-    <w:lsdException w:name="Colorful Shading Accent 4" w:semiHidden="0" w:uiPriority="71" w:unhideWhenUsed="0"/>
-    <w:lsdException w:name="Colorful List Accent 4" w:semiHidden="0" w:uiPriority="72" w:unhideWhenUsed="0"/>
-    <w:lsdException w:name="Colorful Grid Accent 4" w:semiHidden="0" w:uiPriority="73" w:unhideWhenUsed="0"/>
-    <w:lsdException w:name="Light Shading Accent 5" w:semiHidden="0" w:uiPriority="60" w:unhideWhenUsed="0"/>
-    <w:lsdException w:name="Light List Accent 5" w:semiHidden="0" w:uiPriority="61" w:unhideWhenUsed="0"/>
-    <w:lsdException w:name="Light Grid Accent 5" w:semiHidden="0" w:uiPriority="62" w:unhideWhenUsed="0"/>
-    <w:lsdException w:name="Medium Shading 1 Accent 5" w:semiHidden="0" w:uiPriority="63" w:unhideWhenUsed="0"/>
-    <w:lsdException w:name="Medium Shading 2 Accent 5" w:semiHidden="0" w:uiPriority="64" w:unhideWhenUsed="0"/>
-    <w:lsdException w:name="Medium List 1 Accent 5" w:semiHidden="0" w:uiPriority="65" w:unhideWhenUsed="0"/>
-    <w:lsdException w:name="Medium List 2 Accent 5" w:semiHidden="0" w:uiPriority="66" w:unhideWhenUsed="0"/>
-    <w:lsdException w:name="Medium Grid 1 Accent 5" w:semiHidden="0" w:uiPriority="67" w:unhideWhenUsed="0"/>
-    <w:lsdException w:name="Medium Grid 2 Accent 5" w:semiHidden="0" w:uiPriority="68" w:unhideWhenUsed="0"/>
-    <w:lsdException w:name="Medium Grid 3 Accent 5" w:semiHidden="0" w:uiPriority="69" w:unhideWhenUsed="0"/>
-    <w:lsdException w:name="Dark List Accent 5" w:semiHidden="0" w:uiPriority="70" w:unhideWhenUsed="0"/>
-    <w:lsdException w:name="Colorful Shading Accent 5" w:semiHidden="0" w:uiPriority="71" w:unhideWhenUsed="0"/>
-    <w:lsdException w:name="Colorful List Accent 5" w:semiHidden="0" w:uiPriority="72" w:unhideWhenUsed="0"/>
-    <w:lsdException w:name="Colorful Grid Accent 5" w:semiHidden="0" w:uiPriority="73" w:unhideWhenUsed="0"/>
-    <w:lsdException w:name="Light Shading Accent 6" w:semiHidden="0" w:uiPriority="60" w:unhideWhenUsed="0"/>
-    <w:lsdException w:name="Light List Accent 6" w:semiHidden="0" w:uiPriority="61" w:unhideWhenUsed="0"/>
-    <w:lsdException w:name="Light Grid Accent 6" w:semiHidden="0" w:uiPriority="62" w:unhideWhenUsed="0"/>
-    <w:lsdException w:name="Medium Shading 1 Accent 6" w:semiHidden="0" w:uiPriority="63" w:unhideWhenUsed="0"/>
-    <w:lsdException w:name="Medium Shading 2 Accent 6" w:semiHidden="0" w:uiPriority="64" w:unhideWhenUsed="0"/>
-    <w:lsdException w:name="Medium List 1 Accent 6" w:semiHidden="0" w:uiPriority="65" w:unhideWhenUsed="0"/>
-    <w:lsdException w:name="Medium List 2 Accent 6" w:semiHidden="0" w:uiPriority="66" w:unhideWhenUsed="0"/>
-    <w:lsdException w:name="Medium Grid 1 Accent 6" w:semiHidden="0" w:uiPriority="67" w:unhideWhenUsed="0"/>
-    <w:lsdException w:name="Medium Grid 2 Accent 6" w:semiHidden="0" w:uiPriority="68" w:unhideWhenUsed="0"/>
-    <w:lsdException w:name="Medium Grid 3 Accent 6" w:semiHidden="0" w:uiPriority="69" w:unhideWhenUsed="0"/>
-    <w:lsdException w:name="Dark List Accent 6" w:semiHidden="0" w:uiPriority="70" w:unhideWhenUsed="0"/>
-    <w:lsdException w:name="Colorful Shading Accent 6" w:semiHidden="0" w:uiPriority="71" w:unhideWhenUsed="0"/>
-    <w:lsdException w:name="Colorful List Accent 6" w:semiHidden="0" w:uiPriority="72" w:unhideWhenUsed="0"/>
-    <w:lsdException w:name="Colorful Grid Accent 6" w:semiHidden="0" w:uiPriority="73" w:unhideWhenUsed="0"/>
-    <w:lsdException w:name="Subtle Emphasis" w:semiHidden="0" w:uiPriority="19" w:unhideWhenUsed="0" w:qFormat="1"/>
-    <w:lsdException w:name="Intense Emphasis" w:semiHidden="0" w:uiPriority="21" w:unhideWhenUsed="0" w:qFormat="1"/>
-    <w:lsdException w:name="Subtle Reference" w:semiHidden="0" w:uiPriority="31" w:unhideWhenUsed="0" w:qFormat="1"/>
-    <w:lsdException w:name="Intense Reference" w:semiHidden="0" w:uiPriority="32" w:unhideWhenUsed="0" w:qFormat="1"/>
-    <w:lsdException w:name="Book Title" w:semiHidden="0" w:uiPriority="33" w:unhideWhenUsed="0" w:qFormat="1"/>
-    <w:lsdException w:name="Bibliography" w:uiPriority="37"/>
-    <w:lsdException w:name="TOC Heading" w:uiPriority="39" w:qFormat="1"/>
+  <w:latentStyles w:defLockedState="0" w:defUIPriority="99" w:defSemiHidden="0" w:defUnhideWhenUsed="0" w:defQFormat="0" w:count="371">
+    <w:lsdException w:name="Normal" w:uiPriority="0" w:qFormat="1"/>
+    <w:lsdException w:name="heading 1" w:uiPriority="9" w:qFormat="1"/>
+    <w:lsdException w:name="heading 2" w:semiHidden="1" w:uiPriority="9" w:unhideWhenUsed="1" w:qFormat="1"/>
+    <w:lsdException w:name="heading 3" w:semiHidden="1" w:uiPriority="9" w:unhideWhenUsed="1" w:qFormat="1"/>
+    <w:lsdException w:name="heading 4" w:semiHidden="1" w:uiPriority="9" w:unhideWhenUsed="1" w:qFormat="1"/>
+    <w:lsdException w:name="heading 5" w:semiHidden="1" w:uiPriority="9" w:unhideWhenUsed="1" w:qFormat="1"/>
+    <w:lsdException w:name="heading 6" w:semiHidden="1" w:uiPriority="9" w:unhideWhenUsed="1" w:qFormat="1"/>
+    <w:lsdException w:name="heading 7" w:semiHidden="1" w:uiPriority="9" w:unhideWhenUsed="1" w:qFormat="1"/>
+    <w:lsdException w:name="heading 8" w:semiHidden="1" w:uiPriority="9" w:unhideWhenUsed="1" w:qFormat="1"/>
+    <w:lsdException w:name="heading 9" w:semiHidden="1" w:uiPriority="9" w:unhideWhenUsed="1" w:qFormat="1"/>
+    <w:lsdException w:name="index 1" w:semiHidden="1" w:unhideWhenUsed="1"/>
+    <w:lsdException w:name="index 2" w:semiHidden="1" w:unhideWhenUsed="1"/>
+    <w:lsdException w:name="index 3" w:semiHidden="1" w:unhideWhenUsed="1"/>
+    <w:lsdException w:name="index 4" w:semiHidden="1" w:unhideWhenUsed="1"/>
+    <w:lsdException w:name="index 5" w:semiHidden="1" w:unhideWhenUsed="1"/>
+    <w:lsdException w:name="index 6" w:semiHidden="1" w:unhideWhenUsed="1"/>
+    <w:lsdException w:name="index 7" w:semiHidden="1" w:unhideWhenUsed="1"/>
+    <w:lsdException w:name="index 8" w:semiHidden="1" w:unhideWhenUsed="1"/>
+    <w:lsdException w:name="index 9" w:semiHidden="1" w:unhideWhenUsed="1"/>
+    <w:lsdException w:name="toc 1" w:semiHidden="1" w:uiPriority="39" w:unhideWhenUsed="1"/>
+    <w:lsdException w:name="toc 2" w:semiHidden="1" w:uiPriority="39" w:unhideWhenUsed="1"/>
+    <w:lsdException w:name="toc 3" w:semiHidden="1" w:uiPriority="39" w:unhideWhenUsed="1"/>
+    <w:lsdException w:name="toc 4" w:semiHidden="1" w:uiPriority="39" w:unhideWhenUsed="1"/>
+    <w:lsdException w:name="toc 5" w:semiHidden="1" w:uiPriority="39" w:unhideWhenUsed="1"/>
+    <w:lsdException w:name="toc 6" w:semiHidden="1" w:uiPriority="39" w:unhideWhenUsed="1"/>
+    <w:lsdException w:name="toc 7" w:semiHidden="1" w:uiPriority="39" w:unhideWhenUsed="1"/>
+    <w:lsdException w:name="toc 8" w:semiHidden="1" w:uiPriority="39" w:unhideWhenUsed="1"/>
+    <w:lsdException w:name="toc 9" w:semiHidden="1" w:uiPriority="39" w:unhideWhenUsed="1"/>
+    <w:lsdException w:name="Normal Indent" w:semiHidden="1" w:unhideWhenUsed="1"/>
+    <w:lsdException w:name="footnote text" w:semiHidden="1" w:unhideWhenUsed="1"/>
+    <w:lsdException w:name="annotation text" w:semiHidden="1" w:unhideWhenUsed="1"/>
+    <w:lsdException w:name="header" w:semiHidden="1" w:unhideWhenUsed="1"/>
+    <w:lsdException w:name="footer" w:semiHidden="1" w:unhideWhenUsed="1"/>
+    <w:lsdException w:name="index heading" w:semiHidden="1" w:unhideWhenUsed="1"/>
+    <w:lsdException w:name="caption" w:semiHidden="1" w:uiPriority="35" w:unhideWhenUsed="1" w:qFormat="1"/>
+    <w:lsdException w:name="table of figures" w:semiHidden="1" w:unhideWhenUsed="1"/>
+    <w:lsdException w:name="envelope address" w:semiHidden="1" w:unhideWhenUsed="1"/>
+    <w:lsdException w:name="envelope return" w:semiHidden="1" w:unhideWhenUsed="1"/>
+    <w:lsdException w:name="footnote reference" w:semiHidden="1" w:unhideWhenUsed="1"/>
+    <w:lsdException w:name="annotation reference" w:semiHidden="1" w:unhideWhenUsed="1"/>
+    <w:lsdException w:name="line number" w:semiHidden="1" w:unhideWhenUsed="1"/>
+    <w:lsdException w:name="page number" w:semiHidden="1" w:unhideWhenUsed="1"/>
+    <w:lsdException w:name="endnote reference" w:semiHidden="1" w:unhideWhenUsed="1"/>
+    <w:lsdException w:name="endnote text" w:semiHidden="1" w:unhideWhenUsed="1"/>
+    <w:lsdException w:name="table of authorities" w:semiHidden="1" w:unhideWhenUsed="1"/>
+    <w:lsdException w:name="macro" w:semiHidden="1" w:unhideWhenUsed="1"/>
+    <w:lsdException w:name="toa heading" w:semiHidden="1" w:unhideWhenUsed="1"/>
+    <w:lsdException w:name="List" w:semiHidden="1" w:unhideWhenUsed="1"/>
+    <w:lsdException w:name="List Bullet" w:semiHidden="1" w:unhideWhenUsed="1"/>
+    <w:lsdException w:name="List Number" w:semiHidden="1" w:unhideWhenUsed="1"/>
+    <w:lsdException w:name="List 2" w:semiHidden="1" w:unhideWhenUsed="1"/>
+    <w:lsdException w:name="List 3" w:semiHidden="1" w:unhideWhenUsed="1"/>
+    <w:lsdException w:name="List 4" w:semiHidden="1" w:unhideWhenUsed="1"/>
+    <w:lsdException w:name="List 5" w:semiHidden="1" w:unhideWhenUsed="1"/>
+    <w:lsdException w:name="List Bullet 2" w:semiHidden="1" w:unhideWhenUsed="1"/>
+    <w:lsdException w:name="List Bullet 3" w:semiHidden="1" w:unhideWhenUsed="1"/>
+    <w:lsdException w:name="List Bullet 4" w:semiHidden="1" w:unhideWhenUsed="1"/>
+    <w:lsdException w:name="List Bullet 5" w:semiHidden="1" w:unhideWhenUsed="1"/>
+    <w:lsdException w:name="List Number 2" w:semiHidden="1" w:unhideWhenUsed="1"/>
+    <w:lsdException w:name="List Number 3" w:semiHidden="1" w:unhideWhenUsed="1"/>
+    <w:lsdException w:name="List Number 4" w:semiHidden="1" w:unhideWhenUsed="1"/>
+    <w:lsdException w:name="List Number 5" w:semiHidden="1" w:unhideWhenUsed="1"/>
+    <w:lsdException w:name="Title" w:uiPriority="10" w:qFormat="1"/>
+    <w:lsdException w:name="Closing" w:semiHidden="1" w:unhideWhenUsed="1"/>
+    <w:lsdException w:name="Signature" w:semiHidden="1" w:unhideWhenUsed="1"/>
+    <w:lsdException w:name="Default Paragraph Font" w:semiHidden="1" w:uiPriority="1" w:unhideWhenUsed="1"/>
+    <w:lsdException w:name="Body Text" w:semiHidden="1" w:unhideWhenUsed="1"/>
+    <w:lsdException w:name="Body Text Indent" w:semiHidden="1" w:unhideWhenUsed="1"/>
+    <w:lsdException w:name="List Continue" w:semiHidden="1" w:unhideWhenUsed="1"/>
+    <w:lsdException w:name="List Continue 2" w:semiHidden="1" w:unhideWhenUsed="1"/>
+    <w:lsdException w:name="List Continue 3" w:semiHidden="1" w:unhideWhenUsed="1"/>
+    <w:lsdException w:name="List Continue 4" w:semiHidden="1" w:unhideWhenUsed="1"/>
+    <w:lsdException w:name="List Continue 5" w:semiHidden="1" w:unhideWhenUsed="1"/>
+    <w:lsdException w:name="Message Header" w:semiHidden="1" w:unhideWhenUsed="1"/>
+    <w:lsdException w:name="Subtitle" w:uiPriority="11" w:qFormat="1"/>
+    <w:lsdException w:name="Salutation" w:semiHidden="1" w:unhideWhenUsed="1"/>
+    <w:lsdException w:name="Date" w:semiHidden="1" w:unhideWhenUsed="1"/>
+    <w:lsdException w:name="Body Text First Indent" w:semiHidden="1" w:unhideWhenUsed="1"/>
+    <w:lsdException w:name="Body Text First Indent 2" w:semiHidden="1" w:unhideWhenUsed="1"/>
+    <w:lsdException w:name="Note Heading" w:semiHidden="1" w:unhideWhenUsed="1"/>
+    <w:lsdException w:name="Body Text 2" w:semiHidden="1" w:unhideWhenUsed="1"/>
+    <w:lsdException w:name="Body Text 3" w:semiHidden="1" w:unhideWhenUsed="1"/>
+    <w:lsdException w:name="Body Text Indent 2" w:semiHidden="1" w:unhideWhenUsed="1"/>
+    <w:lsdException w:name="Body Text Indent 3" w:semiHidden="1" w:unhideWhenUsed="1"/>
+    <w:lsdException w:name="Block Text" w:semiHidden="1" w:unhideWhenUsed="1"/>
+    <w:lsdException w:name="Hyperlink" w:semiHidden="1" w:unhideWhenUsed="1"/>
+    <w:lsdException w:name="FollowedHyperlink" w:semiHidden="1" w:unhideWhenUsed="1"/>
+    <w:lsdException w:name="Strong" w:uiPriority="22" w:qFormat="1"/>
+    <w:lsdException w:name="Emphasis" w:uiPriority="20" w:qFormat="1"/>
+    <w:lsdException w:name="Document Map" w:semiHidden="1" w:unhideWhenUsed="1"/>
+    <w:lsdException w:name="Plain Text" w:semiHidden="1" w:unhideWhenUsed="1"/>
+    <w:lsdException w:name="E-mail Signature" w:semiHidden="1" w:unhideWhenUsed="1"/>
+    <w:lsdException w:name="HTML Top of Form" w:semiHidden="1" w:unhideWhenUsed="1"/>
+    <w:lsdException w:name="HTML Bottom of Form" w:semiHidden="1" w:unhideWhenUsed="1"/>
+    <w:lsdException w:name="Normal (Web)" w:semiHidden="1" w:unhideWhenUsed="1"/>
+    <w:lsdException w:name="HTML Acronym" w:semiHidden="1" w:unhideWhenUsed="1"/>
+    <w:lsdException w:name="HTML Address" w:semiHidden="1" w:unhideWhenUsed="1"/>
+    <w:lsdException w:name="HTML Cite" w:semiHidden="1" w:unhideWhenUsed="1"/>
+    <w:lsdException w:name="HTML Code" w:semiHidden="1" w:unhideWhenUsed="1"/>
+    <w:lsdException w:name="HTML Definition" w:semiHidden="1" w:unhideWhenUsed="1"/>
+    <w:lsdException w:name="HTML Keyboard" w:semiHidden="1" w:unhideWhenUsed="1"/>
+    <w:lsdException w:name="HTML Preformatted" w:semiHidden="1" w:unhideWhenUsed="1"/>
+    <w:lsdException w:name="HTML Sample" w:semiHidden="1" w:unhideWhenUsed="1"/>
+    <w:lsdException w:name="HTML Typewriter" w:semiHidden="1" w:unhideWhenUsed="1"/>
+    <w:lsdException w:name="HTML Variable" w:semiHidden="1" w:unhideWhenUsed="1"/>
+    <w:lsdException w:name="Normal Table" w:semiHidden="1" w:unhideWhenUsed="1"/>
+    <w:lsdException w:name="annotation subject" w:semiHidden="1" w:unhideWhenUsed="1"/>
+    <w:lsdException w:name="No List" w:semiHidden="1" w:unhideWhenUsed="1"/>
+    <w:lsdException w:name="Outline List 1" w:semiHidden="1" w:unhideWhenUsed="1"/>
+    <w:lsdException w:name="Outline List 2" w:semiHidden="1" w:unhideWhenUsed="1"/>
+    <w:lsdException w:name="Outline List 3" w:semiHidden="1" w:unhideWhenUsed="1"/>
+    <w:lsdException w:name="Table Simple 1" w:semiHidden="1" w:unhideWhenUsed="1"/>
+    <w:lsdException w:name="Table Simple 2" w:semiHidden="1" w:unhideWhenUsed="1"/>
+    <w:lsdException w:name="Table Simple 3" w:semiHidden="1" w:unhideWhenUsed="1"/>
+    <w:lsdException w:name="Table Classic 1" w:semiHidden="1" w:unhideWhenUsed="1"/>
+    <w:lsdException w:name="Table Classic 2" w:semiHidden="1" w:unhideWhenUsed="1"/>
+    <w:lsdException w:name="Table Classic 3" w:semiHidden="1" w:unhideWhenUsed="1"/>
+    <w:lsdException w:name="Table Classic 4" w:semiHidden="1" w:unhideWhenUsed="1"/>
+    <w:lsdException w:name="Table Colorful 1" w:semiHidden="1" w:unhideWhenUsed="1"/>
+    <w:lsdException w:name="Table Colorful 2" w:semiHidden="1" w:unhideWhenUsed="1"/>
+    <w:lsdException w:name="Table Colorful 3" w:semiHidden="1" w:unhideWhenUsed="1"/>
+    <w:lsdException w:name="Table Columns 1" w:semiHidden="1" w:unhideWhenUsed="1"/>
+    <w:lsdException w:name="Table Columns 2" w:semiHidden="1" w:unhideWhenUsed="1"/>
+    <w:lsdException w:name="Table Columns 3" w:semiHidden="1" w:unhideWhenUsed="1"/>
+    <w:lsdException w:name="Table Columns 4" w:semiHidden="1" w:unhideWhenUsed="1"/>
+    <w:lsdException w:name="Table Columns 5" w:semiHidden="1" w:unhideWhenUsed="1"/>
+    <w:lsdException w:name="Table Grid 1" w:semiHidden="1" w:unhideWhenUsed="1"/>
+    <w:lsdException w:name="Table Grid 2" w:semiHidden="1" w:unhideWhenUsed="1"/>
+    <w:lsdException w:name="Table Grid 3" w:semiHidden="1" w:unhideWhenUsed="1"/>
+    <w:lsdException w:name="Table Grid 4" w:semiHidden="1" w:unhideWhenUsed="1"/>
+    <w:lsdException w:name="Table Grid 5" w:semiHidden="1" w:unhideWhenUsed="1"/>
+    <w:lsdException w:name="Table Grid 6" w:semiHidden="1" w:unhideWhenUsed="1"/>
+    <w:lsdException w:name="Table Grid 7" w:semiHidden="1" w:unhideWhenUsed="1"/>
+    <w:lsdException w:name="Table Grid 8" w:semiHidden="1" w:unhideWhenUsed="1"/>
+    <w:lsdException w:name="Table List 1" w:semiHidden="1" w:unhideWhenUsed="1"/>
+    <w:lsdException w:name="Table List 2" w:semiHidden="1" w:unhideWhenUsed="1"/>
+    <w:lsdException w:name="Table List 3" w:semiHidden="1" w:unhideWhenUsed="1"/>
+    <w:lsdException w:name="Table List 4" w:semiHidden="1" w:unhideWhenUsed="1"/>
+    <w:lsdException w:name="Table List 5" w:semiHidden="1" w:unhideWhenUsed="1"/>
+    <w:lsdException w:name="Table List 6" w:semiHidden="1" w:unhideWhenUsed="1"/>
+    <w:lsdException w:name="Table List 7" w:semiHidden="1" w:unhideWhenUsed="1"/>
+    <w:lsdException w:name="Table List 8" w:semiHidden="1" w:unhideWhenUsed="1"/>
+    <w:lsdException w:name="Table 3D effects 1" w:semiHidden="1" w:unhideWhenUsed="1"/>
+    <w:lsdException w:name="Table 3D effects 2" w:semiHidden="1" w:unhideWhenUsed="1"/>
+    <w:lsdException w:name="Table 3D effects 3" w:semiHidden="1" w:unhideWhenUsed="1"/>
+    <w:lsdException w:name="Table Contemporary" w:semiHidden="1" w:unhideWhenUsed="1"/>
+    <w:lsdException w:name="Table Elegant" w:semiHidden="1" w:unhideWhenUsed="1"/>
+    <w:lsdException w:name="Table Professional" w:semiHidden="1" w:unhideWhenUsed="1"/>
+    <w:lsdException w:name="Table Subtle 1" w:semiHidden="1" w:unhideWhenUsed="1"/>
+    <w:lsdException w:name="Table Subtle 2" w:semiHidden="1" w:unhideWhenUsed="1"/>
+    <w:lsdException w:name="Table Web 1" w:semiHidden="1" w:unhideWhenUsed="1"/>
+    <w:lsdException w:name="Table Web 2" w:semiHidden="1" w:unhideWhenUsed="1"/>
+    <w:lsdException w:name="Table Web 3" w:semiHidden="1" w:unhideWhenUsed="1"/>
+    <w:lsdException w:name="Balloon Text" w:semiHidden="1" w:unhideWhenUsed="1"/>
+    <w:lsdException w:name="Table Grid" w:uiPriority="59"/>
+    <w:lsdException w:name="Table Theme" w:semiHidden="1" w:unhideWhenUsed="1"/>
+    <w:lsdException w:name="Placeholder Text" w:semiHidden="1"/>
+    <w:lsdException w:name="No Spacing" w:uiPriority="1" w:qFormat="1"/>
+    <w:lsdException w:name="Light Shading" w:uiPriority="60"/>
+    <w:lsdException w:name="Light List" w:uiPriority="61"/>
+    <w:lsdException w:name="Light Grid" w:uiPriority="62"/>
+    <w:lsdException w:name="Medium Shading 1" w:uiPriority="63"/>
+    <w:lsdException w:name="Medium Shading 2" w:uiPriority="64"/>
+    <w:lsdException w:name="Medium List 1" w:uiPriority="65"/>
+    <w:lsdException w:name="Medium List 2" w:uiPriority="66"/>
+    <w:lsdException w:name="Medium Grid 1" w:uiPriority="67"/>
+    <w:lsdException w:name="Medium Grid 2" w:uiPriority="68"/>
+    <w:lsdException w:name="Medium Grid 3" w:uiPriority="69"/>
+    <w:lsdException w:name="Dark List" w:uiPriority="70"/>
+    <w:lsdException w:name="Colorful Shading" w:uiPriority="71"/>
+    <w:lsdException w:name="Colorful List" w:uiPriority="72"/>
+    <w:lsdException w:name="Colorful Grid" w:uiPriority="73"/>
+    <w:lsdException w:name="Light Shading Accent 1" w:uiPriority="60"/>
+    <w:lsdException w:name="Light List Accent 1" w:uiPriority="61"/>
+    <w:lsdException w:name="Light Grid Accent 1" w:uiPriority="62"/>
+    <w:lsdException w:name="Medium Shading 1 Accent 1" w:uiPriority="63"/>
+    <w:lsdException w:name="Medium Shading 2 Accent 1" w:uiPriority="64"/>
+    <w:lsdException w:name="Medium List 1 Accent 1" w:uiPriority="65"/>
+    <w:lsdException w:name="Revision" w:semiHidden="1"/>
+    <w:lsdException w:name="List Paragraph" w:uiPriority="34" w:qFormat="1"/>
+    <w:lsdException w:name="Quote" w:uiPriority="29" w:qFormat="1"/>
+    <w:lsdException w:name="Intense Quote" w:uiPriority="30" w:qFormat="1"/>
+    <w:lsdException w:name="Medium List 2 Accent 1" w:uiPriority="66"/>
+    <w:lsdException w:name="Medium Grid 1 Accent 1" w:uiPriority="67"/>
+    <w:lsdException w:name="Medium Grid 2 Accent 1" w:uiPriority="68"/>
+    <w:lsdException w:name="Medium Grid 3 Accent 1" w:uiPriority="69"/>
+    <w:lsdException w:name="Dark List Accent 1" w:uiPriority="70"/>
+    <w:lsdException w:name="Colorful Shading Accent 1" w:uiPriority="71"/>
+    <w:lsdException w:name="Colorful List Accent 1" w:uiPriority="72"/>
+    <w:lsdException w:name="Colorful Grid Accent 1" w:uiPriority="73"/>
+    <w:lsdException w:name="Light Shading Accent 2" w:uiPriority="60"/>
+    <w:lsdException w:name="Light List Accent 2" w:uiPriority="61"/>
+    <w:lsdException w:name="Light Grid Accent 2" w:uiPriority="62"/>
+    <w:lsdException w:name="Medium Shading 1 Accent 2" w:uiPriority="63"/>
+    <w:lsdException w:name="Medium Shading 2 Accent 2" w:uiPriority="64"/>
+    <w:lsdException w:name="Medium List 1 Accent 2" w:uiPriority="65"/>
+    <w:lsdException w:name="Medium List 2 Accent 2" w:uiPriority="66"/>
+    <w:lsdException w:name="Medium Grid 1 Accent 2" w:uiPriority="67"/>
+    <w:lsdException w:name="Medium Grid 2 Accent 2" w:uiPriority="68"/>
+    <w:lsdException w:name="Medium Grid 3 Accent 2" w:uiPriority="69"/>
+    <w:lsdException w:name="Dark List Accent 2" w:uiPriority="70"/>
+    <w:lsdException w:name="Colorful Shading Accent 2" w:uiPriority="71"/>
+    <w:lsdException w:name="Colorful List Accent 2" w:uiPriority="72"/>
+    <w:lsdException w:name="Colorful Grid Accent 2" w:uiPriority="73"/>
+    <w:lsdException w:name="Light Shading Accent 3" w:uiPriority="60"/>
+    <w:lsdException w:name="Light List Accent 3" w:uiPriority="61"/>
+    <w:lsdException w:name="Light Grid Accent 3" w:uiPriority="62"/>
+    <w:lsdException w:name="Medium Shading 1 Accent 3" w:uiPriority="63"/>
+    <w:lsdException w:name="Medium Shading 2 Accent 3" w:uiPriority="64"/>
+    <w:lsdException w:name="Medium List 1 Accent 3" w:uiPriority="65"/>
+    <w:lsdException w:name="Medium List 2 Accent 3" w:uiPriority="66"/>
+    <w:lsdException w:name="Medium Grid 1 Accent 3" w:uiPriority="67"/>
+    <w:lsdException w:name="Medium Grid 2 Accent 3" w:uiPriority="68"/>
+    <w:lsdException w:name="Medium Grid 3 Accent 3" w:uiPriority="69"/>
+    <w:lsdException w:name="Dark List Accent 3" w:uiPriority="70"/>
+    <w:lsdException w:name="Colorful Shading Accent 3" w:uiPriority="71"/>
+    <w:lsdException w:name="Colorful List Accent 3" w:uiPriority="72"/>
+    <w:lsdException w:name="Colorful Grid Accent 3" w:uiPriority="73"/>
+    <w:lsdException w:name="Light Shading Accent 4" w:uiPriority="60"/>
+    <w:lsdException w:name="Light List Accent 4" w:uiPriority="61"/>
+    <w:lsdException w:name="Light Grid Accent 4" w:uiPriority="62"/>
+    <w:lsdException w:name="Medium Shading 1 Accent 4" w:uiPriority="63"/>
+    <w:lsdException w:name="Medium Shading 2 Accent 4" w:uiPriority="64"/>
+    <w:lsdException w:name="Medium List 1 Accent 4" w:uiPriority="65"/>
+    <w:lsdException w:name="Medium List 2 Accent 4" w:uiPriority="66"/>
+    <w:lsdException w:name="Medium Grid 1 Accent 4" w:uiPriority="67"/>
+    <w:lsdException w:name="Medium Grid 2 Accent 4" w:uiPriority="68"/>
+    <w:lsdException w:name="Medium Grid 3 Accent 4" w:uiPriority="69"/>
+    <w:lsdException w:name="Dark List Accent 4" w:uiPriority="70"/>
+    <w:lsdException w:name="Colorful Shading Accent 4" w:uiPriority="71"/>
+    <w:lsdException w:name="Colorful List Accent 4" w:uiPriority="72"/>
+    <w:lsdException w:name="Colorful Grid Accent 4" w:uiPriority="73"/>
+    <w:lsdException w:name="Light Shading Accent 5" w:uiPriority="60"/>
+    <w:lsdException w:name="Light List Accent 5" w:uiPriority="61"/>
+    <w:lsdException w:name="Light Grid Accent 5" w:uiPriority="62"/>
+    <w:lsdException w:name="Medium Shading 1 Accent 5" w:uiPriority="63"/>
+    <w:lsdException w:name="Medium Shading 2 Accent 5" w:uiPriority="64"/>
+    <w:lsdException w:name="Medium List 1 Accent 5" w:uiPriority="65"/>
+    <w:lsdException w:name="Medium List 2 Accent 5" w:uiPriority="66"/>
+    <w:lsdException w:name="Medium Grid 1 Accent 5" w:uiPriority="67"/>
+    <w:lsdException w:name="Medium Grid 2 Accent 5" w:uiPriority="68"/>
+    <w:lsdException w:name="Medium Grid 3 Accent 5" w:uiPriority="69"/>
+    <w:lsdException w:name="Dark List Accent 5" w:uiPriority="70"/>
+    <w:lsdException w:name="Colorful Shading Accent 5" w:uiPriority="71"/>
+    <w:lsdException w:name="Colorful List Accent 5" w:uiPriority="72"/>
+    <w:lsdException w:name="Colorful Grid Accent 5" w:uiPriority="73"/>
+    <w:lsdException w:name="Light Shading Accent 6" w:uiPriority="60"/>
+    <w:lsdException w:name="Light List Accent 6" w:uiPriority="61"/>
+    <w:lsdException w:name="Light Grid Accent 6" w:uiPriority="62"/>
+    <w:lsdException w:name="Medium Shading 1 Accent 6" w:uiPriority="63"/>
+    <w:lsdException w:name="Medium Shading 2 Accent 6" w:uiPriority="64"/>
+    <w:lsdException w:name="Medium List 1 Accent 6" w:uiPriority="65"/>
+    <w:lsdException w:name="Medium List 2 Accent 6" w:uiPriority="66"/>
+    <w:lsdException w:name="Medium Grid 1 Accent 6" w:uiPriority="67"/>
+    <w:lsdException w:name="Medium Grid 2 Accent 6" w:uiPriority="68"/>
+    <w:lsdException w:name="Medium Grid 3 Accent 6" w:uiPriority="69"/>
+    <w:lsdException w:name="Dark List Accent 6" w:uiPriority="70"/>
+    <w:lsdException w:name="Colorful Shading Accent 6" w:uiPriority="71"/>
+    <w:lsdException w:name="Colorful List Accent 6" w:uiPriority="72"/>
+    <w:lsdException w:name="Colorful Grid Accent 6" w:uiPriority="73"/>
+    <w:lsdException w:name="Subtle Emphasis" w:uiPriority="19" w:qFormat="1"/>
+    <w:lsdException w:name="Intense Emphasis" w:uiPriority="21" w:qFormat="1"/>
+    <w:lsdException w:name="Subtle Reference" w:uiPriority="31" w:qFormat="1"/>
+    <w:lsdException w:name="Intense Reference" w:uiPriority="32" w:qFormat="1"/>
+    <w:lsdException w:name="Book Title" w:uiPriority="33" w:qFormat="1"/>
+    <w:lsdException w:name="Bibliography" w:semiHidden="1" w:uiPriority="37" w:unhideWhenUsed="1"/>
+    <w:lsdException w:name="TOC Heading" w:semiHidden="1" w:uiPriority="39" w:unhideWhenUsed="1" w:qFormat="1"/>
+    <w:lsdException w:name="Plain Table 1" w:uiPriority="41"/>
+    <w:lsdException w:name="Plain Table 2" w:uiPriority="42"/>
+    <w:lsdException w:name="Plain Table 3" w:uiPriority="43"/>
+    <w:lsdException w:name="Plain Table 4" w:uiPriority="44"/>
+    <w:lsdException w:name="Plain Table 5" w:uiPriority="45"/>
+    <w:lsdException w:name="Grid Table Light" w:uiPriority="40"/>
+    <w:lsdException w:name="Grid Table 1 Light" w:uiPriority="46"/>
+    <w:lsdException w:name="Grid Table 2" w:uiPriority="47"/>
+    <w:lsdException w:name="Grid Table 3" w:uiPriority="48"/>
+    <w:lsdException w:name="Grid Table 4" w:uiPriority="49"/>
+    <w:lsdException w:name="Grid Table 5 Dark" w:uiPriority="50"/>
+    <w:lsdException w:name="Grid Table 6 Colorful" w:uiPriority="51"/>
+    <w:lsdException w:name="Grid Table 7 Colorful" w:uiPriority="52"/>
+    <w:lsdException w:name="Grid Table 1 Light Accent 1" w:uiPriority="46"/>
+    <w:lsdException w:name="Grid Table 2 Accent 1" w:uiPriority="47"/>
+    <w:lsdException w:name="Grid Table 3 Accent 1" w:uiPriority="48"/>
+    <w:lsdException w:name="Grid Table 4 Accent 1" w:uiPriority="49"/>
+    <w:lsdException w:name="Grid Table 5 Dark Accent 1" w:uiPriority="50"/>
+    <w:lsdException w:name="Grid Table 6 Colorful Accent 1" w:uiPriority="51"/>
+    <w:lsdException w:name="Grid Table 7 Colorful Accent 1" w:uiPriority="52"/>
+    <w:lsdException w:name="Grid Table 1 Light Accent 2" w:uiPriority="46"/>
+    <w:lsdException w:name="Grid Table 2 Accent 2" w:uiPriority="47"/>
+    <w:lsdException w:name="Grid Table 3 Accent 2" w:uiPriority="48"/>
+    <w:lsdException w:name="Grid Table 4 Accent 2" w:uiPriority="49"/>
+    <w:lsdException w:name="Grid Table 5 Dark Accent 2" w:uiPriority="50"/>
+    <w:lsdException w:name="Grid Table 6 Colorful Accent 2" w:uiPriority="51"/>
+    <w:lsdException w:name="Grid Table 7 Colorful Accent 2" w:uiPriority="52"/>
+    <w:lsdException w:name="Grid Table 1 Light Accent 3" w:uiPriority="46"/>
+    <w:lsdException w:name="Grid Table 2 Accent 3" w:uiPriority="47"/>
+    <w:lsdException w:name="Grid Table 3 Accent 3" w:uiPriority="48"/>
+    <w:lsdException w:name="Grid Table 4 Accent 3" w:uiPriority="49"/>
+    <w:lsdException w:name="Grid Table 5 Dark Accent 3" w:uiPriority="50"/>
+    <w:lsdException w:name="Grid Table 6 Colorful Accent 3" w:uiPriority="51"/>
+    <w:lsdException w:name="Grid Table 7 Colorful Accent 3" w:uiPriority="52"/>
+    <w:lsdException w:name="Grid Table 1 Light Accent 4" w:uiPriority="46"/>
+    <w:lsdException w:name="Grid Table 2 Accent 4" w:uiPriority="47"/>
+    <w:lsdException w:name="Grid Table 3 Accent 4" w:uiPriority="48"/>
+    <w:lsdException w:name="Grid Table 4 Accent 4" w:uiPriority="49"/>
+    <w:lsdException w:name="Grid Table 5 Dark Accent 4" w:uiPriority="50"/>
+    <w:lsdException w:name="Grid Table 6 Colorful Accent 4" w:uiPriority="51"/>
+    <w:lsdException w:name="Grid Table 7 Colorful Accent 4" w:uiPriority="52"/>
+    <w:lsdException w:name="Grid Table 1 Light Accent 5" w:uiPriority="46"/>
+    <w:lsdException w:name="Grid Table 2 Accent 5" w:uiPriority="47"/>
+    <w:lsdException w:name="Grid Table 3 Accent 5" w:uiPriority="48"/>
+    <w:lsdException w:name="Grid Table 4 Accent 5" w:uiPriority="49"/>
+    <w:lsdException w:name="Grid Table 5 Dark Accent 5" w:uiPriority="50"/>
+    <w:lsdException w:name="Grid Table 6 Colorful Accent 5" w:uiPriority="51"/>
+    <w:lsdException w:name="Grid Table 7 Colorful Accent 5" w:uiPriority="52"/>
+    <w:lsdException w:name="Grid Table 1 Light Accent 6" w:uiPriority="46"/>
+    <w:lsdException w:name="Grid Table 2 Accent 6" w:uiPriority="47"/>
+    <w:lsdException w:name="Grid Table 3 Accent 6" w:uiPriority="48"/>
+    <w:lsdException w:name="Grid Table 4 Accent 6" w:uiPriority="49"/>
+    <w:lsdException w:name="Grid Table 5 Dark Accent 6" w:uiPriority="50"/>
+    <w:lsdException w:name="Grid Table 6 Colorful Accent 6" w:uiPriority="51"/>
+    <w:lsdException w:name="Grid Table 7 Colorful Accent 6" w:uiPriority="52"/>
+    <w:lsdException w:name="List Table 1 Light" w:uiPriority="46"/>
+    <w:lsdException w:name="List Table 2" w:uiPriority="47"/>
+    <w:lsdException w:name="List Table 3" w:uiPriority="48"/>
+    <w:lsdException w:name="List Table 4" w:uiPriority="49"/>
+    <w:lsdException w:name="List Table 5 Dark" w:uiPriority="50"/>
+    <w:lsdException w:name="List Table 6 Colorful" w:uiPriority="51"/>
+    <w:lsdException w:name="List Table 7 Colorful" w:uiPriority="52"/>
+    <w:lsdException w:name="List Table 1 Light Accent 1" w:uiPriority="46"/>
+    <w:lsdException w:name="List Table 2 Accent 1" w:uiPriority="47"/>
+    <w:lsdException w:name="List Table 3 Accent 1" w:uiPriority="48"/>
+    <w:lsdException w:name="List Table 4 Accent 1" w:uiPriority="49"/>
+    <w:lsdException w:name="List Table 5 Dark Accent 1" w:uiPriority="50"/>
+    <w:lsdException w:name="List Table 6 Colorful Accent 1" w:uiPriority="51"/>
+    <w:lsdException w:name="List Table 7 Colorful Accent 1" w:uiPriority="52"/>
+    <w:lsdException w:name="List Table 1 Light Accent 2" w:uiPriority="46"/>
+    <w:lsdException w:name="List Table 2 Accent 2" w:uiPriority="47"/>
+    <w:lsdException w:name="List Table 3 Accent 2" w:uiPriority="48"/>
+    <w:lsdException w:name="List Table 4 Accent 2" w:uiPriority="49"/>
+    <w:lsdException w:name="List Table 5 Dark Accent 2" w:uiPriority="50"/>
+    <w:lsdException w:name="List Table 6 Colorful Accent 2" w:uiPriority="51"/>
+    <w:lsdException w:name="List Table 7 Colorful Accent 2" w:uiPriority="52"/>
+    <w:lsdException w:name="List Table 1 Light Accent 3" w:uiPriority="46"/>
+    <w:lsdException w:name="List Table 2 Accent 3" w:uiPriority="47"/>
+    <w:lsdException w:name="List Table 3 Accent 3" w:uiPriority="48"/>
+    <w:lsdException w:name="List Table 4 Accent 3" w:uiPriority="49"/>
+    <w:lsdException w:name="List Table 5 Dark Accent 3" w:uiPriority="50"/>
+    <w:lsdException w:name="List Table 6 Colorful Accent 3" w:uiPriority="51"/>
+    <w:lsdException w:name="List Table 7 Colorful Accent 3" w:uiPriority="52"/>
+    <w:lsdException w:name="List Table 1 Light Accent 4" w:uiPriority="46"/>
+    <w:lsdException w:name="List Table 2 Accent 4" w:uiPriority="47"/>
+    <w:lsdException w:name="List Table 3 Accent 4" w:uiPriority="48"/>
+    <w:lsdException w:name="List Table 4 Accent 4" w:uiPriority="49"/>
+    <w:lsdException w:name="List Table 5 Dark Accent 4" w:uiPriority="50"/>
+    <w:lsdException w:name="List Table 6 Colorful Accent 4" w:uiPriority="51"/>
+    <w:lsdException w:name="List Table 7 Colorful Accent 4" w:uiPriority="52"/>
+    <w:lsdException w:name="List Table 1 Light Accent 5" w:uiPriority="46"/>
+    <w:lsdException w:name="List Table 2 Accent 5" w:uiPriority="47"/>
+    <w:lsdException w:name="List Table 3 Accent 5" w:uiPriority="48"/>
+    <w:lsdException w:name="List Table 4 Accent 5" w:uiPriority="49"/>
+    <w:lsdException w:name="List Table 5 Dark Accent 5" w:uiPriority="50"/>
+    <w:lsdException w:name="List Table 6 Colorful Accent 5" w:uiPriority="51"/>
+    <w:lsdException w:name="List Table 7 Colorful Accent 5" w:uiPriority="52"/>
+    <w:lsdException w:name="List Table 1 Light Accent 6" w:uiPriority="46"/>
+    <w:lsdException w:name="List Table 2 Accent 6" w:uiPriority="47"/>
+    <w:lsdException w:name="List Table 3 Accent 6" w:uiPriority="48"/>
+    <w:lsdException w:name="List Table 4 Accent 6" w:uiPriority="49"/>
+    <w:lsdException w:name="List Table 5 Dark Accent 6" w:uiPriority="50"/>
+    <w:lsdException w:name="List Table 6 Colorful Accent 6" w:uiPriority="51"/>
+    <w:lsdException w:name="List Table 7 Colorful Accent 6" w:uiPriority="52"/>
   </w:latentStyles>
   <w:style w:type="paragraph" w:default="1" w:styleId="Normal">
     <w:name w:val="Normal"/>

</xml_diff>